<commit_message>
RETO 1 CASI CASI
</commit_message>
<xml_diff>
--- a/UD02 Conceptos Basicos TCP-IP SSH DNS/RETO1/reto1.docx
+++ b/UD02 Conceptos Basicos TCP-IP SSH DNS/RETO1/reto1.docx
@@ -1045,182 +1045,105 @@
     <w:p>
       <w:pPr>
         <w:rPr>
-          <w:rFonts w:ascii="Lora" w:hAnsi="Lora"/>
-          <w:sz w:val="24"/>
-          <w:szCs w:val="24"/>
-        </w:rPr>
-      </w:pPr>
-      <w:r>
-        <w:rPr>
-          <w:rFonts w:ascii="Lora" w:hAnsi="Lora"/>
-          <w:sz w:val="24"/>
-          <w:szCs w:val="24"/>
-        </w:rPr>
-        <w:t xml:space="preserve">En este reto se busca instalar y configurar un </w:t>
-      </w:r>
-      <w:proofErr w:type="spellStart"/>
-      <w:r>
-        <w:rPr>
-          <w:rFonts w:ascii="Lora" w:hAnsi="Lora"/>
-          <w:sz w:val="24"/>
-          <w:szCs w:val="24"/>
-        </w:rPr>
-        <w:t>router</w:t>
-      </w:r>
-      <w:proofErr w:type="spellEnd"/>
-      <w:r>
-        <w:rPr>
-          <w:rFonts w:ascii="Lora" w:hAnsi="Lora"/>
-          <w:sz w:val="24"/>
-          <w:szCs w:val="24"/>
-        </w:rPr>
-        <w:t xml:space="preserve"> con SSH mediante el cual se pueda conectar nuestra red interna con la red de la clase y a su vez a otras redes internas de otros compañeros de clase. Además se podrá acceder al </w:t>
-      </w:r>
-      <w:proofErr w:type="spellStart"/>
-      <w:r>
-        <w:rPr>
-          <w:rFonts w:ascii="Lora" w:hAnsi="Lora"/>
-          <w:sz w:val="24"/>
-          <w:szCs w:val="24"/>
-        </w:rPr>
-        <w:t>router</w:t>
-      </w:r>
-      <w:proofErr w:type="spellEnd"/>
-      <w:r>
-        <w:rPr>
-          <w:rFonts w:ascii="Lora" w:hAnsi="Lora"/>
-          <w:sz w:val="24"/>
-          <w:szCs w:val="24"/>
-        </w:rPr>
-        <w:t xml:space="preserve"> </w:t>
-      </w:r>
-      <w:proofErr w:type="spellStart"/>
-      <w:r>
-        <w:rPr>
-          <w:rFonts w:ascii="Lora" w:hAnsi="Lora"/>
-          <w:sz w:val="24"/>
-          <w:szCs w:val="24"/>
-        </w:rPr>
-        <w:t>via</w:t>
-      </w:r>
-      <w:proofErr w:type="spellEnd"/>
-      <w:r>
-        <w:rPr>
-          <w:rFonts w:ascii="Lora" w:hAnsi="Lora"/>
-          <w:sz w:val="24"/>
-          <w:szCs w:val="24"/>
-        </w:rPr>
-        <w:t xml:space="preserve"> SSH mediante un usuario en concreto.</w:t>
-      </w:r>
-    </w:p>
-    <w:p>
-      <w:pPr>
-        <w:rPr>
-          <w:rFonts w:ascii="Lora" w:hAnsi="Lora"/>
-          <w:sz w:val="24"/>
-          <w:szCs w:val="24"/>
-        </w:rPr>
-      </w:pPr>
-    </w:p>
-    <w:p>
-      <w:pPr>
-        <w:rPr>
-          <w:rFonts w:ascii="Lora" w:hAnsi="Lora"/>
-          <w:sz w:val="24"/>
-          <w:szCs w:val="24"/>
-        </w:rPr>
-      </w:pPr>
-      <w:r>
-        <w:rPr>
-          <w:rFonts w:ascii="Lora" w:hAnsi="Lora"/>
-          <w:sz w:val="24"/>
-          <w:szCs w:val="24"/>
-        </w:rPr>
-        <w:t>Para configurar las diferentes máquinas, hemos utilizado el software de virtualización VirtualBox.</w:t>
-      </w:r>
-    </w:p>
-    <w:p>
-      <w:pPr>
-        <w:rPr>
-          <w:rFonts w:ascii="Lora" w:hAnsi="Lora"/>
-          <w:sz w:val="24"/>
-          <w:szCs w:val="24"/>
-        </w:rPr>
-      </w:pPr>
-    </w:p>
-    <w:p>
-      <w:pPr>
-        <w:rPr>
-          <w:rFonts w:ascii="Lora" w:hAnsi="Lora"/>
-          <w:sz w:val="24"/>
-          <w:szCs w:val="24"/>
-        </w:rPr>
-      </w:pPr>
-      <w:r>
-        <w:rPr>
-          <w:rFonts w:ascii="Lora" w:hAnsi="Lora"/>
-          <w:sz w:val="24"/>
-          <w:szCs w:val="24"/>
-        </w:rPr>
-        <w:t>Sistemas operativos utilizados:</w:t>
-      </w:r>
-    </w:p>
-    <w:p>
-      <w:pPr>
-        <w:pStyle w:val="Prrafodelista"/>
-        <w:numPr>
-          <w:ilvl w:val="0"/>
-          <w:numId w:val="2"/>
-        </w:numPr>
-        <w:rPr>
-          <w:rFonts w:ascii="Lora" w:hAnsi="Lora"/>
-          <w:sz w:val="24"/>
-          <w:szCs w:val="24"/>
-        </w:rPr>
-      </w:pPr>
-      <w:proofErr w:type="spellStart"/>
-      <w:r>
-        <w:rPr>
-          <w:rFonts w:ascii="Lora" w:hAnsi="Lora"/>
-          <w:sz w:val="24"/>
-          <w:szCs w:val="24"/>
-        </w:rPr>
-        <w:t>Router</w:t>
-      </w:r>
-      <w:proofErr w:type="spellEnd"/>
-      <w:r>
-        <w:rPr>
-          <w:rFonts w:ascii="Lora" w:hAnsi="Lora"/>
-          <w:sz w:val="24"/>
-          <w:szCs w:val="24"/>
-        </w:rPr>
-        <w:t>: Debian 10</w:t>
-      </w:r>
-    </w:p>
-    <w:p>
-      <w:pPr>
-        <w:pStyle w:val="Prrafodelista"/>
-        <w:numPr>
-          <w:ilvl w:val="0"/>
-          <w:numId w:val="2"/>
-        </w:numPr>
-        <w:rPr>
-          <w:rFonts w:ascii="Lora" w:hAnsi="Lora"/>
-          <w:sz w:val="24"/>
-          <w:szCs w:val="24"/>
-        </w:rPr>
-      </w:pPr>
-      <w:r>
-        <w:rPr>
-          <w:rFonts w:ascii="Lora" w:hAnsi="Lora"/>
-          <w:sz w:val="24"/>
-          <w:szCs w:val="24"/>
-        </w:rPr>
-        <w:t>Cliente: Debian 9</w:t>
-      </w:r>
-    </w:p>
-    <w:p/>
-    <w:p/>
+          <w:u w:val="single"/>
+        </w:rPr>
+      </w:pPr>
+    </w:p>
+    <w:p>
+      <w:pPr>
+        <w:rPr>
+          <w:rFonts w:ascii="Lora" w:hAnsi="Lora"/>
+          <w:sz w:val="24"/>
+          <w:szCs w:val="24"/>
+          <w:u w:val="single"/>
+        </w:rPr>
+      </w:pPr>
+      <w:r>
+        <w:rPr>
+          <w:rFonts w:ascii="Lora" w:hAnsi="Lora"/>
+          <w:sz w:val="24"/>
+          <w:szCs w:val="24"/>
+        </w:rPr>
+        <w:t>El objetivo de este primer reto es preparar una máquina virtual Linux Debian 10 que realice labores de router entre la red 172.20.106.2/24 y la red del espacio de trabajo de cada uno de los grupos que se nos han asignado (Zeus, Atenea, Hera, Poseidón).</w:t>
+      </w:r>
+    </w:p>
+    <w:p>
+      <w:pPr>
+        <w:rPr>
+          <w:rFonts w:ascii="Lora" w:hAnsi="Lora"/>
+          <w:sz w:val="24"/>
+          <w:szCs w:val="24"/>
+        </w:rPr>
+      </w:pPr>
+    </w:p>
+    <w:p>
+      <w:pPr>
+        <w:rPr>
+          <w:rFonts w:ascii="Lora" w:hAnsi="Lora"/>
+          <w:sz w:val="24"/>
+          <w:szCs w:val="24"/>
+        </w:rPr>
+      </w:pPr>
+      <w:r>
+        <w:rPr>
+          <w:rFonts w:ascii="Lora" w:hAnsi="Lora"/>
+          <w:sz w:val="24"/>
+          <w:szCs w:val="24"/>
+        </w:rPr>
+        <w:t>Todo esto teniendo en cuenta que cualquier dispositivo que este conectado a la red debe ser capaz de comunicarse con las maquinas de la red 172.20.106.0/24, con internet y con cualquier otro dispositivo que este conectado a la red de otro de los grupos.</w:t>
+      </w:r>
+    </w:p>
+    <w:p>
+      <w:pPr>
+        <w:rPr>
+          <w:rFonts w:ascii="Lora" w:hAnsi="Lora"/>
+          <w:sz w:val="24"/>
+          <w:szCs w:val="24"/>
+          <w:u w:val="single"/>
+        </w:rPr>
+      </w:pPr>
+    </w:p>
+    <w:p>
+      <w:pPr>
+        <w:rPr>
+          <w:rFonts w:ascii="Lora" w:hAnsi="Lora"/>
+          <w:sz w:val="24"/>
+          <w:szCs w:val="24"/>
+        </w:rPr>
+      </w:pPr>
+      <w:r>
+        <w:rPr>
+          <w:rFonts w:ascii="Lora" w:hAnsi="Lora"/>
+          <w:sz w:val="24"/>
+          <w:szCs w:val="24"/>
+        </w:rPr>
+        <w:t>Para configurar las diferentes máquinas</w:t>
+      </w:r>
+      <w:r>
+        <w:rPr>
+          <w:rFonts w:ascii="Lora" w:hAnsi="Lora"/>
+          <w:sz w:val="24"/>
+          <w:szCs w:val="24"/>
+        </w:rPr>
+        <w:t xml:space="preserve"> virtuales que necesitamos</w:t>
+      </w:r>
+      <w:r>
+        <w:rPr>
+          <w:rFonts w:ascii="Lora" w:hAnsi="Lora"/>
+          <w:sz w:val="24"/>
+          <w:szCs w:val="24"/>
+        </w:rPr>
+        <w:t>, hemos utilizado el software de virtualización VirtualBox</w:t>
+      </w:r>
+      <w:r>
+        <w:rPr>
+          <w:rFonts w:ascii="Lora" w:hAnsi="Lora"/>
+          <w:sz w:val="24"/>
+          <w:szCs w:val="24"/>
+        </w:rPr>
+        <w:t xml:space="preserve"> y el sistema operativo Debian 10 para ambas.</w:t>
+      </w:r>
+    </w:p>
     <w:p/>
     <w:p/>
     <w:p/>
@@ -1321,7 +1244,7 @@
           <w:szCs w:val="72"/>
         </w:rPr>
         <w:lastRenderedPageBreak/>
-        <w:t>Debian 10 –</w:t>
+        <w:t>Instalación</w:t>
       </w:r>
       <w:r>
         <w:rPr>
@@ -1329,25 +1252,24 @@
           <w:sz w:val="72"/>
           <w:szCs w:val="72"/>
         </w:rPr>
-        <w:t xml:space="preserve"> </w:t>
-      </w:r>
-      <w:proofErr w:type="spellStart"/>
-      <w:r>
+        <w:t xml:space="preserve"> y Configuración</w:t>
+      </w:r>
+    </w:p>
+    <w:p>
+      <w:pPr>
         <w:rPr>
           <w:rFonts w:ascii="Montserrat Black" w:hAnsi="Montserrat Black" w:cstheme="minorHAnsi"/>
           <w:sz w:val="72"/>
           <w:szCs w:val="72"/>
         </w:rPr>
-        <w:t>Router</w:t>
-      </w:r>
-      <w:proofErr w:type="spellEnd"/>
+      </w:pPr>
       <w:r>
         <w:rPr>
           <w:rFonts w:ascii="Montserrat Black" w:hAnsi="Montserrat Black" w:cstheme="minorHAnsi"/>
           <w:sz w:val="72"/>
           <w:szCs w:val="72"/>
         </w:rPr>
-        <w:t xml:space="preserve"> </w:t>
+        <w:t>Debian 10</w:t>
       </w:r>
       <w:r>
         <w:rPr>
@@ -1355,7 +1277,7 @@
           <w:sz w:val="72"/>
           <w:szCs w:val="72"/>
         </w:rPr>
-        <w:t>I</w:t>
+        <w:t xml:space="preserve"> – </w:t>
       </w:r>
       <w:r>
         <w:rPr>
@@ -1363,7 +1285,7 @@
           <w:sz w:val="72"/>
           <w:szCs w:val="72"/>
         </w:rPr>
-        <w:t>nstalación</w:t>
+        <w:t>Router</w:t>
       </w:r>
     </w:p>
     <w:p>
@@ -1376,432 +1298,134 @@
           <w:szCs w:val="24"/>
         </w:rPr>
       </w:pPr>
-      <w:r>
-        <w:rPr>
-          <w:rFonts w:ascii="Lora" w:hAnsi="Lora"/>
-          <w:sz w:val="24"/>
-          <w:szCs w:val="24"/>
-        </w:rPr>
-        <w:t>Como hemos mencionado en la introducción, utilizaremos una máquina virtual con debían 9 para redirigir las peticiones de los equipos de nuestra red interna a la red de clase y viceversa. Además, necesitaremos poder conectarnos en remoto a esta máquina mediante SSH.</w:t>
-      </w:r>
-    </w:p>
-    <w:p>
-      <w:pPr>
-        <w:rPr>
-          <w:rFonts w:ascii="Lora" w:hAnsi="Lora" w:cstheme="minorHAnsi"/>
-          <w:sz w:val="24"/>
-          <w:szCs w:val="24"/>
-        </w:rPr>
-      </w:pPr>
-    </w:p>
-    <w:p>
-      <w:pPr>
-        <w:rPr>
-          <w:rFonts w:ascii="Lora" w:hAnsi="Lora" w:cstheme="minorHAnsi"/>
-          <w:sz w:val="24"/>
-          <w:szCs w:val="24"/>
-        </w:rPr>
-      </w:pPr>
-    </w:p>
-    <w:p>
-      <w:pPr>
-        <w:rPr>
-          <w:rFonts w:ascii="Lora" w:hAnsi="Lora" w:cstheme="minorHAnsi"/>
-          <w:sz w:val="24"/>
-          <w:szCs w:val="24"/>
-        </w:rPr>
-      </w:pPr>
-    </w:p>
-    <w:p>
-      <w:pPr>
-        <w:rPr>
-          <w:rFonts w:ascii="Lora" w:hAnsi="Lora" w:cstheme="minorHAnsi"/>
-          <w:sz w:val="24"/>
-          <w:szCs w:val="24"/>
-        </w:rPr>
-      </w:pPr>
-    </w:p>
-    <w:p>
-      <w:pPr>
-        <w:rPr>
-          <w:rFonts w:ascii="Lora" w:hAnsi="Lora" w:cstheme="minorHAnsi"/>
-          <w:sz w:val="24"/>
-          <w:szCs w:val="24"/>
-        </w:rPr>
-      </w:pPr>
-    </w:p>
-    <w:p>
-      <w:pPr>
-        <w:rPr>
-          <w:rFonts w:ascii="Lora" w:hAnsi="Lora" w:cstheme="minorHAnsi"/>
-          <w:sz w:val="24"/>
-          <w:szCs w:val="24"/>
-        </w:rPr>
-      </w:pPr>
-    </w:p>
-    <w:p>
-      <w:pPr>
-        <w:rPr>
-          <w:rFonts w:ascii="Lora" w:hAnsi="Lora" w:cstheme="minorHAnsi"/>
-          <w:sz w:val="24"/>
-          <w:szCs w:val="24"/>
-        </w:rPr>
-      </w:pPr>
-    </w:p>
-    <w:p>
-      <w:pPr>
-        <w:rPr>
-          <w:rFonts w:ascii="Lora" w:hAnsi="Lora" w:cstheme="minorHAnsi"/>
-          <w:sz w:val="24"/>
-          <w:szCs w:val="24"/>
-        </w:rPr>
-      </w:pPr>
-    </w:p>
-    <w:p>
-      <w:pPr>
-        <w:rPr>
-          <w:rFonts w:ascii="Lora" w:hAnsi="Lora" w:cstheme="minorHAnsi"/>
-          <w:sz w:val="24"/>
-          <w:szCs w:val="24"/>
-        </w:rPr>
-      </w:pPr>
-    </w:p>
-    <w:p>
-      <w:pPr>
-        <w:rPr>
-          <w:rFonts w:ascii="Lora" w:hAnsi="Lora" w:cstheme="minorHAnsi"/>
-          <w:sz w:val="24"/>
-          <w:szCs w:val="24"/>
-        </w:rPr>
-      </w:pPr>
-    </w:p>
-    <w:p>
-      <w:pPr>
-        <w:rPr>
-          <w:rFonts w:ascii="Lora" w:hAnsi="Lora" w:cstheme="minorHAnsi"/>
-          <w:sz w:val="24"/>
-          <w:szCs w:val="24"/>
-        </w:rPr>
-      </w:pPr>
-    </w:p>
-    <w:p>
-      <w:pPr>
-        <w:rPr>
-          <w:rFonts w:ascii="Lora" w:hAnsi="Lora" w:cstheme="minorHAnsi"/>
-          <w:sz w:val="24"/>
-          <w:szCs w:val="24"/>
-        </w:rPr>
-      </w:pPr>
-    </w:p>
-    <w:p>
-      <w:pPr>
-        <w:rPr>
-          <w:rFonts w:ascii="Lora" w:hAnsi="Lora" w:cstheme="minorHAnsi"/>
-          <w:sz w:val="24"/>
-          <w:szCs w:val="24"/>
-        </w:rPr>
-      </w:pPr>
-    </w:p>
-    <w:p>
-      <w:pPr>
-        <w:rPr>
-          <w:rFonts w:ascii="Lora" w:hAnsi="Lora" w:cstheme="minorHAnsi"/>
-          <w:sz w:val="24"/>
-          <w:szCs w:val="24"/>
-        </w:rPr>
-      </w:pPr>
-    </w:p>
-    <w:p>
-      <w:pPr>
-        <w:rPr>
-          <w:rFonts w:ascii="Lora" w:hAnsi="Lora" w:cstheme="minorHAnsi"/>
-          <w:sz w:val="24"/>
-          <w:szCs w:val="24"/>
-        </w:rPr>
-      </w:pPr>
-    </w:p>
-    <w:p>
-      <w:pPr>
-        <w:rPr>
-          <w:rFonts w:ascii="Lora" w:hAnsi="Lora" w:cstheme="minorHAnsi"/>
-          <w:sz w:val="24"/>
-          <w:szCs w:val="24"/>
-        </w:rPr>
-      </w:pPr>
-    </w:p>
-    <w:p>
-      <w:pPr>
-        <w:rPr>
-          <w:rFonts w:ascii="Lora" w:hAnsi="Lora" w:cstheme="minorHAnsi"/>
-          <w:sz w:val="24"/>
-          <w:szCs w:val="24"/>
-        </w:rPr>
-      </w:pPr>
-    </w:p>
-    <w:p>
-      <w:pPr>
-        <w:rPr>
-          <w:rFonts w:ascii="Lora" w:hAnsi="Lora" w:cstheme="minorHAnsi"/>
-          <w:sz w:val="24"/>
-          <w:szCs w:val="24"/>
-        </w:rPr>
-      </w:pPr>
-    </w:p>
-    <w:p>
-      <w:pPr>
-        <w:rPr>
-          <w:rFonts w:ascii="Lora" w:hAnsi="Lora" w:cstheme="minorHAnsi"/>
-          <w:sz w:val="24"/>
-          <w:szCs w:val="24"/>
-        </w:rPr>
-      </w:pPr>
-    </w:p>
-    <w:p>
-      <w:pPr>
-        <w:rPr>
-          <w:rFonts w:ascii="Lora" w:hAnsi="Lora" w:cstheme="minorHAnsi"/>
-          <w:sz w:val="24"/>
-          <w:szCs w:val="24"/>
-        </w:rPr>
-      </w:pPr>
-    </w:p>
-    <w:p>
-      <w:pPr>
-        <w:rPr>
-          <w:rFonts w:ascii="Lora" w:hAnsi="Lora" w:cstheme="minorHAnsi"/>
-          <w:sz w:val="24"/>
-          <w:szCs w:val="24"/>
-        </w:rPr>
-      </w:pPr>
-    </w:p>
-    <w:p>
-      <w:pPr>
-        <w:rPr>
-          <w:rFonts w:ascii="Lora" w:hAnsi="Lora" w:cstheme="minorHAnsi"/>
-          <w:sz w:val="24"/>
-          <w:szCs w:val="24"/>
-        </w:rPr>
-      </w:pPr>
-    </w:p>
-    <w:p>
-      <w:pPr>
-        <w:rPr>
-          <w:rFonts w:ascii="Lora" w:hAnsi="Lora" w:cstheme="minorHAnsi"/>
-          <w:sz w:val="24"/>
-          <w:szCs w:val="24"/>
-        </w:rPr>
-      </w:pPr>
-    </w:p>
-    <w:p>
-      <w:pPr>
-        <w:rPr>
-          <w:rFonts w:ascii="Lora" w:hAnsi="Lora" w:cstheme="minorHAnsi"/>
-          <w:sz w:val="24"/>
-          <w:szCs w:val="24"/>
-        </w:rPr>
-      </w:pPr>
-    </w:p>
-    <w:p>
-      <w:pPr>
-        <w:rPr>
-          <w:rFonts w:ascii="Lora" w:hAnsi="Lora" w:cstheme="minorHAnsi"/>
-          <w:sz w:val="24"/>
-          <w:szCs w:val="24"/>
-        </w:rPr>
-      </w:pPr>
-    </w:p>
-    <w:p>
-      <w:pPr>
-        <w:rPr>
-          <w:rFonts w:ascii="Lora" w:hAnsi="Lora" w:cstheme="minorHAnsi"/>
-          <w:sz w:val="24"/>
-          <w:szCs w:val="24"/>
-        </w:rPr>
-      </w:pPr>
-    </w:p>
-    <w:p>
-      <w:pPr>
-        <w:rPr>
-          <w:rFonts w:ascii="Lora" w:hAnsi="Lora" w:cstheme="minorHAnsi"/>
-          <w:sz w:val="24"/>
-          <w:szCs w:val="24"/>
-        </w:rPr>
-      </w:pPr>
-    </w:p>
-    <w:p>
-      <w:pPr>
-        <w:rPr>
-          <w:rFonts w:ascii="Lora" w:hAnsi="Lora" w:cstheme="minorHAnsi"/>
-          <w:sz w:val="24"/>
-          <w:szCs w:val="24"/>
-        </w:rPr>
-      </w:pPr>
-    </w:p>
-    <w:p>
-      <w:pPr>
-        <w:rPr>
-          <w:rFonts w:ascii="Lora" w:hAnsi="Lora" w:cstheme="minorHAnsi"/>
-          <w:sz w:val="24"/>
-          <w:szCs w:val="24"/>
-        </w:rPr>
-      </w:pPr>
-    </w:p>
-    <w:p>
-      <w:pPr>
-        <w:rPr>
-          <w:rFonts w:ascii="Lora" w:hAnsi="Lora" w:cstheme="minorHAnsi"/>
-          <w:sz w:val="24"/>
-          <w:szCs w:val="24"/>
-        </w:rPr>
-      </w:pPr>
-    </w:p>
-    <w:p>
-      <w:pPr>
-        <w:rPr>
-          <w:rFonts w:ascii="Lora" w:hAnsi="Lora" w:cstheme="minorHAnsi"/>
-          <w:sz w:val="24"/>
-          <w:szCs w:val="24"/>
-        </w:rPr>
-      </w:pPr>
-    </w:p>
-    <w:p>
-      <w:pPr>
-        <w:rPr>
-          <w:rFonts w:ascii="Lora" w:hAnsi="Lora" w:cstheme="minorHAnsi"/>
-          <w:sz w:val="24"/>
-          <w:szCs w:val="24"/>
-        </w:rPr>
-      </w:pPr>
-    </w:p>
-    <w:p>
-      <w:pPr>
-        <w:rPr>
-          <w:rFonts w:ascii="Lora" w:hAnsi="Lora" w:cstheme="minorHAnsi"/>
-          <w:sz w:val="24"/>
-          <w:szCs w:val="24"/>
-        </w:rPr>
-      </w:pPr>
-    </w:p>
-    <w:p>
-      <w:pPr>
-        <w:rPr>
-          <w:rFonts w:ascii="Lora" w:hAnsi="Lora" w:cstheme="minorHAnsi"/>
-          <w:sz w:val="24"/>
-          <w:szCs w:val="24"/>
-        </w:rPr>
-      </w:pPr>
-    </w:p>
-    <w:p>
-      <w:pPr>
-        <w:rPr>
-          <w:rFonts w:ascii="Lora" w:hAnsi="Lora" w:cstheme="minorHAnsi"/>
-          <w:sz w:val="24"/>
-          <w:szCs w:val="24"/>
-        </w:rPr>
-      </w:pPr>
-    </w:p>
-    <w:p>
-      <w:pPr>
-        <w:rPr>
-          <w:rFonts w:ascii="Lora" w:hAnsi="Lora" w:cstheme="minorHAnsi"/>
-          <w:sz w:val="24"/>
-          <w:szCs w:val="24"/>
-        </w:rPr>
-      </w:pPr>
-    </w:p>
-    <w:p>
-      <w:pPr>
-        <w:rPr>
-          <w:rFonts w:ascii="Lora" w:hAnsi="Lora" w:cstheme="minorHAnsi"/>
-          <w:sz w:val="24"/>
-          <w:szCs w:val="24"/>
-        </w:rPr>
-      </w:pPr>
-    </w:p>
-    <w:p>
-      <w:pPr>
-        <w:rPr>
-          <w:rFonts w:ascii="Lora" w:hAnsi="Lora" w:cstheme="minorHAnsi"/>
-          <w:sz w:val="24"/>
-          <w:szCs w:val="24"/>
-        </w:rPr>
-      </w:pPr>
-    </w:p>
-    <w:p>
-      <w:pPr>
-        <w:rPr>
-          <w:rFonts w:ascii="Lora" w:hAnsi="Lora" w:cstheme="minorHAnsi"/>
-          <w:sz w:val="24"/>
-          <w:szCs w:val="24"/>
-        </w:rPr>
-      </w:pPr>
-    </w:p>
-    <w:p>
-      <w:pPr>
-        <w:rPr>
-          <w:rFonts w:ascii="Lora" w:hAnsi="Lora" w:cstheme="minorHAnsi"/>
-          <w:sz w:val="24"/>
-          <w:szCs w:val="24"/>
-        </w:rPr>
-      </w:pPr>
-    </w:p>
-    <w:p>
-      <w:pPr>
-        <w:rPr>
-          <w:rFonts w:ascii="Lora" w:hAnsi="Lora" w:cstheme="minorHAnsi"/>
-          <w:sz w:val="24"/>
-          <w:szCs w:val="24"/>
-        </w:rPr>
-      </w:pPr>
-    </w:p>
-    <w:p>
-      <w:pPr>
-        <w:rPr>
-          <w:rFonts w:ascii="Lora" w:hAnsi="Lora" w:cstheme="minorHAnsi"/>
-          <w:sz w:val="24"/>
-          <w:szCs w:val="24"/>
-        </w:rPr>
-      </w:pPr>
-    </w:p>
-    <w:p>
-      <w:pPr>
-        <w:rPr>
-          <w:rFonts w:ascii="Lora" w:hAnsi="Lora" w:cstheme="minorHAnsi"/>
-          <w:sz w:val="24"/>
-          <w:szCs w:val="24"/>
-        </w:rPr>
-      </w:pPr>
-    </w:p>
-    <w:p>
-      <w:pPr>
-        <w:rPr>
-          <w:rFonts w:ascii="Lora" w:hAnsi="Lora" w:cstheme="minorHAnsi"/>
-          <w:sz w:val="24"/>
-          <w:szCs w:val="24"/>
-        </w:rPr>
-      </w:pPr>
-    </w:p>
-    <w:p>
-      <w:pPr>
-        <w:rPr>
-          <w:rFonts w:ascii="Lora" w:hAnsi="Lora" w:cstheme="minorHAnsi"/>
-          <w:sz w:val="24"/>
-          <w:szCs w:val="24"/>
-        </w:rPr>
-      </w:pPr>
-      <w:r>
-        <w:rPr>
-          <w:rFonts w:ascii="Lora" w:hAnsi="Lora" w:cstheme="minorHAnsi"/>
-          <w:sz w:val="24"/>
-          <w:szCs w:val="24"/>
-        </w:rPr>
-        <w:t>Crear archivo fw.sh</w:t>
-      </w:r>
-    </w:p>
-    <w:p>
-      <w:pPr>
-        <w:rPr>
-          <w:rFonts w:ascii="Lora" w:hAnsi="Lora" w:cstheme="minorHAnsi"/>
+    </w:p>
+    <w:p>
+      <w:pPr>
+        <w:spacing w:line="360" w:lineRule="auto"/>
+        <w:jc w:val="both"/>
+        <w:rPr>
+          <w:rFonts w:ascii="Lora" w:hAnsi="Lora"/>
+          <w:sz w:val="24"/>
+          <w:szCs w:val="24"/>
+        </w:rPr>
+      </w:pPr>
+      <w:r>
+        <w:rPr>
+          <w:rFonts w:ascii="Lora" w:hAnsi="Lora"/>
+          <w:sz w:val="24"/>
+          <w:szCs w:val="24"/>
+        </w:rPr>
+        <w:t>Tal y como</w:t>
+      </w:r>
+      <w:r>
+        <w:rPr>
+          <w:rFonts w:ascii="Lora" w:hAnsi="Lora"/>
+          <w:sz w:val="24"/>
+          <w:szCs w:val="24"/>
+        </w:rPr>
+        <w:t xml:space="preserve"> hemos mencionado en la introducción, utilizaremos una máquina virtual con </w:t>
+      </w:r>
+      <w:r>
+        <w:rPr>
+          <w:rFonts w:ascii="Lora" w:hAnsi="Lora"/>
+          <w:sz w:val="24"/>
+          <w:szCs w:val="24"/>
+        </w:rPr>
+        <w:t>D</w:t>
+      </w:r>
+      <w:r>
+        <w:rPr>
+          <w:rFonts w:ascii="Lora" w:hAnsi="Lora"/>
+          <w:sz w:val="24"/>
+          <w:szCs w:val="24"/>
+        </w:rPr>
+        <w:t xml:space="preserve">ebían </w:t>
+      </w:r>
+      <w:r>
+        <w:rPr>
+          <w:rFonts w:ascii="Lora" w:hAnsi="Lora"/>
+          <w:sz w:val="24"/>
+          <w:szCs w:val="24"/>
+        </w:rPr>
+        <w:t>10</w:t>
+      </w:r>
+      <w:r>
+        <w:rPr>
+          <w:rFonts w:ascii="Lora" w:hAnsi="Lora"/>
+          <w:sz w:val="24"/>
+          <w:szCs w:val="24"/>
+        </w:rPr>
+        <w:t xml:space="preserve"> para redirigir las peticiones de los equipos de nuestra red interna a la red de clase y viceversa.</w:t>
+      </w:r>
+    </w:p>
+    <w:p>
+      <w:pPr>
+        <w:spacing w:line="360" w:lineRule="auto"/>
+        <w:jc w:val="both"/>
+        <w:rPr>
+          <w:rFonts w:ascii="Lora" w:hAnsi="Lora"/>
+          <w:sz w:val="24"/>
+          <w:szCs w:val="24"/>
+        </w:rPr>
+      </w:pPr>
+    </w:p>
+    <w:p>
+      <w:pPr>
+        <w:spacing w:line="360" w:lineRule="auto"/>
+        <w:jc w:val="both"/>
+        <w:rPr>
+          <w:rFonts w:ascii="Lora" w:hAnsi="Lora"/>
+          <w:sz w:val="24"/>
+          <w:szCs w:val="24"/>
+        </w:rPr>
+      </w:pPr>
+      <w:r>
+        <w:rPr>
+          <w:rFonts w:ascii="Lora" w:hAnsi="Lora"/>
+          <w:sz w:val="24"/>
+          <w:szCs w:val="24"/>
+        </w:rPr>
+        <w:t>Una vez realizada la instalación del sistema operativo</w:t>
+      </w:r>
+      <w:r>
+        <w:rPr>
+          <w:rFonts w:ascii="Lora" w:hAnsi="Lora"/>
+          <w:sz w:val="24"/>
+          <w:szCs w:val="24"/>
+        </w:rPr>
+        <w:t>. Realizamos las siguientes configuraciones en la máquina:</w:t>
+      </w:r>
+    </w:p>
+    <w:p>
+      <w:pPr>
+        <w:pStyle w:val="Prrafodelista"/>
+        <w:numPr>
+          <w:ilvl w:val="0"/>
+          <w:numId w:val="3"/>
+        </w:numPr>
+        <w:spacing w:line="360" w:lineRule="auto"/>
+        <w:jc w:val="both"/>
+        <w:rPr>
+          <w:rFonts w:ascii="Lora" w:hAnsi="Lora"/>
+          <w:sz w:val="24"/>
+          <w:szCs w:val="24"/>
+        </w:rPr>
+      </w:pPr>
+      <w:r>
+        <w:rPr>
+          <w:rFonts w:ascii="Lora" w:hAnsi="Lora"/>
+          <w:sz w:val="24"/>
+          <w:szCs w:val="24"/>
+        </w:rPr>
+        <w:t>Configurar el adaptador a adaptador puente.</w:t>
+      </w:r>
+    </w:p>
+    <w:p>
+      <w:pPr>
+        <w:spacing w:line="360" w:lineRule="auto"/>
+        <w:jc w:val="both"/>
+        <w:rPr>
+          <w:rFonts w:ascii="Lora" w:hAnsi="Lora"/>
           <w:sz w:val="24"/>
           <w:szCs w:val="24"/>
         </w:rPr>
@@ -1811,10 +1435,10 @@
           <w:noProof/>
         </w:rPr>
         <w:drawing>
-          <wp:inline distT="0" distB="0" distL="0" distR="0" wp14:anchorId="3451D331" wp14:editId="3E473247">
-            <wp:extent cx="5400040" cy="4552315"/>
-            <wp:effectExtent l="0" t="0" r="0" b="635"/>
-            <wp:docPr id="3" name="Imagen 3"/>
+          <wp:inline distT="0" distB="0" distL="0" distR="0" wp14:anchorId="365FC125" wp14:editId="63427298">
+            <wp:extent cx="5400040" cy="1842135"/>
+            <wp:effectExtent l="0" t="0" r="0" b="5715"/>
+            <wp:docPr id="5" name="Imagen 5"/>
             <wp:cNvGraphicFramePr>
               <a:graphicFrameLocks xmlns:a="http://schemas.openxmlformats.org/drawingml/2006/main" noChangeAspect="1"/>
             </wp:cNvGraphicFramePr>
@@ -1834,7 +1458,7 @@
                   <pic:spPr>
                     <a:xfrm>
                       <a:off x="0" y="0"/>
-                      <a:ext cx="5400040" cy="4552315"/>
+                      <a:ext cx="5400040" cy="1842135"/>
                     </a:xfrm>
                     <a:prstGeom prst="rect">
                       <a:avLst/>
@@ -1849,34 +1473,10 @@
     </w:p>
     <w:p>
       <w:pPr>
-        <w:rPr>
-          <w:rFonts w:ascii="Lora" w:hAnsi="Lora" w:cstheme="minorHAnsi"/>
-          <w:sz w:val="24"/>
-          <w:szCs w:val="24"/>
-        </w:rPr>
-      </w:pPr>
-    </w:p>
-    <w:p>
-      <w:pPr>
-        <w:rPr>
-          <w:rFonts w:ascii="Lora" w:hAnsi="Lora" w:cstheme="minorHAnsi"/>
-          <w:sz w:val="24"/>
-          <w:szCs w:val="24"/>
-        </w:rPr>
-      </w:pPr>
-      <w:r>
-        <w:rPr>
-          <w:rFonts w:ascii="Lora" w:hAnsi="Lora" w:cstheme="minorHAnsi"/>
-          <w:sz w:val="24"/>
-          <w:szCs w:val="24"/>
-        </w:rPr>
-        <w:t xml:space="preserve">Moverlo </w:t>
-      </w:r>
-    </w:p>
-    <w:p>
-      <w:pPr>
-        <w:rPr>
-          <w:rFonts w:ascii="Lora" w:hAnsi="Lora" w:cstheme="minorHAnsi"/>
+        <w:spacing w:line="360" w:lineRule="auto"/>
+        <w:jc w:val="both"/>
+        <w:rPr>
+          <w:rFonts w:ascii="Lora" w:hAnsi="Lora"/>
           <w:sz w:val="24"/>
           <w:szCs w:val="24"/>
         </w:rPr>
@@ -1885,11 +1485,12 @@
         <w:rPr>
           <w:noProof/>
         </w:rPr>
+        <w:lastRenderedPageBreak/>
         <w:drawing>
-          <wp:inline distT="0" distB="0" distL="0" distR="0" wp14:anchorId="0D28CDE7" wp14:editId="5EB85B0B">
-            <wp:extent cx="5400040" cy="1409700"/>
-            <wp:effectExtent l="0" t="0" r="0" b="0"/>
-            <wp:docPr id="4" name="Imagen 4"/>
+          <wp:inline distT="0" distB="0" distL="0" distR="0" wp14:anchorId="6910A559" wp14:editId="1B669CCD">
+            <wp:extent cx="5400040" cy="4532630"/>
+            <wp:effectExtent l="0" t="0" r="0" b="1270"/>
+            <wp:docPr id="9" name="Imagen 9"/>
             <wp:cNvGraphicFramePr>
               <a:graphicFrameLocks xmlns:a="http://schemas.openxmlformats.org/drawingml/2006/main" noChangeAspect="1"/>
             </wp:cNvGraphicFramePr>
@@ -1909,7 +1510,7 @@
                   <pic:spPr>
                     <a:xfrm>
                       <a:off x="0" y="0"/>
-                      <a:ext cx="5400040" cy="1409700"/>
+                      <a:ext cx="5400040" cy="4532630"/>
                     </a:xfrm>
                     <a:prstGeom prst="rect">
                       <a:avLst/>
@@ -1924,43 +1525,34 @@
     </w:p>
     <w:p>
       <w:pPr>
-        <w:rPr>
-          <w:rFonts w:ascii="Lora" w:hAnsi="Lora" w:cstheme="minorHAnsi"/>
-          <w:sz w:val="24"/>
-          <w:szCs w:val="24"/>
-        </w:rPr>
-      </w:pPr>
-    </w:p>
-    <w:p>
-      <w:pPr>
-        <w:rPr>
-          <w:rFonts w:ascii="Lora" w:hAnsi="Lora" w:cstheme="minorHAnsi"/>
-          <w:sz w:val="24"/>
-          <w:szCs w:val="24"/>
-        </w:rPr>
-      </w:pPr>
-    </w:p>
-    <w:p>
-      <w:pPr>
-        <w:rPr>
-          <w:rFonts w:ascii="Lora" w:hAnsi="Lora" w:cstheme="minorHAnsi"/>
-          <w:sz w:val="24"/>
-          <w:szCs w:val="24"/>
-        </w:rPr>
-      </w:pPr>
-      <w:r>
-        <w:rPr>
-          <w:rFonts w:ascii="Lora" w:hAnsi="Lora" w:cstheme="minorHAnsi"/>
-          <w:sz w:val="24"/>
-          <w:szCs w:val="24"/>
-        </w:rPr>
-        <w:t>Dando permisos y haciendo que arranque al iniciar la máquina, respectivamente</w:t>
-      </w:r>
-    </w:p>
-    <w:p>
-      <w:pPr>
-        <w:rPr>
-          <w:rFonts w:ascii="Lora" w:hAnsi="Lora" w:cstheme="minorHAnsi"/>
+        <w:pStyle w:val="Prrafodelista"/>
+        <w:numPr>
+          <w:ilvl w:val="0"/>
+          <w:numId w:val="3"/>
+        </w:numPr>
+        <w:spacing w:line="360" w:lineRule="auto"/>
+        <w:jc w:val="both"/>
+        <w:rPr>
+          <w:rFonts w:ascii="Lora" w:hAnsi="Lora"/>
+          <w:sz w:val="24"/>
+          <w:szCs w:val="24"/>
+        </w:rPr>
+      </w:pPr>
+      <w:r>
+        <w:rPr>
+          <w:rFonts w:ascii="Lora" w:hAnsi="Lora"/>
+          <w:sz w:val="24"/>
+          <w:szCs w:val="24"/>
+        </w:rPr>
+        <w:t>Añadir un nuevo adaptador y configurarlo como red interna.</w:t>
+      </w:r>
+    </w:p>
+    <w:p>
+      <w:pPr>
+        <w:spacing w:line="360" w:lineRule="auto"/>
+        <w:jc w:val="both"/>
+        <w:rPr>
+          <w:rFonts w:ascii="Lora" w:hAnsi="Lora"/>
           <w:sz w:val="24"/>
           <w:szCs w:val="24"/>
         </w:rPr>
@@ -1969,12 +1561,11 @@
         <w:rPr>
           <w:noProof/>
         </w:rPr>
-        <w:lastRenderedPageBreak/>
         <w:drawing>
-          <wp:inline distT="0" distB="0" distL="0" distR="0" wp14:anchorId="256282A3" wp14:editId="3FDAA0E1">
-            <wp:extent cx="5400040" cy="4545330"/>
-            <wp:effectExtent l="0" t="0" r="0" b="7620"/>
-            <wp:docPr id="6" name="Imagen 6"/>
+          <wp:inline distT="0" distB="0" distL="0" distR="0" wp14:anchorId="60D4B3DA" wp14:editId="31442C54">
+            <wp:extent cx="5400040" cy="1868170"/>
+            <wp:effectExtent l="0" t="0" r="0" b="0"/>
+            <wp:docPr id="7" name="Imagen 7"/>
             <wp:cNvGraphicFramePr>
               <a:graphicFrameLocks xmlns:a="http://schemas.openxmlformats.org/drawingml/2006/main" noChangeAspect="1"/>
             </wp:cNvGraphicFramePr>
@@ -1994,7 +1585,7 @@
                   <pic:spPr>
                     <a:xfrm>
                       <a:off x="0" y="0"/>
-                      <a:ext cx="5400040" cy="4545330"/>
+                      <a:ext cx="5400040" cy="1868170"/>
                     </a:xfrm>
                     <a:prstGeom prst="rect">
                       <a:avLst/>
@@ -2006,6 +1597,821 @@
           </wp:inline>
         </w:drawing>
       </w:r>
+    </w:p>
+    <w:p>
+      <w:pPr>
+        <w:spacing w:line="360" w:lineRule="auto"/>
+        <w:jc w:val="both"/>
+        <w:rPr>
+          <w:rFonts w:ascii="Lora" w:hAnsi="Lora"/>
+          <w:sz w:val="24"/>
+          <w:szCs w:val="24"/>
+        </w:rPr>
+      </w:pPr>
+      <w:r>
+        <w:rPr>
+          <w:noProof/>
+        </w:rPr>
+        <w:lastRenderedPageBreak/>
+        <w:drawing>
+          <wp:inline distT="0" distB="0" distL="0" distR="0" wp14:anchorId="77719419" wp14:editId="261D79B4">
+            <wp:extent cx="5400040" cy="4544060"/>
+            <wp:effectExtent l="0" t="0" r="0" b="8890"/>
+            <wp:docPr id="10" name="Imagen 10"/>
+            <wp:cNvGraphicFramePr>
+              <a:graphicFrameLocks xmlns:a="http://schemas.openxmlformats.org/drawingml/2006/main" noChangeAspect="1"/>
+            </wp:cNvGraphicFramePr>
+            <a:graphic xmlns:a="http://schemas.openxmlformats.org/drawingml/2006/main">
+              <a:graphicData uri="http://schemas.openxmlformats.org/drawingml/2006/picture">
+                <pic:pic xmlns:pic="http://schemas.openxmlformats.org/drawingml/2006/picture">
+                  <pic:nvPicPr>
+                    <pic:cNvPr id="1" name=""/>
+                    <pic:cNvPicPr/>
+                  </pic:nvPicPr>
+                  <pic:blipFill>
+                    <a:blip r:embed="rId13"/>
+                    <a:stretch>
+                      <a:fillRect/>
+                    </a:stretch>
+                  </pic:blipFill>
+                  <pic:spPr>
+                    <a:xfrm>
+                      <a:off x="0" y="0"/>
+                      <a:ext cx="5400040" cy="4544060"/>
+                    </a:xfrm>
+                    <a:prstGeom prst="rect">
+                      <a:avLst/>
+                    </a:prstGeom>
+                  </pic:spPr>
+                </pic:pic>
+              </a:graphicData>
+            </a:graphic>
+          </wp:inline>
+        </w:drawing>
+      </w:r>
+    </w:p>
+    <w:p>
+      <w:pPr>
+        <w:spacing w:line="360" w:lineRule="auto"/>
+        <w:jc w:val="both"/>
+        <w:rPr>
+          <w:rFonts w:ascii="Lora" w:hAnsi="Lora"/>
+          <w:sz w:val="24"/>
+          <w:szCs w:val="24"/>
+        </w:rPr>
+      </w:pPr>
+    </w:p>
+    <w:p>
+      <w:pPr>
+        <w:spacing w:line="360" w:lineRule="auto"/>
+        <w:jc w:val="both"/>
+        <w:rPr>
+          <w:rFonts w:ascii="Lora" w:hAnsi="Lora"/>
+          <w:sz w:val="24"/>
+          <w:szCs w:val="24"/>
+        </w:rPr>
+      </w:pPr>
+    </w:p>
+    <w:p>
+      <w:pPr>
+        <w:spacing w:line="360" w:lineRule="auto"/>
+        <w:jc w:val="both"/>
+        <w:rPr>
+          <w:rFonts w:ascii="Lora" w:hAnsi="Lora"/>
+          <w:sz w:val="24"/>
+          <w:szCs w:val="24"/>
+        </w:rPr>
+      </w:pPr>
+    </w:p>
+    <w:p>
+      <w:pPr>
+        <w:spacing w:line="360" w:lineRule="auto"/>
+        <w:jc w:val="both"/>
+        <w:rPr>
+          <w:rFonts w:ascii="Lora" w:hAnsi="Lora"/>
+          <w:sz w:val="24"/>
+          <w:szCs w:val="24"/>
+        </w:rPr>
+      </w:pPr>
+      <w:r>
+        <w:rPr>
+          <w:rFonts w:ascii="Lora" w:hAnsi="Lora"/>
+          <w:sz w:val="24"/>
+          <w:szCs w:val="24"/>
+        </w:rPr>
+        <w:t>Configuración maquina cliente</w:t>
+      </w:r>
+    </w:p>
+    <w:p>
+      <w:pPr>
+        <w:spacing w:line="360" w:lineRule="auto"/>
+        <w:jc w:val="both"/>
+        <w:rPr>
+          <w:rFonts w:ascii="Lora" w:hAnsi="Lora"/>
+          <w:sz w:val="24"/>
+          <w:szCs w:val="24"/>
+        </w:rPr>
+      </w:pPr>
+      <w:r>
+        <w:rPr>
+          <w:noProof/>
+        </w:rPr>
+        <w:drawing>
+          <wp:inline distT="0" distB="0" distL="0" distR="0" wp14:anchorId="76325DDF" wp14:editId="0909E4C5">
+            <wp:extent cx="5400040" cy="1849755"/>
+            <wp:effectExtent l="0" t="0" r="0" b="0"/>
+            <wp:docPr id="12" name="Imagen 12"/>
+            <wp:cNvGraphicFramePr>
+              <a:graphicFrameLocks xmlns:a="http://schemas.openxmlformats.org/drawingml/2006/main" noChangeAspect="1"/>
+            </wp:cNvGraphicFramePr>
+            <a:graphic xmlns:a="http://schemas.openxmlformats.org/drawingml/2006/main">
+              <a:graphicData uri="http://schemas.openxmlformats.org/drawingml/2006/picture">
+                <pic:pic xmlns:pic="http://schemas.openxmlformats.org/drawingml/2006/picture">
+                  <pic:nvPicPr>
+                    <pic:cNvPr id="1" name=""/>
+                    <pic:cNvPicPr/>
+                  </pic:nvPicPr>
+                  <pic:blipFill>
+                    <a:blip r:embed="rId14"/>
+                    <a:stretch>
+                      <a:fillRect/>
+                    </a:stretch>
+                  </pic:blipFill>
+                  <pic:spPr>
+                    <a:xfrm>
+                      <a:off x="0" y="0"/>
+                      <a:ext cx="5400040" cy="1849755"/>
+                    </a:xfrm>
+                    <a:prstGeom prst="rect">
+                      <a:avLst/>
+                    </a:prstGeom>
+                  </pic:spPr>
+                </pic:pic>
+              </a:graphicData>
+            </a:graphic>
+          </wp:inline>
+        </w:drawing>
+      </w:r>
+    </w:p>
+    <w:p>
+      <w:pPr>
+        <w:spacing w:line="360" w:lineRule="auto"/>
+        <w:jc w:val="both"/>
+        <w:rPr>
+          <w:rFonts w:ascii="Lora" w:hAnsi="Lora"/>
+          <w:sz w:val="24"/>
+          <w:szCs w:val="24"/>
+        </w:rPr>
+      </w:pPr>
+      <w:r>
+        <w:rPr>
+          <w:noProof/>
+        </w:rPr>
+        <w:lastRenderedPageBreak/>
+        <w:drawing>
+          <wp:inline distT="0" distB="0" distL="0" distR="0" wp14:anchorId="0197A3F6" wp14:editId="534A98FD">
+            <wp:extent cx="5400040" cy="5053965"/>
+            <wp:effectExtent l="0" t="0" r="0" b="0"/>
+            <wp:docPr id="11" name="Imagen 11"/>
+            <wp:cNvGraphicFramePr>
+              <a:graphicFrameLocks xmlns:a="http://schemas.openxmlformats.org/drawingml/2006/main" noChangeAspect="1"/>
+            </wp:cNvGraphicFramePr>
+            <a:graphic xmlns:a="http://schemas.openxmlformats.org/drawingml/2006/main">
+              <a:graphicData uri="http://schemas.openxmlformats.org/drawingml/2006/picture">
+                <pic:pic xmlns:pic="http://schemas.openxmlformats.org/drawingml/2006/picture">
+                  <pic:nvPicPr>
+                    <pic:cNvPr id="1" name=""/>
+                    <pic:cNvPicPr/>
+                  </pic:nvPicPr>
+                  <pic:blipFill>
+                    <a:blip r:embed="rId15"/>
+                    <a:stretch>
+                      <a:fillRect/>
+                    </a:stretch>
+                  </pic:blipFill>
+                  <pic:spPr>
+                    <a:xfrm>
+                      <a:off x="0" y="0"/>
+                      <a:ext cx="5400040" cy="5053965"/>
+                    </a:xfrm>
+                    <a:prstGeom prst="rect">
+                      <a:avLst/>
+                    </a:prstGeom>
+                  </pic:spPr>
+                </pic:pic>
+              </a:graphicData>
+            </a:graphic>
+          </wp:inline>
+        </w:drawing>
+      </w:r>
+    </w:p>
+    <w:p>
+      <w:pPr>
+        <w:spacing w:line="360" w:lineRule="auto"/>
+        <w:jc w:val="both"/>
+        <w:rPr>
+          <w:rFonts w:ascii="Roboto" w:hAnsi="Roboto"/>
+          <w:b/>
+          <w:bCs/>
+          <w:color w:val="E63838"/>
+          <w:sz w:val="24"/>
+          <w:szCs w:val="24"/>
+        </w:rPr>
+      </w:pPr>
+    </w:p>
+    <w:p>
+      <w:pPr>
+        <w:spacing w:line="360" w:lineRule="auto"/>
+        <w:ind w:left="708" w:hanging="708"/>
+        <w:jc w:val="both"/>
+        <w:rPr>
+          <w:rFonts w:ascii="Lora" w:hAnsi="Lora"/>
+          <w:sz w:val="24"/>
+          <w:szCs w:val="24"/>
+        </w:rPr>
+      </w:pPr>
+      <w:r>
+        <w:rPr>
+          <w:noProof/>
+        </w:rPr>
+        <w:lastRenderedPageBreak/>
+        <w:drawing>
+          <wp:inline distT="0" distB="0" distL="0" distR="0" wp14:anchorId="21F66ADB" wp14:editId="2E6C484E">
+            <wp:extent cx="5400040" cy="4526915"/>
+            <wp:effectExtent l="0" t="0" r="0" b="6985"/>
+            <wp:docPr id="13" name="Imagen 13"/>
+            <wp:cNvGraphicFramePr>
+              <a:graphicFrameLocks xmlns:a="http://schemas.openxmlformats.org/drawingml/2006/main" noChangeAspect="1"/>
+            </wp:cNvGraphicFramePr>
+            <a:graphic xmlns:a="http://schemas.openxmlformats.org/drawingml/2006/main">
+              <a:graphicData uri="http://schemas.openxmlformats.org/drawingml/2006/picture">
+                <pic:pic xmlns:pic="http://schemas.openxmlformats.org/drawingml/2006/picture">
+                  <pic:nvPicPr>
+                    <pic:cNvPr id="1" name=""/>
+                    <pic:cNvPicPr/>
+                  </pic:nvPicPr>
+                  <pic:blipFill>
+                    <a:blip r:embed="rId16"/>
+                    <a:stretch>
+                      <a:fillRect/>
+                    </a:stretch>
+                  </pic:blipFill>
+                  <pic:spPr>
+                    <a:xfrm>
+                      <a:off x="0" y="0"/>
+                      <a:ext cx="5400040" cy="4526915"/>
+                    </a:xfrm>
+                    <a:prstGeom prst="rect">
+                      <a:avLst/>
+                    </a:prstGeom>
+                  </pic:spPr>
+                </pic:pic>
+              </a:graphicData>
+            </a:graphic>
+          </wp:inline>
+        </w:drawing>
+      </w:r>
+    </w:p>
+    <w:p>
+      <w:pPr>
+        <w:rPr>
+          <w:rFonts w:ascii="Lora" w:hAnsi="Lora" w:cstheme="minorHAnsi"/>
+          <w:sz w:val="24"/>
+          <w:szCs w:val="24"/>
+        </w:rPr>
+      </w:pPr>
+    </w:p>
+    <w:p>
+      <w:pPr>
+        <w:rPr>
+          <w:rFonts w:ascii="Lora" w:hAnsi="Lora" w:cstheme="minorHAnsi"/>
+          <w:sz w:val="24"/>
+          <w:szCs w:val="24"/>
+        </w:rPr>
+      </w:pPr>
+    </w:p>
+    <w:p>
+      <w:pPr>
+        <w:rPr>
+          <w:rFonts w:ascii="Lora" w:hAnsi="Lora" w:cstheme="minorHAnsi"/>
+          <w:sz w:val="24"/>
+          <w:szCs w:val="24"/>
+        </w:rPr>
+      </w:pPr>
+    </w:p>
+    <w:p>
+      <w:pPr>
+        <w:rPr>
+          <w:rFonts w:ascii="Lora" w:hAnsi="Lora" w:cstheme="minorHAnsi"/>
+          <w:sz w:val="24"/>
+          <w:szCs w:val="24"/>
+        </w:rPr>
+      </w:pPr>
+    </w:p>
+    <w:p>
+      <w:pPr>
+        <w:rPr>
+          <w:rFonts w:ascii="Lora" w:hAnsi="Lora" w:cstheme="minorHAnsi"/>
+          <w:sz w:val="24"/>
+          <w:szCs w:val="24"/>
+        </w:rPr>
+      </w:pPr>
+    </w:p>
+    <w:p>
+      <w:pPr>
+        <w:rPr>
+          <w:rFonts w:ascii="Lora" w:hAnsi="Lora" w:cstheme="minorHAnsi"/>
+          <w:sz w:val="24"/>
+          <w:szCs w:val="24"/>
+        </w:rPr>
+      </w:pPr>
+    </w:p>
+    <w:p>
+      <w:pPr>
+        <w:rPr>
+          <w:rFonts w:ascii="Lora" w:hAnsi="Lora" w:cstheme="minorHAnsi"/>
+          <w:sz w:val="24"/>
+          <w:szCs w:val="24"/>
+        </w:rPr>
+      </w:pPr>
+    </w:p>
+    <w:p>
+      <w:pPr>
+        <w:rPr>
+          <w:rFonts w:ascii="Lora" w:hAnsi="Lora" w:cstheme="minorHAnsi"/>
+          <w:sz w:val="24"/>
+          <w:szCs w:val="24"/>
+        </w:rPr>
+      </w:pPr>
+    </w:p>
+    <w:p>
+      <w:pPr>
+        <w:rPr>
+          <w:rFonts w:ascii="Lora" w:hAnsi="Lora" w:cstheme="minorHAnsi"/>
+          <w:sz w:val="24"/>
+          <w:szCs w:val="24"/>
+        </w:rPr>
+      </w:pPr>
+    </w:p>
+    <w:p>
+      <w:pPr>
+        <w:rPr>
+          <w:rFonts w:ascii="Lora" w:hAnsi="Lora" w:cstheme="minorHAnsi"/>
+          <w:sz w:val="24"/>
+          <w:szCs w:val="24"/>
+        </w:rPr>
+      </w:pPr>
+    </w:p>
+    <w:p>
+      <w:pPr>
+        <w:rPr>
+          <w:rFonts w:ascii="Lora" w:hAnsi="Lora" w:cstheme="minorHAnsi"/>
+          <w:sz w:val="24"/>
+          <w:szCs w:val="24"/>
+        </w:rPr>
+      </w:pPr>
+    </w:p>
+    <w:p>
+      <w:pPr>
+        <w:rPr>
+          <w:rFonts w:ascii="Lora" w:hAnsi="Lora" w:cstheme="minorHAnsi"/>
+          <w:sz w:val="24"/>
+          <w:szCs w:val="24"/>
+        </w:rPr>
+      </w:pPr>
+    </w:p>
+    <w:p>
+      <w:pPr>
+        <w:rPr>
+          <w:rFonts w:ascii="Lora" w:hAnsi="Lora" w:cstheme="minorHAnsi"/>
+          <w:sz w:val="24"/>
+          <w:szCs w:val="24"/>
+        </w:rPr>
+      </w:pPr>
+    </w:p>
+    <w:p>
+      <w:pPr>
+        <w:rPr>
+          <w:rFonts w:ascii="Lora" w:hAnsi="Lora" w:cstheme="minorHAnsi"/>
+          <w:sz w:val="24"/>
+          <w:szCs w:val="24"/>
+        </w:rPr>
+      </w:pPr>
+    </w:p>
+    <w:p>
+      <w:pPr>
+        <w:rPr>
+          <w:rFonts w:ascii="Lora" w:hAnsi="Lora" w:cstheme="minorHAnsi"/>
+          <w:sz w:val="24"/>
+          <w:szCs w:val="24"/>
+        </w:rPr>
+      </w:pPr>
+    </w:p>
+    <w:p>
+      <w:pPr>
+        <w:rPr>
+          <w:rFonts w:ascii="Lora" w:hAnsi="Lora" w:cstheme="minorHAnsi"/>
+          <w:sz w:val="24"/>
+          <w:szCs w:val="24"/>
+        </w:rPr>
+      </w:pPr>
+    </w:p>
+    <w:p>
+      <w:pPr>
+        <w:rPr>
+          <w:rFonts w:ascii="Lora" w:hAnsi="Lora" w:cstheme="minorHAnsi"/>
+          <w:sz w:val="24"/>
+          <w:szCs w:val="24"/>
+        </w:rPr>
+      </w:pPr>
+    </w:p>
+    <w:p>
+      <w:pPr>
+        <w:rPr>
+          <w:rFonts w:ascii="Lora" w:hAnsi="Lora" w:cstheme="minorHAnsi"/>
+          <w:sz w:val="24"/>
+          <w:szCs w:val="24"/>
+        </w:rPr>
+      </w:pPr>
+    </w:p>
+    <w:p>
+      <w:pPr>
+        <w:rPr>
+          <w:rFonts w:ascii="Lora" w:hAnsi="Lora" w:cstheme="minorHAnsi"/>
+          <w:sz w:val="24"/>
+          <w:szCs w:val="24"/>
+        </w:rPr>
+      </w:pPr>
+    </w:p>
+    <w:p>
+      <w:pPr>
+        <w:rPr>
+          <w:rFonts w:ascii="Lora" w:hAnsi="Lora" w:cstheme="minorHAnsi"/>
+          <w:sz w:val="24"/>
+          <w:szCs w:val="24"/>
+        </w:rPr>
+      </w:pPr>
+    </w:p>
+    <w:p>
+      <w:pPr>
+        <w:rPr>
+          <w:rFonts w:ascii="Lora" w:hAnsi="Lora" w:cstheme="minorHAnsi"/>
+          <w:sz w:val="24"/>
+          <w:szCs w:val="24"/>
+        </w:rPr>
+      </w:pPr>
+    </w:p>
+    <w:p>
+      <w:pPr>
+        <w:rPr>
+          <w:rFonts w:ascii="Lora" w:hAnsi="Lora" w:cstheme="minorHAnsi"/>
+          <w:sz w:val="24"/>
+          <w:szCs w:val="24"/>
+        </w:rPr>
+      </w:pPr>
+    </w:p>
+    <w:p>
+      <w:pPr>
+        <w:rPr>
+          <w:rFonts w:ascii="Lora" w:hAnsi="Lora" w:cstheme="minorHAnsi"/>
+          <w:sz w:val="24"/>
+          <w:szCs w:val="24"/>
+        </w:rPr>
+      </w:pPr>
+    </w:p>
+    <w:p>
+      <w:pPr>
+        <w:rPr>
+          <w:rFonts w:ascii="Lora" w:hAnsi="Lora" w:cstheme="minorHAnsi"/>
+          <w:sz w:val="24"/>
+          <w:szCs w:val="24"/>
+        </w:rPr>
+      </w:pPr>
+    </w:p>
+    <w:p>
+      <w:pPr>
+        <w:rPr>
+          <w:rFonts w:ascii="Lora" w:hAnsi="Lora" w:cstheme="minorHAnsi"/>
+          <w:sz w:val="24"/>
+          <w:szCs w:val="24"/>
+        </w:rPr>
+      </w:pPr>
+    </w:p>
+    <w:p>
+      <w:pPr>
+        <w:rPr>
+          <w:rFonts w:ascii="Lora" w:hAnsi="Lora" w:cstheme="minorHAnsi"/>
+          <w:sz w:val="24"/>
+          <w:szCs w:val="24"/>
+        </w:rPr>
+      </w:pPr>
+    </w:p>
+    <w:p>
+      <w:pPr>
+        <w:rPr>
+          <w:rFonts w:ascii="Lora" w:hAnsi="Lora" w:cstheme="minorHAnsi"/>
+          <w:sz w:val="24"/>
+          <w:szCs w:val="24"/>
+        </w:rPr>
+      </w:pPr>
+    </w:p>
+    <w:p>
+      <w:pPr>
+        <w:rPr>
+          <w:rFonts w:ascii="Lora" w:hAnsi="Lora" w:cstheme="minorHAnsi"/>
+          <w:sz w:val="24"/>
+          <w:szCs w:val="24"/>
+        </w:rPr>
+      </w:pPr>
+    </w:p>
+    <w:p>
+      <w:pPr>
+        <w:rPr>
+          <w:rFonts w:ascii="Lora" w:hAnsi="Lora" w:cstheme="minorHAnsi"/>
+          <w:sz w:val="24"/>
+          <w:szCs w:val="24"/>
+        </w:rPr>
+      </w:pPr>
+    </w:p>
+    <w:p>
+      <w:pPr>
+        <w:rPr>
+          <w:rFonts w:ascii="Lora" w:hAnsi="Lora" w:cstheme="minorHAnsi"/>
+          <w:sz w:val="24"/>
+          <w:szCs w:val="24"/>
+        </w:rPr>
+      </w:pPr>
+    </w:p>
+    <w:p>
+      <w:pPr>
+        <w:rPr>
+          <w:rFonts w:ascii="Lora" w:hAnsi="Lora" w:cstheme="minorHAnsi"/>
+          <w:sz w:val="24"/>
+          <w:szCs w:val="24"/>
+        </w:rPr>
+      </w:pPr>
+    </w:p>
+    <w:p>
+      <w:pPr>
+        <w:rPr>
+          <w:rFonts w:ascii="Lora" w:hAnsi="Lora" w:cstheme="minorHAnsi"/>
+          <w:sz w:val="24"/>
+          <w:szCs w:val="24"/>
+        </w:rPr>
+      </w:pPr>
+    </w:p>
+    <w:p>
+      <w:pPr>
+        <w:rPr>
+          <w:rFonts w:ascii="Lora" w:hAnsi="Lora" w:cstheme="minorHAnsi"/>
+          <w:sz w:val="24"/>
+          <w:szCs w:val="24"/>
+        </w:rPr>
+      </w:pPr>
+    </w:p>
+    <w:p>
+      <w:pPr>
+        <w:rPr>
+          <w:rFonts w:ascii="Lora" w:hAnsi="Lora" w:cstheme="minorHAnsi"/>
+          <w:sz w:val="24"/>
+          <w:szCs w:val="24"/>
+        </w:rPr>
+      </w:pPr>
+    </w:p>
+    <w:p>
+      <w:pPr>
+        <w:rPr>
+          <w:rFonts w:ascii="Lora" w:hAnsi="Lora" w:cstheme="minorHAnsi"/>
+          <w:sz w:val="24"/>
+          <w:szCs w:val="24"/>
+        </w:rPr>
+      </w:pPr>
+    </w:p>
+    <w:p>
+      <w:pPr>
+        <w:rPr>
+          <w:rFonts w:ascii="Lora" w:hAnsi="Lora" w:cstheme="minorHAnsi"/>
+          <w:sz w:val="24"/>
+          <w:szCs w:val="24"/>
+        </w:rPr>
+      </w:pPr>
+    </w:p>
+    <w:p>
+      <w:pPr>
+        <w:rPr>
+          <w:rFonts w:ascii="Lora" w:hAnsi="Lora" w:cstheme="minorHAnsi"/>
+          <w:sz w:val="24"/>
+          <w:szCs w:val="24"/>
+        </w:rPr>
+      </w:pPr>
+    </w:p>
+    <w:p>
+      <w:pPr>
+        <w:rPr>
+          <w:rFonts w:ascii="Lora" w:hAnsi="Lora" w:cstheme="minorHAnsi"/>
+          <w:sz w:val="24"/>
+          <w:szCs w:val="24"/>
+        </w:rPr>
+      </w:pPr>
+    </w:p>
+    <w:p>
+      <w:pPr>
+        <w:rPr>
+          <w:rFonts w:ascii="Lora" w:hAnsi="Lora" w:cstheme="minorHAnsi"/>
+          <w:sz w:val="24"/>
+          <w:szCs w:val="24"/>
+        </w:rPr>
+      </w:pPr>
+    </w:p>
+    <w:p>
+      <w:pPr>
+        <w:rPr>
+          <w:rFonts w:ascii="Lora" w:hAnsi="Lora" w:cstheme="minorHAnsi"/>
+          <w:sz w:val="24"/>
+          <w:szCs w:val="24"/>
+        </w:rPr>
+      </w:pPr>
+    </w:p>
+    <w:p>
+      <w:pPr>
+        <w:rPr>
+          <w:rFonts w:ascii="Lora" w:hAnsi="Lora" w:cstheme="minorHAnsi"/>
+          <w:sz w:val="24"/>
+          <w:szCs w:val="24"/>
+        </w:rPr>
+      </w:pPr>
+    </w:p>
+    <w:p>
+      <w:pPr>
+        <w:rPr>
+          <w:rFonts w:ascii="Lora" w:hAnsi="Lora" w:cstheme="minorHAnsi"/>
+          <w:sz w:val="24"/>
+          <w:szCs w:val="24"/>
+        </w:rPr>
+      </w:pPr>
+    </w:p>
+    <w:p>
+      <w:pPr>
+        <w:rPr>
+          <w:rFonts w:ascii="Lora" w:hAnsi="Lora" w:cstheme="minorHAnsi"/>
+          <w:sz w:val="24"/>
+          <w:szCs w:val="24"/>
+        </w:rPr>
+      </w:pPr>
+    </w:p>
+    <w:p>
+      <w:pPr>
+        <w:rPr>
+          <w:rFonts w:ascii="Lora" w:hAnsi="Lora" w:cstheme="minorHAnsi"/>
+          <w:sz w:val="24"/>
+          <w:szCs w:val="24"/>
+        </w:rPr>
+      </w:pPr>
+    </w:p>
+    <w:p>
+      <w:pPr>
+        <w:rPr>
+          <w:rFonts w:ascii="Lora" w:hAnsi="Lora" w:cstheme="minorHAnsi"/>
+          <w:sz w:val="24"/>
+          <w:szCs w:val="24"/>
+        </w:rPr>
+      </w:pPr>
+      <w:r>
+        <w:rPr>
+          <w:rFonts w:ascii="Lora" w:hAnsi="Lora" w:cstheme="minorHAnsi"/>
+          <w:sz w:val="24"/>
+          <w:szCs w:val="24"/>
+        </w:rPr>
+        <w:t>Crear archivo fw.sh</w:t>
+      </w:r>
+    </w:p>
+    <w:p>
+      <w:pPr>
+        <w:rPr>
+          <w:rFonts w:ascii="Lora" w:hAnsi="Lora" w:cstheme="minorHAnsi"/>
+          <w:sz w:val="24"/>
+          <w:szCs w:val="24"/>
+        </w:rPr>
+      </w:pPr>
+    </w:p>
+    <w:p>
+      <w:pPr>
+        <w:rPr>
+          <w:rFonts w:ascii="Lora" w:hAnsi="Lora" w:cstheme="minorHAnsi"/>
+          <w:sz w:val="24"/>
+          <w:szCs w:val="24"/>
+        </w:rPr>
+      </w:pPr>
+    </w:p>
+    <w:p>
+      <w:pPr>
+        <w:rPr>
+          <w:rFonts w:ascii="Lora" w:hAnsi="Lora" w:cstheme="minorHAnsi"/>
+          <w:sz w:val="24"/>
+          <w:szCs w:val="24"/>
+        </w:rPr>
+      </w:pPr>
+      <w:r>
+        <w:rPr>
+          <w:rFonts w:ascii="Lora" w:hAnsi="Lora" w:cstheme="minorHAnsi"/>
+          <w:sz w:val="24"/>
+          <w:szCs w:val="24"/>
+        </w:rPr>
+        <w:t xml:space="preserve">Moverlo </w:t>
+      </w:r>
+    </w:p>
+    <w:p>
+      <w:pPr>
+        <w:rPr>
+          <w:rFonts w:ascii="Lora" w:hAnsi="Lora" w:cstheme="minorHAnsi"/>
+          <w:sz w:val="24"/>
+          <w:szCs w:val="24"/>
+        </w:rPr>
+      </w:pPr>
+      <w:r>
+        <w:rPr>
+          <w:noProof/>
+        </w:rPr>
+        <w:drawing>
+          <wp:inline distT="0" distB="0" distL="0" distR="0" wp14:anchorId="0D28CDE7" wp14:editId="5EB85B0B">
+            <wp:extent cx="5400040" cy="1409700"/>
+            <wp:effectExtent l="0" t="0" r="0" b="0"/>
+            <wp:docPr id="4" name="Imagen 4"/>
+            <wp:cNvGraphicFramePr>
+              <a:graphicFrameLocks xmlns:a="http://schemas.openxmlformats.org/drawingml/2006/main" noChangeAspect="1"/>
+            </wp:cNvGraphicFramePr>
+            <a:graphic xmlns:a="http://schemas.openxmlformats.org/drawingml/2006/main">
+              <a:graphicData uri="http://schemas.openxmlformats.org/drawingml/2006/picture">
+                <pic:pic xmlns:pic="http://schemas.openxmlformats.org/drawingml/2006/picture">
+                  <pic:nvPicPr>
+                    <pic:cNvPr id="1" name=""/>
+                    <pic:cNvPicPr/>
+                  </pic:nvPicPr>
+                  <pic:blipFill>
+                    <a:blip r:embed="rId17"/>
+                    <a:stretch>
+                      <a:fillRect/>
+                    </a:stretch>
+                  </pic:blipFill>
+                  <pic:spPr>
+                    <a:xfrm>
+                      <a:off x="0" y="0"/>
+                      <a:ext cx="5400040" cy="1409700"/>
+                    </a:xfrm>
+                    <a:prstGeom prst="rect">
+                      <a:avLst/>
+                    </a:prstGeom>
+                  </pic:spPr>
+                </pic:pic>
+              </a:graphicData>
+            </a:graphic>
+          </wp:inline>
+        </w:drawing>
+      </w:r>
+    </w:p>
+    <w:p>
+      <w:pPr>
+        <w:rPr>
+          <w:rFonts w:ascii="Lora" w:hAnsi="Lora" w:cstheme="minorHAnsi"/>
+          <w:sz w:val="24"/>
+          <w:szCs w:val="24"/>
+        </w:rPr>
+      </w:pPr>
+    </w:p>
+    <w:p>
+      <w:pPr>
+        <w:rPr>
+          <w:rFonts w:ascii="Lora" w:hAnsi="Lora" w:cstheme="minorHAnsi"/>
+          <w:sz w:val="24"/>
+          <w:szCs w:val="24"/>
+        </w:rPr>
+      </w:pPr>
+    </w:p>
+    <w:p>
+      <w:pPr>
+        <w:rPr>
+          <w:rFonts w:ascii="Lora" w:hAnsi="Lora" w:cstheme="minorHAnsi"/>
+          <w:sz w:val="24"/>
+          <w:szCs w:val="24"/>
+        </w:rPr>
+      </w:pPr>
+      <w:r>
+        <w:rPr>
+          <w:rFonts w:ascii="Lora" w:hAnsi="Lora" w:cstheme="minorHAnsi"/>
+          <w:sz w:val="24"/>
+          <w:szCs w:val="24"/>
+        </w:rPr>
+        <w:t>Dando permisos y haciendo que arranque al iniciar la máquina, respectivamente</w:t>
+      </w:r>
+    </w:p>
+    <w:p>
+      <w:pPr>
+        <w:rPr>
+          <w:rFonts w:ascii="Lora" w:hAnsi="Lora" w:cstheme="minorHAnsi"/>
+          <w:sz w:val="24"/>
+          <w:szCs w:val="24"/>
+        </w:rPr>
+      </w:pPr>
     </w:p>
     <w:p>
       <w:pPr>
@@ -2106,6 +2512,118 @@
 <file path=word/numbering.xml><?xml version="1.0" encoding="utf-8"?>
 <w:numbering xmlns:wpc="http://schemas.microsoft.com/office/word/2010/wordprocessingCanvas" xmlns:cx="http://schemas.microsoft.com/office/drawing/2014/chartex" xmlns:cx1="http://schemas.microsoft.com/office/drawing/2015/9/8/chartex" xmlns:cx2="http://schemas.microsoft.com/office/drawing/2015/10/21/chartex" xmlns:cx3="http://schemas.microsoft.com/office/drawing/2016/5/9/chartex" xmlns:cx4="http://schemas.microsoft.com/office/drawing/2016/5/10/chartex" xmlns:cx5="http://schemas.microsoft.com/office/drawing/2016/5/11/chartex" xmlns:cx6="http://schemas.microsoft.com/office/drawing/2016/5/12/chartex" xmlns:cx7="http://schemas.microsoft.com/office/drawing/2016/5/13/chartex" xmlns:cx8="http://schemas.microsoft.com/office/drawing/2016/5/14/chartex" xmlns:mc="http://schemas.openxmlformats.org/markup-compatibility/2006" xmlns:aink="http://schemas.microsoft.com/office/drawing/2016/ink" xmlns:am3d="http://schemas.microsoft.com/office/drawing/2017/model3d" xmlns:o="urn:schemas-microsoft-com:office:office" xmlns:r="http://schemas.openxmlformats.org/officeDocument/2006/relationships" xmlns:m="http://schemas.openxmlformats.org/officeDocument/2006/math" xmlns:v="urn:schemas-microsoft-com:vml" xmlns:wp14="http://schemas.microsoft.com/office/word/2010/wordprocessingDrawing" xmlns:wp="http://schemas.openxmlformats.org/drawingml/2006/wordprocessingDrawing" xmlns:w10="urn:schemas-microsoft-com:office:word" xmlns:w="http://schemas.openxmlformats.org/wordprocessingml/2006/main" xmlns:w14="http://schemas.microsoft.com/office/word/2010/wordml" xmlns:w15="http://schemas.microsoft.com/office/word/2012/wordml" xmlns:w16cex="http://schemas.microsoft.com/office/word/2018/wordml/cex" xmlns:w16cid="http://schemas.microsoft.com/office/word/2016/wordml/cid" xmlns:w16="http://schemas.microsoft.com/office/word/2018/wordml" xmlns:w16se="http://schemas.microsoft.com/office/word/2015/wordml/symex" xmlns:wpg="http://schemas.microsoft.com/office/word/2010/wordprocessingGroup" xmlns:wpi="http://schemas.microsoft.com/office/word/2010/wordprocessingInk" xmlns:wne="http://schemas.microsoft.com/office/word/2006/wordml" xmlns:wps="http://schemas.microsoft.com/office/word/2010/wordprocessingShape" mc:Ignorable="w14 w15 w16se w16cid w16 w16cex wp14">
   <w:abstractNum w:abstractNumId="0" w15:restartNumberingAfterBreak="0">
+    <w:nsid w:val="06DB3728"/>
+    <w:multiLevelType w:val="hybridMultilevel"/>
+    <w:tmpl w:val="D9BC9EB4"/>
+    <w:lvl w:ilvl="0" w:tplc="DD467A36">
+      <w:numFmt w:val="bullet"/>
+      <w:lvlText w:val="-"/>
+      <w:lvlJc w:val="left"/>
+      <w:pPr>
+        <w:ind w:left="720" w:hanging="360"/>
+      </w:pPr>
+      <w:rPr>
+        <w:rFonts w:ascii="Lora" w:eastAsiaTheme="minorHAnsi" w:hAnsi="Lora" w:cstheme="minorBidi" w:hint="default"/>
+      </w:rPr>
+    </w:lvl>
+    <w:lvl w:ilvl="1" w:tplc="0C0A0003" w:tentative="1">
+      <w:start w:val="1"/>
+      <w:numFmt w:val="bullet"/>
+      <w:lvlText w:val="o"/>
+      <w:lvlJc w:val="left"/>
+      <w:pPr>
+        <w:ind w:left="1440" w:hanging="360"/>
+      </w:pPr>
+      <w:rPr>
+        <w:rFonts w:ascii="Courier New" w:hAnsi="Courier New" w:cs="Courier New" w:hint="default"/>
+      </w:rPr>
+    </w:lvl>
+    <w:lvl w:ilvl="2" w:tplc="0C0A0005" w:tentative="1">
+      <w:start w:val="1"/>
+      <w:numFmt w:val="bullet"/>
+      <w:lvlText w:val=""/>
+      <w:lvlJc w:val="left"/>
+      <w:pPr>
+        <w:ind w:left="2160" w:hanging="360"/>
+      </w:pPr>
+      <w:rPr>
+        <w:rFonts w:ascii="Wingdings" w:hAnsi="Wingdings" w:hint="default"/>
+      </w:rPr>
+    </w:lvl>
+    <w:lvl w:ilvl="3" w:tplc="0C0A0001" w:tentative="1">
+      <w:start w:val="1"/>
+      <w:numFmt w:val="bullet"/>
+      <w:lvlText w:val=""/>
+      <w:lvlJc w:val="left"/>
+      <w:pPr>
+        <w:ind w:left="2880" w:hanging="360"/>
+      </w:pPr>
+      <w:rPr>
+        <w:rFonts w:ascii="Symbol" w:hAnsi="Symbol" w:hint="default"/>
+      </w:rPr>
+    </w:lvl>
+    <w:lvl w:ilvl="4" w:tplc="0C0A0003" w:tentative="1">
+      <w:start w:val="1"/>
+      <w:numFmt w:val="bullet"/>
+      <w:lvlText w:val="o"/>
+      <w:lvlJc w:val="left"/>
+      <w:pPr>
+        <w:ind w:left="3600" w:hanging="360"/>
+      </w:pPr>
+      <w:rPr>
+        <w:rFonts w:ascii="Courier New" w:hAnsi="Courier New" w:cs="Courier New" w:hint="default"/>
+      </w:rPr>
+    </w:lvl>
+    <w:lvl w:ilvl="5" w:tplc="0C0A0005" w:tentative="1">
+      <w:start w:val="1"/>
+      <w:numFmt w:val="bullet"/>
+      <w:lvlText w:val=""/>
+      <w:lvlJc w:val="left"/>
+      <w:pPr>
+        <w:ind w:left="4320" w:hanging="360"/>
+      </w:pPr>
+      <w:rPr>
+        <w:rFonts w:ascii="Wingdings" w:hAnsi="Wingdings" w:hint="default"/>
+      </w:rPr>
+    </w:lvl>
+    <w:lvl w:ilvl="6" w:tplc="0C0A0001" w:tentative="1">
+      <w:start w:val="1"/>
+      <w:numFmt w:val="bullet"/>
+      <w:lvlText w:val=""/>
+      <w:lvlJc w:val="left"/>
+      <w:pPr>
+        <w:ind w:left="5040" w:hanging="360"/>
+      </w:pPr>
+      <w:rPr>
+        <w:rFonts w:ascii="Symbol" w:hAnsi="Symbol" w:hint="default"/>
+      </w:rPr>
+    </w:lvl>
+    <w:lvl w:ilvl="7" w:tplc="0C0A0003" w:tentative="1">
+      <w:start w:val="1"/>
+      <w:numFmt w:val="bullet"/>
+      <w:lvlText w:val="o"/>
+      <w:lvlJc w:val="left"/>
+      <w:pPr>
+        <w:ind w:left="5760" w:hanging="360"/>
+      </w:pPr>
+      <w:rPr>
+        <w:rFonts w:ascii="Courier New" w:hAnsi="Courier New" w:cs="Courier New" w:hint="default"/>
+      </w:rPr>
+    </w:lvl>
+    <w:lvl w:ilvl="8" w:tplc="0C0A0005" w:tentative="1">
+      <w:start w:val="1"/>
+      <w:numFmt w:val="bullet"/>
+      <w:lvlText w:val=""/>
+      <w:lvlJc w:val="left"/>
+      <w:pPr>
+        <w:ind w:left="6480" w:hanging="360"/>
+      </w:pPr>
+      <w:rPr>
+        <w:rFonts w:ascii="Wingdings" w:hAnsi="Wingdings" w:hint="default"/>
+      </w:rPr>
+    </w:lvl>
+  </w:abstractNum>
+  <w:abstractNum w:abstractNumId="1" w15:restartNumberingAfterBreak="0">
     <w:nsid w:val="30991FB4"/>
     <w:multiLevelType w:val="hybridMultilevel"/>
     <w:tmpl w:val="96AA902E"/>
@@ -2217,7 +2735,7 @@
       </w:rPr>
     </w:lvl>
   </w:abstractNum>
-  <w:abstractNum w:abstractNumId="1" w15:restartNumberingAfterBreak="0">
+  <w:abstractNum w:abstractNumId="2" w15:restartNumberingAfterBreak="0">
     <w:nsid w:val="358B578F"/>
     <w:multiLevelType w:val="hybridMultilevel"/>
     <w:tmpl w:val="97E6F36E"/>
@@ -2330,9 +2848,12 @@
     </w:lvl>
   </w:abstractNum>
   <w:num w:numId="1">
+    <w:abstractNumId w:val="2"/>
+  </w:num>
+  <w:num w:numId="2">
     <w:abstractNumId w:val="1"/>
   </w:num>
-  <w:num w:numId="2">
+  <w:num w:numId="3">
     <w:abstractNumId w:val="0"/>
   </w:num>
 </w:numbering>
@@ -2510,7 +3031,7 @@
     <w:lsdException w:name="Table Web 2" w:semiHidden="1" w:unhideWhenUsed="1"/>
     <w:lsdException w:name="Table Web 3" w:semiHidden="1" w:unhideWhenUsed="1"/>
     <w:lsdException w:name="Balloon Text" w:semiHidden="1" w:unhideWhenUsed="1"/>
-    <w:lsdException w:name="Table Grid" w:semiHidden="1" w:uiPriority="59" w:unhideWhenUsed="1"/>
+    <w:lsdException w:name="Table Grid" w:uiPriority="59"/>
     <w:lsdException w:name="Table Theme" w:semiHidden="1" w:unhideWhenUsed="1"/>
     <w:lsdException w:name="Placeholder Text" w:semiHidden="1"/>
     <w:lsdException w:name="No Spacing" w:uiPriority="1" w:qFormat="1"/>

</xml_diff>

<commit_message>
RETO 1 FALTA MAPA
</commit_message>
<xml_diff>
--- a/UD02 Conceptos Basicos TCP-IP SSH DNS/RETO1/reto1.docx
+++ b/UD02 Conceptos Basicos TCP-IP SSH DNS/RETO1/reto1.docx
@@ -1064,33 +1064,99 @@
           <w:sz w:val="24"/>
           <w:szCs w:val="24"/>
         </w:rPr>
-        <w:t>El objetivo de este primer reto es preparar una máquina virtual Linux Debian 10 que realice labores de router entre la red 172.20.106.2/24 y la red del espacio de trabajo de cada uno de los grupos que se nos han asignado (Zeus, Atenea, Hera, Poseidón).</w:t>
-      </w:r>
-    </w:p>
-    <w:p>
-      <w:pPr>
-        <w:rPr>
-          <w:rFonts w:ascii="Lora" w:hAnsi="Lora"/>
-          <w:sz w:val="24"/>
-          <w:szCs w:val="24"/>
-        </w:rPr>
-      </w:pPr>
-    </w:p>
-    <w:p>
-      <w:pPr>
-        <w:rPr>
-          <w:rFonts w:ascii="Lora" w:hAnsi="Lora"/>
-          <w:sz w:val="24"/>
-          <w:szCs w:val="24"/>
-        </w:rPr>
-      </w:pPr>
-      <w:r>
-        <w:rPr>
-          <w:rFonts w:ascii="Lora" w:hAnsi="Lora"/>
-          <w:sz w:val="24"/>
-          <w:szCs w:val="24"/>
-        </w:rPr>
-        <w:t>Todo esto teniendo en cuenta que cualquier dispositivo que este conectado a la red debe ser capaz de comunicarse con las maquinas de la red 172.20.106.0/24, con internet y con cualquier otro dispositivo que este conectado a la red de otro de los grupos.</w:t>
+        <w:t xml:space="preserve">El objetivo de este primer reto es preparar una máquina virtual Linux Debian 10 que realice labores de </w:t>
+      </w:r>
+      <w:proofErr w:type="spellStart"/>
+      <w:r>
+        <w:rPr>
+          <w:rFonts w:ascii="Lora" w:hAnsi="Lora"/>
+          <w:sz w:val="24"/>
+          <w:szCs w:val="24"/>
+        </w:rPr>
+        <w:t>router</w:t>
+      </w:r>
+      <w:proofErr w:type="spellEnd"/>
+      <w:r>
+        <w:rPr>
+          <w:rFonts w:ascii="Lora" w:hAnsi="Lora"/>
+          <w:sz w:val="24"/>
+          <w:szCs w:val="24"/>
+        </w:rPr>
+        <w:t xml:space="preserve"> entre la red 172.20.106.2/24 y la red del espacio de trabajo de cada uno de los grupos que se nos han asignado (Zeus, Atenea, Hera, Poseidón).</w:t>
+      </w:r>
+    </w:p>
+    <w:p>
+      <w:pPr>
+        <w:rPr>
+          <w:rFonts w:ascii="Lora" w:hAnsi="Lora"/>
+          <w:sz w:val="24"/>
+          <w:szCs w:val="24"/>
+        </w:rPr>
+      </w:pPr>
+    </w:p>
+    <w:p>
+      <w:pPr>
+        <w:rPr>
+          <w:rFonts w:ascii="Lora" w:hAnsi="Lora"/>
+          <w:sz w:val="24"/>
+          <w:szCs w:val="24"/>
+        </w:rPr>
+      </w:pPr>
+      <w:r>
+        <w:rPr>
+          <w:rFonts w:ascii="Lora" w:hAnsi="Lora"/>
+          <w:sz w:val="24"/>
+          <w:szCs w:val="24"/>
+        </w:rPr>
+        <w:t xml:space="preserve">Todo esto teniendo en cuenta que cualquier dispositivo que </w:t>
+      </w:r>
+      <w:r>
+        <w:rPr>
+          <w:rFonts w:ascii="Lora" w:hAnsi="Lora"/>
+          <w:sz w:val="24"/>
+          <w:szCs w:val="24"/>
+        </w:rPr>
+        <w:t>esté</w:t>
+      </w:r>
+      <w:r>
+        <w:rPr>
+          <w:rFonts w:ascii="Lora" w:hAnsi="Lora"/>
+          <w:sz w:val="24"/>
+          <w:szCs w:val="24"/>
+        </w:rPr>
+        <w:t xml:space="preserve"> conectado a la red debe ser capaz de comunicarse con las </w:t>
+      </w:r>
+      <w:r>
+        <w:rPr>
+          <w:rFonts w:ascii="Lora" w:hAnsi="Lora"/>
+          <w:sz w:val="24"/>
+          <w:szCs w:val="24"/>
+        </w:rPr>
+        <w:t>máquinas</w:t>
+      </w:r>
+      <w:r>
+        <w:rPr>
+          <w:rFonts w:ascii="Lora" w:hAnsi="Lora"/>
+          <w:sz w:val="24"/>
+          <w:szCs w:val="24"/>
+        </w:rPr>
+        <w:t xml:space="preserve"> de la red 172.20.106.0/24, con internet y con cualquier otro dispositivo que </w:t>
+      </w:r>
+      <w:r>
+        <w:rPr>
+          <w:rFonts w:ascii="Lora" w:hAnsi="Lora"/>
+          <w:sz w:val="24"/>
+          <w:szCs w:val="24"/>
+        </w:rPr>
+        <w:t>esté</w:t>
+      </w:r>
+      <w:r>
+        <w:rPr>
+          <w:rFonts w:ascii="Lora" w:hAnsi="Lora"/>
+          <w:sz w:val="24"/>
+          <w:szCs w:val="24"/>
+        </w:rPr>
+        <w:t xml:space="preserve"> conectado a la red de otro de los grupos.</w:t>
       </w:r>
     </w:p>
     <w:p>
@@ -1279,6 +1345,7 @@
         </w:rPr>
         <w:t xml:space="preserve"> – </w:t>
       </w:r>
+      <w:proofErr w:type="spellStart"/>
       <w:r>
         <w:rPr>
           <w:rFonts w:ascii="Montserrat Black" w:hAnsi="Montserrat Black" w:cstheme="minorHAnsi"/>
@@ -1287,6 +1354,7 @@
         </w:rPr>
         <w:t>Router</w:t>
       </w:r>
+      <w:proofErr w:type="spellEnd"/>
     </w:p>
     <w:p>
       <w:pPr>
@@ -1323,39 +1391,51 @@
           <w:sz w:val="24"/>
           <w:szCs w:val="24"/>
         </w:rPr>
-        <w:t xml:space="preserve"> hemos mencionado en la introducción, utilizaremos una máquina virtual con </w:t>
-      </w:r>
-      <w:r>
-        <w:rPr>
-          <w:rFonts w:ascii="Lora" w:hAnsi="Lora"/>
-          <w:sz w:val="24"/>
-          <w:szCs w:val="24"/>
-        </w:rPr>
-        <w:t>D</w:t>
-      </w:r>
-      <w:r>
-        <w:rPr>
-          <w:rFonts w:ascii="Lora" w:hAnsi="Lora"/>
-          <w:sz w:val="24"/>
-          <w:szCs w:val="24"/>
-        </w:rPr>
-        <w:t xml:space="preserve">ebían </w:t>
-      </w:r>
-      <w:r>
-        <w:rPr>
-          <w:rFonts w:ascii="Lora" w:hAnsi="Lora"/>
-          <w:sz w:val="24"/>
-          <w:szCs w:val="24"/>
-        </w:rPr>
-        <w:t>10</w:t>
-      </w:r>
-      <w:r>
-        <w:rPr>
-          <w:rFonts w:ascii="Lora" w:hAnsi="Lora"/>
-          <w:sz w:val="24"/>
-          <w:szCs w:val="24"/>
-        </w:rPr>
-        <w:t xml:space="preserve"> para redirigir las peticiones de los equipos de nuestra red interna a la red de clase y viceversa.</w:t>
+        <w:t xml:space="preserve"> hemos mencionado en la </w:t>
+      </w:r>
+      <w:proofErr w:type="gramStart"/>
+      <w:r>
+        <w:rPr>
+          <w:rFonts w:ascii="Lora" w:hAnsi="Lora"/>
+          <w:sz w:val="24"/>
+          <w:szCs w:val="24"/>
+        </w:rPr>
+        <w:t>introducción,</w:t>
+      </w:r>
+      <w:r>
+        <w:rPr>
+          <w:rFonts w:ascii="Lora" w:hAnsi="Lora"/>
+          <w:sz w:val="24"/>
+          <w:szCs w:val="24"/>
+        </w:rPr>
+        <w:t xml:space="preserve">  creamos</w:t>
+      </w:r>
+      <w:proofErr w:type="gramEnd"/>
+      <w:r>
+        <w:rPr>
+          <w:rFonts w:ascii="Lora" w:hAnsi="Lora"/>
+          <w:sz w:val="24"/>
+          <w:szCs w:val="24"/>
+        </w:rPr>
+        <w:t xml:space="preserve"> una maquina virtual Debian server y la nombramos </w:t>
+      </w:r>
+      <w:proofErr w:type="spellStart"/>
+      <w:r>
+        <w:rPr>
+          <w:rFonts w:ascii="Lora" w:hAnsi="Lora"/>
+          <w:sz w:val="24"/>
+          <w:szCs w:val="24"/>
+        </w:rPr>
+        <w:t>router</w:t>
+      </w:r>
+      <w:proofErr w:type="spellEnd"/>
+      <w:r>
+        <w:rPr>
+          <w:rFonts w:ascii="Lora" w:hAnsi="Lora"/>
+          <w:sz w:val="24"/>
+          <w:szCs w:val="24"/>
+        </w:rPr>
+        <w:t xml:space="preserve"> para evitar futuras confusiones.</w:t>
       </w:r>
     </w:p>
     <w:p>
@@ -1395,13 +1475,24 @@
         </w:rPr>
         <w:t>. Realizamos las siguientes configuraciones en la máquina:</w:t>
       </w:r>
+    </w:p>
+    <w:p>
+      <w:pPr>
+        <w:spacing w:line="360" w:lineRule="auto"/>
+        <w:jc w:val="both"/>
+        <w:rPr>
+          <w:rFonts w:ascii="Lora" w:hAnsi="Lora"/>
+          <w:sz w:val="24"/>
+          <w:szCs w:val="24"/>
+        </w:rPr>
+      </w:pPr>
     </w:p>
     <w:p>
       <w:pPr>
         <w:pStyle w:val="Prrafodelista"/>
         <w:numPr>
           <w:ilvl w:val="0"/>
-          <w:numId w:val="3"/>
+          <w:numId w:val="4"/>
         </w:numPr>
         <w:spacing w:line="360" w:lineRule="auto"/>
         <w:jc w:val="both"/>
@@ -1417,8 +1508,99 @@
           <w:sz w:val="24"/>
           <w:szCs w:val="24"/>
         </w:rPr>
-        <w:t>Configurar el adaptador a adaptador puente.</w:t>
-      </w:r>
+        <w:t xml:space="preserve">Configurar </w:t>
+      </w:r>
+      <w:r>
+        <w:rPr>
+          <w:rFonts w:ascii="Lora" w:hAnsi="Lora"/>
+          <w:sz w:val="24"/>
+          <w:szCs w:val="24"/>
+        </w:rPr>
+        <w:t>tarjeta de red en modo</w:t>
+      </w:r>
+      <w:r>
+        <w:rPr>
+          <w:rFonts w:ascii="Lora" w:hAnsi="Lora"/>
+          <w:sz w:val="24"/>
+          <w:szCs w:val="24"/>
+        </w:rPr>
+        <w:t xml:space="preserve"> puente.</w:t>
+      </w:r>
+      <w:r>
+        <w:rPr>
+          <w:rFonts w:ascii="Lora" w:hAnsi="Lora"/>
+          <w:sz w:val="24"/>
+          <w:szCs w:val="24"/>
+        </w:rPr>
+        <w:t xml:space="preserve"> </w:t>
+      </w:r>
+      <w:r>
+        <w:rPr>
+          <w:rFonts w:ascii="Lora" w:hAnsi="Lora"/>
+          <w:sz w:val="24"/>
+          <w:szCs w:val="24"/>
+        </w:rPr>
+        <w:t>Su dirección IP será 172.20.106.135/24</w:t>
+      </w:r>
+      <w:r>
+        <w:rPr>
+          <w:rFonts w:ascii="Lora" w:hAnsi="Lora"/>
+          <w:sz w:val="24"/>
+          <w:szCs w:val="24"/>
+        </w:rPr>
+        <w:t xml:space="preserve">. Además de la dirección IP y la </w:t>
+      </w:r>
+      <w:r>
+        <w:rPr>
+          <w:rFonts w:ascii="Lora" w:hAnsi="Lora"/>
+          <w:sz w:val="24"/>
+          <w:szCs w:val="24"/>
+        </w:rPr>
+        <w:t>máscara</w:t>
+      </w:r>
+      <w:r>
+        <w:rPr>
+          <w:rFonts w:ascii="Lora" w:hAnsi="Lora"/>
+          <w:sz w:val="24"/>
+          <w:szCs w:val="24"/>
+        </w:rPr>
+        <w:t xml:space="preserve"> añadimos la </w:t>
+      </w:r>
+      <w:r>
+        <w:rPr>
+          <w:rFonts w:ascii="Lora" w:hAnsi="Lora"/>
+          <w:sz w:val="24"/>
+          <w:szCs w:val="24"/>
+        </w:rPr>
+        <w:t xml:space="preserve">puerta de enlace </w:t>
+      </w:r>
+      <w:r>
+        <w:rPr>
+          <w:rFonts w:ascii="Lora" w:hAnsi="Lora"/>
+          <w:sz w:val="24"/>
+          <w:szCs w:val="24"/>
+        </w:rPr>
+        <w:t>172.20.106.</w:t>
+      </w:r>
+      <w:r>
+        <w:rPr>
+          <w:rFonts w:ascii="Lora" w:hAnsi="Lora"/>
+          <w:sz w:val="24"/>
+          <w:szCs w:val="24"/>
+        </w:rPr>
+        <w:t>1</w:t>
+      </w:r>
+    </w:p>
+    <w:p>
+      <w:pPr>
+        <w:spacing w:line="360" w:lineRule="auto"/>
+        <w:jc w:val="both"/>
+        <w:rPr>
+          <w:rFonts w:ascii="Lora" w:hAnsi="Lora"/>
+          <w:sz w:val="24"/>
+          <w:szCs w:val="24"/>
+        </w:rPr>
+      </w:pPr>
     </w:p>
     <w:p>
       <w:pPr>
@@ -1487,7 +1669,7 @@
         </w:rPr>
         <w:lastRenderedPageBreak/>
         <w:drawing>
-          <wp:inline distT="0" distB="0" distL="0" distR="0" wp14:anchorId="6910A559" wp14:editId="1B669CCD">
+          <wp:inline distT="0" distB="0" distL="0" distR="0" wp14:anchorId="6910A559" wp14:editId="04547208">
             <wp:extent cx="5400040" cy="4532630"/>
             <wp:effectExtent l="0" t="0" r="0" b="1270"/>
             <wp:docPr id="9" name="Imagen 9"/>
@@ -1525,6 +1707,17 @@
     </w:p>
     <w:p>
       <w:pPr>
+        <w:spacing w:line="360" w:lineRule="auto"/>
+        <w:jc w:val="both"/>
+        <w:rPr>
+          <w:rFonts w:ascii="Lora" w:hAnsi="Lora"/>
+          <w:sz w:val="24"/>
+          <w:szCs w:val="24"/>
+        </w:rPr>
+      </w:pPr>
+    </w:p>
+    <w:p>
+      <w:pPr>
         <w:pStyle w:val="Prrafodelista"/>
         <w:numPr>
           <w:ilvl w:val="0"/>
@@ -1544,8 +1737,35 @@
           <w:sz w:val="24"/>
           <w:szCs w:val="24"/>
         </w:rPr>
-        <w:t>Añadir un nuevo adaptador y configurarlo como red interna.</w:t>
-      </w:r>
+        <w:t xml:space="preserve">Configurar una </w:t>
+      </w:r>
+      <w:r>
+        <w:rPr>
+          <w:rFonts w:ascii="Lora" w:hAnsi="Lora"/>
+          <w:sz w:val="24"/>
+          <w:szCs w:val="24"/>
+        </w:rPr>
+        <w:t>segunda</w:t>
+      </w:r>
+      <w:r>
+        <w:rPr>
+          <w:rFonts w:ascii="Lora" w:hAnsi="Lora"/>
+          <w:sz w:val="24"/>
+          <w:szCs w:val="24"/>
+        </w:rPr>
+        <w:t xml:space="preserve"> tarjeta, esta vez en modo red interna. Su dirección IP será 10.106.5.1</w:t>
+      </w:r>
+    </w:p>
+    <w:p>
+      <w:pPr>
+        <w:spacing w:line="360" w:lineRule="auto"/>
+        <w:jc w:val="both"/>
+        <w:rPr>
+          <w:rFonts w:ascii="Lora" w:hAnsi="Lora"/>
+          <w:sz w:val="24"/>
+          <w:szCs w:val="24"/>
+        </w:rPr>
+      </w:pPr>
     </w:p>
     <w:p>
       <w:pPr>
@@ -1693,14 +1913,957 @@
           <w:szCs w:val="24"/>
         </w:rPr>
       </w:pPr>
-      <w:r>
-        <w:rPr>
-          <w:rFonts w:ascii="Lora" w:hAnsi="Lora"/>
-          <w:sz w:val="24"/>
-          <w:szCs w:val="24"/>
-        </w:rPr>
-        <w:t>Configuración maquina cliente</w:t>
-      </w:r>
+    </w:p>
+    <w:p>
+      <w:pPr>
+        <w:spacing w:line="360" w:lineRule="auto"/>
+        <w:jc w:val="both"/>
+        <w:rPr>
+          <w:rFonts w:ascii="Lora" w:hAnsi="Lora"/>
+          <w:sz w:val="24"/>
+          <w:szCs w:val="24"/>
+        </w:rPr>
+      </w:pPr>
+    </w:p>
+    <w:p>
+      <w:pPr>
+        <w:spacing w:line="360" w:lineRule="auto"/>
+        <w:jc w:val="both"/>
+        <w:rPr>
+          <w:rFonts w:ascii="Lora" w:hAnsi="Lora"/>
+          <w:sz w:val="24"/>
+          <w:szCs w:val="24"/>
+        </w:rPr>
+      </w:pPr>
+    </w:p>
+    <w:p>
+      <w:pPr>
+        <w:spacing w:line="360" w:lineRule="auto"/>
+        <w:jc w:val="both"/>
+        <w:rPr>
+          <w:rFonts w:ascii="Lora" w:hAnsi="Lora"/>
+          <w:sz w:val="24"/>
+          <w:szCs w:val="24"/>
+        </w:rPr>
+      </w:pPr>
+    </w:p>
+    <w:p>
+      <w:pPr>
+        <w:spacing w:line="360" w:lineRule="auto"/>
+        <w:jc w:val="both"/>
+        <w:rPr>
+          <w:rFonts w:ascii="Lora" w:hAnsi="Lora"/>
+          <w:sz w:val="24"/>
+          <w:szCs w:val="24"/>
+        </w:rPr>
+      </w:pPr>
+    </w:p>
+    <w:p>
+      <w:pPr>
+        <w:spacing w:line="360" w:lineRule="auto"/>
+        <w:jc w:val="both"/>
+        <w:rPr>
+          <w:rFonts w:ascii="Lora" w:hAnsi="Lora"/>
+          <w:sz w:val="24"/>
+          <w:szCs w:val="24"/>
+        </w:rPr>
+      </w:pPr>
+    </w:p>
+    <w:p>
+      <w:pPr>
+        <w:spacing w:line="360" w:lineRule="auto"/>
+        <w:jc w:val="both"/>
+        <w:rPr>
+          <w:rFonts w:ascii="Lora" w:hAnsi="Lora"/>
+          <w:sz w:val="24"/>
+          <w:szCs w:val="24"/>
+        </w:rPr>
+      </w:pPr>
+      <w:r>
+        <w:rPr>
+          <w:rFonts w:ascii="Lora" w:hAnsi="Lora"/>
+          <w:sz w:val="24"/>
+          <w:szCs w:val="24"/>
+        </w:rPr>
+        <w:lastRenderedPageBreak/>
+        <w:t xml:space="preserve">Para habilitar la </w:t>
+      </w:r>
+      <w:proofErr w:type="spellStart"/>
+      <w:r>
+        <w:rPr>
+          <w:rFonts w:ascii="Lora" w:hAnsi="Lora"/>
+          <w:sz w:val="24"/>
+          <w:szCs w:val="24"/>
+        </w:rPr>
+        <w:t>sálida</w:t>
+      </w:r>
+      <w:proofErr w:type="spellEnd"/>
+      <w:r>
+        <w:rPr>
+          <w:rFonts w:ascii="Lora" w:hAnsi="Lora"/>
+          <w:sz w:val="24"/>
+          <w:szCs w:val="24"/>
+        </w:rPr>
+        <w:t xml:space="preserve"> a internet de nuestra red, creamos un fichero llamado fw.sh en el escritorio y lo editamos con el siguiente contenido:</w:t>
+      </w:r>
+    </w:p>
+    <w:p>
+      <w:pPr>
+        <w:pBdr>
+          <w:top w:val="inset" w:sz="6" w:space="1" w:color="auto"/>
+          <w:bottom w:val="inset" w:sz="6" w:space="1" w:color="auto"/>
+        </w:pBdr>
+        <w:spacing w:after="0" w:line="240" w:lineRule="auto"/>
+        <w:jc w:val="both"/>
+        <w:rPr>
+          <w:rFonts w:ascii="Consolas" w:hAnsi="Consolas"/>
+          <w:i/>
+          <w:iCs/>
+        </w:rPr>
+      </w:pPr>
+    </w:p>
+    <w:p>
+      <w:pPr>
+        <w:pBdr>
+          <w:top w:val="inset" w:sz="6" w:space="1" w:color="auto"/>
+          <w:bottom w:val="inset" w:sz="6" w:space="1" w:color="auto"/>
+        </w:pBdr>
+        <w:spacing w:after="0" w:line="240" w:lineRule="auto"/>
+        <w:jc w:val="both"/>
+        <w:rPr>
+          <w:rFonts w:ascii="Consolas" w:hAnsi="Consolas"/>
+          <w:i/>
+          <w:iCs/>
+        </w:rPr>
+      </w:pPr>
+      <w:r>
+        <w:rPr>
+          <w:rFonts w:ascii="Consolas" w:hAnsi="Consolas"/>
+          <w:i/>
+          <w:iCs/>
+        </w:rPr>
+        <w:t>#! /</w:t>
+      </w:r>
+      <w:proofErr w:type="spellStart"/>
+      <w:r>
+        <w:rPr>
+          <w:rFonts w:ascii="Consolas" w:hAnsi="Consolas"/>
+          <w:i/>
+          <w:iCs/>
+        </w:rPr>
+        <w:t>bin</w:t>
+      </w:r>
+      <w:proofErr w:type="spellEnd"/>
+      <w:r>
+        <w:rPr>
+          <w:rFonts w:ascii="Consolas" w:hAnsi="Consolas"/>
+          <w:i/>
+          <w:iCs/>
+        </w:rPr>
+        <w:t>/</w:t>
+      </w:r>
+      <w:proofErr w:type="spellStart"/>
+      <w:r>
+        <w:rPr>
+          <w:rFonts w:ascii="Consolas" w:hAnsi="Consolas"/>
+          <w:i/>
+          <w:iCs/>
+        </w:rPr>
+        <w:t>bash</w:t>
+      </w:r>
+      <w:proofErr w:type="spellEnd"/>
+    </w:p>
+    <w:p>
+      <w:pPr>
+        <w:pBdr>
+          <w:top w:val="inset" w:sz="6" w:space="1" w:color="auto"/>
+          <w:bottom w:val="inset" w:sz="6" w:space="1" w:color="auto"/>
+        </w:pBdr>
+        <w:spacing w:after="0" w:line="240" w:lineRule="auto"/>
+        <w:jc w:val="both"/>
+        <w:rPr>
+          <w:rFonts w:ascii="Consolas" w:hAnsi="Consolas"/>
+          <w:i/>
+          <w:iCs/>
+        </w:rPr>
+      </w:pPr>
+    </w:p>
+    <w:p>
+      <w:pPr>
+        <w:pBdr>
+          <w:top w:val="inset" w:sz="6" w:space="1" w:color="auto"/>
+          <w:bottom w:val="inset" w:sz="6" w:space="1" w:color="auto"/>
+        </w:pBdr>
+        <w:spacing w:after="0" w:line="240" w:lineRule="auto"/>
+        <w:jc w:val="both"/>
+        <w:rPr>
+          <w:rFonts w:ascii="Consolas" w:hAnsi="Consolas"/>
+          <w:i/>
+          <w:iCs/>
+        </w:rPr>
+      </w:pPr>
+      <w:r>
+        <w:rPr>
+          <w:rFonts w:ascii="Consolas" w:hAnsi="Consolas"/>
+          <w:i/>
+          <w:iCs/>
+        </w:rPr>
+        <w:t>### BEGIN INIT INFO</w:t>
+      </w:r>
+    </w:p>
+    <w:p>
+      <w:pPr>
+        <w:pBdr>
+          <w:top w:val="inset" w:sz="6" w:space="1" w:color="auto"/>
+          <w:bottom w:val="inset" w:sz="6" w:space="1" w:color="auto"/>
+        </w:pBdr>
+        <w:spacing w:after="0" w:line="240" w:lineRule="auto"/>
+        <w:jc w:val="both"/>
+        <w:rPr>
+          <w:rFonts w:ascii="Consolas" w:hAnsi="Consolas"/>
+          <w:i/>
+          <w:iCs/>
+        </w:rPr>
+      </w:pPr>
+      <w:r>
+        <w:rPr>
+          <w:rFonts w:ascii="Consolas" w:hAnsi="Consolas"/>
+          <w:i/>
+          <w:iCs/>
+        </w:rPr>
+        <w:t xml:space="preserve"># </w:t>
+      </w:r>
+      <w:proofErr w:type="spellStart"/>
+      <w:r>
+        <w:rPr>
+          <w:rFonts w:ascii="Consolas" w:hAnsi="Consolas"/>
+          <w:i/>
+          <w:iCs/>
+        </w:rPr>
+        <w:t>Provides</w:t>
+      </w:r>
+      <w:proofErr w:type="spellEnd"/>
+      <w:r>
+        <w:rPr>
+          <w:rFonts w:ascii="Consolas" w:hAnsi="Consolas"/>
+          <w:i/>
+          <w:iCs/>
+        </w:rPr>
+        <w:t>:          fw.sh</w:t>
+      </w:r>
+    </w:p>
+    <w:p>
+      <w:pPr>
+        <w:pBdr>
+          <w:top w:val="inset" w:sz="6" w:space="1" w:color="auto"/>
+          <w:bottom w:val="inset" w:sz="6" w:space="1" w:color="auto"/>
+        </w:pBdr>
+        <w:spacing w:after="0" w:line="240" w:lineRule="auto"/>
+        <w:jc w:val="both"/>
+        <w:rPr>
+          <w:rFonts w:ascii="Consolas" w:hAnsi="Consolas"/>
+          <w:i/>
+          <w:iCs/>
+        </w:rPr>
+      </w:pPr>
+      <w:r>
+        <w:rPr>
+          <w:rFonts w:ascii="Consolas" w:hAnsi="Consolas"/>
+          <w:i/>
+          <w:iCs/>
+        </w:rPr>
+        <w:t xml:space="preserve"># </w:t>
+      </w:r>
+      <w:proofErr w:type="spellStart"/>
+      <w:r>
+        <w:rPr>
+          <w:rFonts w:ascii="Consolas" w:hAnsi="Consolas"/>
+          <w:i/>
+          <w:iCs/>
+        </w:rPr>
+        <w:t>Required-Start</w:t>
+      </w:r>
+      <w:proofErr w:type="spellEnd"/>
+      <w:r>
+        <w:rPr>
+          <w:rFonts w:ascii="Consolas" w:hAnsi="Consolas"/>
+          <w:i/>
+          <w:iCs/>
+        </w:rPr>
+        <w:t>:    $</w:t>
+      </w:r>
+      <w:proofErr w:type="spellStart"/>
+      <w:r>
+        <w:rPr>
+          <w:rFonts w:ascii="Consolas" w:hAnsi="Consolas"/>
+          <w:i/>
+          <w:iCs/>
+        </w:rPr>
+        <w:t>all</w:t>
+      </w:r>
+      <w:proofErr w:type="spellEnd"/>
+    </w:p>
+    <w:p>
+      <w:pPr>
+        <w:pBdr>
+          <w:top w:val="inset" w:sz="6" w:space="1" w:color="auto"/>
+          <w:bottom w:val="inset" w:sz="6" w:space="1" w:color="auto"/>
+        </w:pBdr>
+        <w:spacing w:after="0" w:line="240" w:lineRule="auto"/>
+        <w:jc w:val="both"/>
+        <w:rPr>
+          <w:rFonts w:ascii="Consolas" w:hAnsi="Consolas"/>
+          <w:i/>
+          <w:iCs/>
+        </w:rPr>
+      </w:pPr>
+      <w:r>
+        <w:rPr>
+          <w:rFonts w:ascii="Consolas" w:hAnsi="Consolas"/>
+          <w:i/>
+          <w:iCs/>
+        </w:rPr>
+        <w:t xml:space="preserve"># </w:t>
+      </w:r>
+      <w:proofErr w:type="spellStart"/>
+      <w:r>
+        <w:rPr>
+          <w:rFonts w:ascii="Consolas" w:hAnsi="Consolas"/>
+          <w:i/>
+          <w:iCs/>
+        </w:rPr>
+        <w:t>Required</w:t>
+      </w:r>
+      <w:proofErr w:type="spellEnd"/>
+      <w:r>
+        <w:rPr>
+          <w:rFonts w:ascii="Consolas" w:hAnsi="Consolas"/>
+          <w:i/>
+          <w:iCs/>
+        </w:rPr>
+        <w:t>-Stop:     $</w:t>
+      </w:r>
+      <w:proofErr w:type="spellStart"/>
+      <w:r>
+        <w:rPr>
+          <w:rFonts w:ascii="Consolas" w:hAnsi="Consolas"/>
+          <w:i/>
+          <w:iCs/>
+        </w:rPr>
+        <w:t>all</w:t>
+      </w:r>
+      <w:proofErr w:type="spellEnd"/>
+    </w:p>
+    <w:p>
+      <w:pPr>
+        <w:pBdr>
+          <w:top w:val="inset" w:sz="6" w:space="1" w:color="auto"/>
+          <w:bottom w:val="inset" w:sz="6" w:space="1" w:color="auto"/>
+        </w:pBdr>
+        <w:spacing w:after="0" w:line="240" w:lineRule="auto"/>
+        <w:jc w:val="both"/>
+        <w:rPr>
+          <w:rFonts w:ascii="Consolas" w:hAnsi="Consolas"/>
+          <w:i/>
+          <w:iCs/>
+        </w:rPr>
+      </w:pPr>
+      <w:r>
+        <w:rPr>
+          <w:rFonts w:ascii="Consolas" w:hAnsi="Consolas"/>
+          <w:i/>
+          <w:iCs/>
+        </w:rPr>
+        <w:t># Default-</w:t>
+      </w:r>
+      <w:proofErr w:type="spellStart"/>
+      <w:r>
+        <w:rPr>
+          <w:rFonts w:ascii="Consolas" w:hAnsi="Consolas"/>
+          <w:i/>
+          <w:iCs/>
+        </w:rPr>
+        <w:t>Start</w:t>
+      </w:r>
+      <w:proofErr w:type="spellEnd"/>
+      <w:r>
+        <w:rPr>
+          <w:rFonts w:ascii="Consolas" w:hAnsi="Consolas"/>
+          <w:i/>
+          <w:iCs/>
+        </w:rPr>
+        <w:t>:     2 3 4 5</w:t>
+      </w:r>
+    </w:p>
+    <w:p>
+      <w:pPr>
+        <w:pBdr>
+          <w:top w:val="inset" w:sz="6" w:space="1" w:color="auto"/>
+          <w:bottom w:val="inset" w:sz="6" w:space="1" w:color="auto"/>
+        </w:pBdr>
+        <w:spacing w:after="0" w:line="240" w:lineRule="auto"/>
+        <w:jc w:val="both"/>
+        <w:rPr>
+          <w:rFonts w:ascii="Consolas" w:hAnsi="Consolas"/>
+          <w:i/>
+          <w:iCs/>
+        </w:rPr>
+      </w:pPr>
+      <w:r>
+        <w:rPr>
+          <w:rFonts w:ascii="Consolas" w:hAnsi="Consolas"/>
+          <w:i/>
+          <w:iCs/>
+        </w:rPr>
+        <w:t># Default-Stop:      0 1 6</w:t>
+      </w:r>
+    </w:p>
+    <w:p>
+      <w:pPr>
+        <w:pBdr>
+          <w:top w:val="inset" w:sz="6" w:space="1" w:color="auto"/>
+          <w:bottom w:val="inset" w:sz="6" w:space="1" w:color="auto"/>
+        </w:pBdr>
+        <w:spacing w:after="0" w:line="240" w:lineRule="auto"/>
+        <w:jc w:val="both"/>
+        <w:rPr>
+          <w:rFonts w:ascii="Consolas" w:hAnsi="Consolas"/>
+          <w:i/>
+          <w:iCs/>
+        </w:rPr>
+      </w:pPr>
+      <w:r>
+        <w:rPr>
+          <w:rFonts w:ascii="Consolas" w:hAnsi="Consolas"/>
+          <w:i/>
+          <w:iCs/>
+        </w:rPr>
+        <w:t># Short-</w:t>
+      </w:r>
+      <w:proofErr w:type="spellStart"/>
+      <w:r>
+        <w:rPr>
+          <w:rFonts w:ascii="Consolas" w:hAnsi="Consolas"/>
+          <w:i/>
+          <w:iCs/>
+        </w:rPr>
+        <w:t>Description</w:t>
+      </w:r>
+      <w:proofErr w:type="spellEnd"/>
+      <w:r>
+        <w:rPr>
+          <w:rFonts w:ascii="Consolas" w:hAnsi="Consolas"/>
+          <w:i/>
+          <w:iCs/>
+        </w:rPr>
+        <w:t>: Firewall</w:t>
+      </w:r>
+    </w:p>
+    <w:p>
+      <w:pPr>
+        <w:pBdr>
+          <w:top w:val="inset" w:sz="6" w:space="1" w:color="auto"/>
+          <w:bottom w:val="inset" w:sz="6" w:space="1" w:color="auto"/>
+        </w:pBdr>
+        <w:spacing w:after="0" w:line="240" w:lineRule="auto"/>
+        <w:jc w:val="both"/>
+        <w:rPr>
+          <w:rFonts w:ascii="Consolas" w:hAnsi="Consolas"/>
+          <w:i/>
+          <w:iCs/>
+        </w:rPr>
+      </w:pPr>
+      <w:r>
+        <w:rPr>
+          <w:rFonts w:ascii="Consolas" w:hAnsi="Consolas"/>
+          <w:i/>
+          <w:iCs/>
+        </w:rPr>
+        <w:t xml:space="preserve"># </w:t>
+      </w:r>
+      <w:proofErr w:type="spellStart"/>
+      <w:r>
+        <w:rPr>
+          <w:rFonts w:ascii="Consolas" w:hAnsi="Consolas"/>
+          <w:i/>
+          <w:iCs/>
+        </w:rPr>
+        <w:t>Description</w:t>
+      </w:r>
+      <w:proofErr w:type="spellEnd"/>
+      <w:r>
+        <w:rPr>
+          <w:rFonts w:ascii="Consolas" w:hAnsi="Consolas"/>
+          <w:i/>
+          <w:iCs/>
+        </w:rPr>
+        <w:t xml:space="preserve">: Establece el firewall en este </w:t>
+      </w:r>
+      <w:proofErr w:type="spellStart"/>
+      <w:r>
+        <w:rPr>
+          <w:rFonts w:ascii="Consolas" w:hAnsi="Consolas"/>
+          <w:i/>
+          <w:iCs/>
+        </w:rPr>
+        <w:t>router</w:t>
+      </w:r>
+      <w:proofErr w:type="spellEnd"/>
+    </w:p>
+    <w:p>
+      <w:pPr>
+        <w:pBdr>
+          <w:top w:val="inset" w:sz="6" w:space="1" w:color="auto"/>
+          <w:bottom w:val="inset" w:sz="6" w:space="1" w:color="auto"/>
+        </w:pBdr>
+        <w:spacing w:after="0" w:line="240" w:lineRule="auto"/>
+        <w:jc w:val="both"/>
+        <w:rPr>
+          <w:rFonts w:ascii="Consolas" w:hAnsi="Consolas"/>
+          <w:i/>
+          <w:iCs/>
+        </w:rPr>
+      </w:pPr>
+      <w:r>
+        <w:rPr>
+          <w:rFonts w:ascii="Consolas" w:hAnsi="Consolas"/>
+          <w:i/>
+          <w:iCs/>
+        </w:rPr>
+        <w:t>### END INIT INFO</w:t>
+      </w:r>
+    </w:p>
+    <w:p>
+      <w:pPr>
+        <w:pBdr>
+          <w:top w:val="inset" w:sz="6" w:space="1" w:color="auto"/>
+          <w:bottom w:val="inset" w:sz="6" w:space="1" w:color="auto"/>
+        </w:pBdr>
+        <w:spacing w:after="0" w:line="240" w:lineRule="auto"/>
+        <w:jc w:val="both"/>
+        <w:rPr>
+          <w:rFonts w:ascii="Consolas" w:hAnsi="Consolas"/>
+          <w:i/>
+          <w:iCs/>
+        </w:rPr>
+      </w:pPr>
+    </w:p>
+    <w:p>
+      <w:pPr>
+        <w:pBdr>
+          <w:top w:val="inset" w:sz="6" w:space="1" w:color="auto"/>
+          <w:bottom w:val="inset" w:sz="6" w:space="1" w:color="auto"/>
+        </w:pBdr>
+        <w:spacing w:after="0" w:line="240" w:lineRule="auto"/>
+        <w:jc w:val="both"/>
+        <w:rPr>
+          <w:rFonts w:ascii="Consolas" w:hAnsi="Consolas"/>
+          <w:i/>
+          <w:iCs/>
+        </w:rPr>
+      </w:pPr>
+      <w:r>
+        <w:rPr>
+          <w:rFonts w:ascii="Consolas" w:hAnsi="Consolas"/>
+          <w:i/>
+          <w:iCs/>
+        </w:rPr>
+        <w:t>#Activar enrutamiento</w:t>
+      </w:r>
+    </w:p>
+    <w:p>
+      <w:pPr>
+        <w:pBdr>
+          <w:top w:val="inset" w:sz="6" w:space="1" w:color="auto"/>
+          <w:bottom w:val="inset" w:sz="6" w:space="1" w:color="auto"/>
+        </w:pBdr>
+        <w:spacing w:after="0" w:line="240" w:lineRule="auto"/>
+        <w:jc w:val="both"/>
+        <w:rPr>
+          <w:rFonts w:ascii="Consolas" w:hAnsi="Consolas"/>
+          <w:i/>
+          <w:iCs/>
+        </w:rPr>
+      </w:pPr>
+      <w:r>
+        <w:rPr>
+          <w:rFonts w:ascii="Consolas" w:hAnsi="Consolas"/>
+          <w:i/>
+          <w:iCs/>
+        </w:rPr>
+        <w:t>echo 1 &gt; /</w:t>
+      </w:r>
+      <w:proofErr w:type="spellStart"/>
+      <w:r>
+        <w:rPr>
+          <w:rFonts w:ascii="Consolas" w:hAnsi="Consolas"/>
+          <w:i/>
+          <w:iCs/>
+        </w:rPr>
+        <w:t>proc</w:t>
+      </w:r>
+      <w:proofErr w:type="spellEnd"/>
+      <w:r>
+        <w:rPr>
+          <w:rFonts w:ascii="Consolas" w:hAnsi="Consolas"/>
+          <w:i/>
+          <w:iCs/>
+        </w:rPr>
+        <w:t>/</w:t>
+      </w:r>
+      <w:proofErr w:type="spellStart"/>
+      <w:r>
+        <w:rPr>
+          <w:rFonts w:ascii="Consolas" w:hAnsi="Consolas"/>
+          <w:i/>
+          <w:iCs/>
+        </w:rPr>
+        <w:t>sys</w:t>
+      </w:r>
+      <w:proofErr w:type="spellEnd"/>
+      <w:r>
+        <w:rPr>
+          <w:rFonts w:ascii="Consolas" w:hAnsi="Consolas"/>
+          <w:i/>
+          <w:iCs/>
+        </w:rPr>
+        <w:t>/net/ipv4/</w:t>
+      </w:r>
+      <w:proofErr w:type="spellStart"/>
+      <w:r>
+        <w:rPr>
+          <w:rFonts w:ascii="Consolas" w:hAnsi="Consolas"/>
+          <w:i/>
+          <w:iCs/>
+        </w:rPr>
+        <w:t>ip_forward</w:t>
+      </w:r>
+      <w:proofErr w:type="spellEnd"/>
+    </w:p>
+    <w:p>
+      <w:pPr>
+        <w:pBdr>
+          <w:top w:val="inset" w:sz="6" w:space="1" w:color="auto"/>
+          <w:bottom w:val="inset" w:sz="6" w:space="1" w:color="auto"/>
+        </w:pBdr>
+        <w:spacing w:after="0" w:line="240" w:lineRule="auto"/>
+        <w:jc w:val="both"/>
+        <w:rPr>
+          <w:rFonts w:ascii="Consolas" w:hAnsi="Consolas"/>
+          <w:i/>
+          <w:iCs/>
+        </w:rPr>
+      </w:pPr>
+    </w:p>
+    <w:p>
+      <w:pPr>
+        <w:pBdr>
+          <w:top w:val="inset" w:sz="6" w:space="1" w:color="auto"/>
+          <w:bottom w:val="inset" w:sz="6" w:space="1" w:color="auto"/>
+        </w:pBdr>
+        <w:spacing w:after="0" w:line="240" w:lineRule="auto"/>
+        <w:jc w:val="both"/>
+        <w:rPr>
+          <w:rFonts w:ascii="Consolas" w:hAnsi="Consolas"/>
+          <w:i/>
+          <w:iCs/>
+        </w:rPr>
+      </w:pPr>
+      <w:r>
+        <w:rPr>
+          <w:rFonts w:ascii="Consolas" w:hAnsi="Consolas"/>
+          <w:i/>
+          <w:iCs/>
+        </w:rPr>
+        <w:t xml:space="preserve">#Fuerza el vaciado de reglas del firewall </w:t>
+      </w:r>
+      <w:proofErr w:type="spellStart"/>
+      <w:r>
+        <w:rPr>
+          <w:rFonts w:ascii="Consolas" w:hAnsi="Consolas"/>
+          <w:i/>
+          <w:iCs/>
+        </w:rPr>
+        <w:t>iptables</w:t>
+      </w:r>
+      <w:proofErr w:type="spellEnd"/>
+    </w:p>
+    <w:p>
+      <w:pPr>
+        <w:pBdr>
+          <w:top w:val="inset" w:sz="6" w:space="1" w:color="auto"/>
+          <w:bottom w:val="inset" w:sz="6" w:space="1" w:color="auto"/>
+        </w:pBdr>
+        <w:spacing w:after="0" w:line="240" w:lineRule="auto"/>
+        <w:jc w:val="both"/>
+        <w:rPr>
+          <w:rFonts w:ascii="Consolas" w:hAnsi="Consolas"/>
+          <w:i/>
+          <w:iCs/>
+        </w:rPr>
+      </w:pPr>
+      <w:proofErr w:type="spellStart"/>
+      <w:r>
+        <w:rPr>
+          <w:rFonts w:ascii="Consolas" w:hAnsi="Consolas"/>
+          <w:i/>
+          <w:iCs/>
+        </w:rPr>
+        <w:t>iptables</w:t>
+      </w:r>
+      <w:proofErr w:type="spellEnd"/>
+      <w:r>
+        <w:rPr>
+          <w:rFonts w:ascii="Consolas" w:hAnsi="Consolas"/>
+          <w:i/>
+          <w:iCs/>
+        </w:rPr>
+        <w:t xml:space="preserve"> -F</w:t>
+      </w:r>
+    </w:p>
+    <w:p>
+      <w:pPr>
+        <w:pBdr>
+          <w:top w:val="inset" w:sz="6" w:space="1" w:color="auto"/>
+          <w:bottom w:val="inset" w:sz="6" w:space="1" w:color="auto"/>
+        </w:pBdr>
+        <w:spacing w:after="0" w:line="240" w:lineRule="auto"/>
+        <w:jc w:val="both"/>
+        <w:rPr>
+          <w:rFonts w:ascii="Consolas" w:hAnsi="Consolas"/>
+          <w:i/>
+          <w:iCs/>
+        </w:rPr>
+      </w:pPr>
+      <w:proofErr w:type="spellStart"/>
+      <w:r>
+        <w:rPr>
+          <w:rFonts w:ascii="Consolas" w:hAnsi="Consolas"/>
+          <w:i/>
+          <w:iCs/>
+        </w:rPr>
+        <w:t>iptables</w:t>
+      </w:r>
+      <w:proofErr w:type="spellEnd"/>
+      <w:r>
+        <w:rPr>
+          <w:rFonts w:ascii="Consolas" w:hAnsi="Consolas"/>
+          <w:i/>
+          <w:iCs/>
+        </w:rPr>
+        <w:t xml:space="preserve"> –t </w:t>
+      </w:r>
+      <w:proofErr w:type="spellStart"/>
+      <w:r>
+        <w:rPr>
+          <w:rFonts w:ascii="Consolas" w:hAnsi="Consolas"/>
+          <w:i/>
+          <w:iCs/>
+        </w:rPr>
+        <w:t>nat</w:t>
+      </w:r>
+      <w:proofErr w:type="spellEnd"/>
+      <w:r>
+        <w:rPr>
+          <w:rFonts w:ascii="Consolas" w:hAnsi="Consolas"/>
+          <w:i/>
+          <w:iCs/>
+        </w:rPr>
+        <w:t xml:space="preserve"> -F</w:t>
+      </w:r>
+    </w:p>
+    <w:p>
+      <w:pPr>
+        <w:pBdr>
+          <w:top w:val="inset" w:sz="6" w:space="1" w:color="auto"/>
+          <w:bottom w:val="inset" w:sz="6" w:space="1" w:color="auto"/>
+        </w:pBdr>
+        <w:spacing w:after="0" w:line="240" w:lineRule="auto"/>
+        <w:jc w:val="both"/>
+        <w:rPr>
+          <w:rFonts w:ascii="Consolas" w:hAnsi="Consolas"/>
+          <w:i/>
+          <w:iCs/>
+        </w:rPr>
+      </w:pPr>
+    </w:p>
+    <w:p>
+      <w:pPr>
+        <w:pBdr>
+          <w:top w:val="inset" w:sz="6" w:space="1" w:color="auto"/>
+          <w:bottom w:val="inset" w:sz="6" w:space="1" w:color="auto"/>
+        </w:pBdr>
+        <w:spacing w:after="0" w:line="240" w:lineRule="auto"/>
+        <w:jc w:val="both"/>
+        <w:rPr>
+          <w:rFonts w:ascii="Consolas" w:hAnsi="Consolas"/>
+          <w:i/>
+          <w:iCs/>
+        </w:rPr>
+      </w:pPr>
+      <w:r>
+        <w:rPr>
+          <w:rFonts w:ascii="Consolas" w:hAnsi="Consolas"/>
+          <w:i/>
+          <w:iCs/>
+        </w:rPr>
+        <w:t>#Enmascarar la salida a Internet desde la red interna</w:t>
+      </w:r>
+    </w:p>
+    <w:p>
+      <w:pPr>
+        <w:pBdr>
+          <w:top w:val="inset" w:sz="6" w:space="1" w:color="auto"/>
+          <w:bottom w:val="inset" w:sz="6" w:space="1" w:color="auto"/>
+        </w:pBdr>
+        <w:spacing w:after="0" w:line="240" w:lineRule="auto"/>
+        <w:jc w:val="both"/>
+        <w:rPr>
+          <w:rFonts w:ascii="Consolas" w:hAnsi="Consolas"/>
+          <w:i/>
+          <w:iCs/>
+          <w:u w:val="single"/>
+        </w:rPr>
+      </w:pPr>
+      <w:proofErr w:type="spellStart"/>
+      <w:r>
+        <w:rPr>
+          <w:rFonts w:ascii="Consolas" w:hAnsi="Consolas"/>
+          <w:i/>
+          <w:iCs/>
+        </w:rPr>
+        <w:t>iptables</w:t>
+      </w:r>
+      <w:proofErr w:type="spellEnd"/>
+      <w:r>
+        <w:rPr>
+          <w:rFonts w:ascii="Consolas" w:hAnsi="Consolas"/>
+          <w:i/>
+          <w:iCs/>
+        </w:rPr>
+        <w:t xml:space="preserve"> -t </w:t>
+      </w:r>
+      <w:proofErr w:type="spellStart"/>
+      <w:r>
+        <w:rPr>
+          <w:rFonts w:ascii="Consolas" w:hAnsi="Consolas"/>
+          <w:i/>
+          <w:iCs/>
+        </w:rPr>
+        <w:t>nat</w:t>
+      </w:r>
+      <w:proofErr w:type="spellEnd"/>
+      <w:r>
+        <w:rPr>
+          <w:rFonts w:ascii="Consolas" w:hAnsi="Consolas"/>
+          <w:i/>
+          <w:iCs/>
+        </w:rPr>
+        <w:t xml:space="preserve"> -A POSTROUTING -s 10.106.</w:t>
+      </w:r>
+      <w:r>
+        <w:rPr>
+          <w:rFonts w:ascii="Consolas" w:hAnsi="Consolas"/>
+          <w:i/>
+          <w:iCs/>
+        </w:rPr>
+        <w:t>5</w:t>
+      </w:r>
+      <w:r>
+        <w:rPr>
+          <w:rFonts w:ascii="Consolas" w:hAnsi="Consolas"/>
+          <w:i/>
+          <w:iCs/>
+        </w:rPr>
+        <w:t>.0/24 -o e</w:t>
+      </w:r>
+      <w:r>
+        <w:rPr>
+          <w:rFonts w:ascii="Consolas" w:hAnsi="Consolas"/>
+          <w:i/>
+          <w:iCs/>
+        </w:rPr>
+        <w:t>np0s3</w:t>
+      </w:r>
+      <w:r>
+        <w:rPr>
+          <w:rFonts w:ascii="Consolas" w:hAnsi="Consolas"/>
+          <w:i/>
+          <w:iCs/>
+        </w:rPr>
+        <w:t xml:space="preserve"> -j MASQUERADE</w:t>
+      </w:r>
+    </w:p>
+    <w:p>
+      <w:pPr>
+        <w:spacing w:line="360" w:lineRule="auto"/>
+        <w:jc w:val="both"/>
+        <w:rPr>
+          <w:rFonts w:ascii="Roboto Thin" w:hAnsi="Roboto Thin"/>
+          <w:sz w:val="24"/>
+          <w:szCs w:val="24"/>
+        </w:rPr>
+      </w:pPr>
+    </w:p>
+    <w:p>
+      <w:pPr>
+        <w:spacing w:line="360" w:lineRule="auto"/>
+        <w:jc w:val="both"/>
+        <w:rPr>
+          <w:rFonts w:ascii="Lora" w:hAnsi="Lora"/>
+          <w:sz w:val="24"/>
+          <w:szCs w:val="24"/>
+        </w:rPr>
+      </w:pPr>
+      <w:r>
+        <w:rPr>
+          <w:rFonts w:ascii="Lora" w:hAnsi="Lora"/>
+          <w:sz w:val="24"/>
+          <w:szCs w:val="24"/>
+        </w:rPr>
+        <w:t>Después movemos el archivo que acabamos de crear al directorio /</w:t>
+      </w:r>
+      <w:proofErr w:type="spellStart"/>
+      <w:r>
+        <w:rPr>
+          <w:rFonts w:ascii="Lora" w:hAnsi="Lora"/>
+          <w:sz w:val="24"/>
+          <w:szCs w:val="24"/>
+        </w:rPr>
+        <w:t>etc</w:t>
+      </w:r>
+      <w:proofErr w:type="spellEnd"/>
+      <w:r>
+        <w:rPr>
+          <w:rFonts w:ascii="Lora" w:hAnsi="Lora"/>
+          <w:sz w:val="24"/>
+          <w:szCs w:val="24"/>
+        </w:rPr>
+        <w:t>/</w:t>
+      </w:r>
+      <w:proofErr w:type="spellStart"/>
+      <w:proofErr w:type="gramStart"/>
+      <w:r>
+        <w:rPr>
+          <w:rFonts w:ascii="Lora" w:hAnsi="Lora"/>
+          <w:sz w:val="24"/>
+          <w:szCs w:val="24"/>
+        </w:rPr>
+        <w:t>init.d</w:t>
+      </w:r>
+      <w:proofErr w:type="spellEnd"/>
+      <w:proofErr w:type="gramEnd"/>
+    </w:p>
+    <w:p>
+      <w:pPr>
+        <w:spacing w:line="360" w:lineRule="auto"/>
+        <w:jc w:val="both"/>
+        <w:rPr>
+          <w:rFonts w:ascii="Lora" w:hAnsi="Lora"/>
+          <w:sz w:val="24"/>
+          <w:szCs w:val="24"/>
+        </w:rPr>
+      </w:pPr>
     </w:p>
     <w:p>
       <w:pPr>
@@ -1717,10 +2880,10 @@
           <w:noProof/>
         </w:rPr>
         <w:drawing>
-          <wp:inline distT="0" distB="0" distL="0" distR="0" wp14:anchorId="76325DDF" wp14:editId="0909E4C5">
-            <wp:extent cx="5400040" cy="1849755"/>
+          <wp:inline distT="0" distB="0" distL="0" distR="0" wp14:anchorId="0F507719" wp14:editId="14B202B3">
+            <wp:extent cx="5400040" cy="1409700"/>
             <wp:effectExtent l="0" t="0" r="0" b="0"/>
-            <wp:docPr id="12" name="Imagen 12"/>
+            <wp:docPr id="3" name="Imagen 3"/>
             <wp:cNvGraphicFramePr>
               <a:graphicFrameLocks xmlns:a="http://schemas.openxmlformats.org/drawingml/2006/main" noChangeAspect="1"/>
             </wp:cNvGraphicFramePr>
@@ -1740,7 +2903,7 @@
                   <pic:spPr>
                     <a:xfrm>
                       <a:off x="0" y="0"/>
-                      <a:ext cx="5400040" cy="1849755"/>
+                      <a:ext cx="5400040" cy="1409700"/>
                     </a:xfrm>
                     <a:prstGeom prst="rect">
                       <a:avLst/>
@@ -1763,16 +2926,161 @@
           <w:szCs w:val="24"/>
         </w:rPr>
       </w:pPr>
+    </w:p>
+    <w:p>
+      <w:pPr>
+        <w:spacing w:line="360" w:lineRule="auto"/>
+        <w:jc w:val="both"/>
+        <w:rPr>
+          <w:rFonts w:ascii="Lora" w:hAnsi="Lora"/>
+          <w:sz w:val="24"/>
+          <w:szCs w:val="24"/>
+        </w:rPr>
+      </w:pPr>
+    </w:p>
+    <w:p>
+      <w:pPr>
+        <w:spacing w:line="360" w:lineRule="auto"/>
+        <w:jc w:val="both"/>
+        <w:rPr>
+          <w:rFonts w:ascii="Lora" w:hAnsi="Lora"/>
+          <w:sz w:val="24"/>
+          <w:szCs w:val="24"/>
+        </w:rPr>
+      </w:pPr>
+    </w:p>
+    <w:p>
+      <w:pPr>
+        <w:spacing w:line="360" w:lineRule="auto"/>
+        <w:jc w:val="both"/>
+        <w:rPr>
+          <w:rFonts w:ascii="Lora" w:hAnsi="Lora"/>
+          <w:sz w:val="24"/>
+          <w:szCs w:val="24"/>
+        </w:rPr>
+      </w:pPr>
+      <w:r>
+        <w:rPr>
+          <w:rFonts w:ascii="Lora" w:hAnsi="Lora"/>
+          <w:sz w:val="24"/>
+          <w:szCs w:val="24"/>
+        </w:rPr>
+        <w:lastRenderedPageBreak/>
+        <w:t>Y le damos permisos de ejecución con el siguiente comando:</w:t>
+      </w:r>
+    </w:p>
+    <w:p>
+      <w:pPr>
+        <w:pBdr>
+          <w:top w:val="inset" w:sz="6" w:space="1" w:color="auto"/>
+          <w:bottom w:val="inset" w:sz="6" w:space="1" w:color="auto"/>
+        </w:pBdr>
+        <w:spacing w:after="0" w:line="240" w:lineRule="auto"/>
+        <w:jc w:val="both"/>
+        <w:rPr>
+          <w:rFonts w:ascii="Consolas" w:hAnsi="Consolas"/>
+          <w:i/>
+          <w:iCs/>
+        </w:rPr>
+      </w:pPr>
+    </w:p>
+    <w:p>
+      <w:pPr>
+        <w:pBdr>
+          <w:top w:val="inset" w:sz="6" w:space="1" w:color="auto"/>
+          <w:bottom w:val="inset" w:sz="6" w:space="1" w:color="auto"/>
+        </w:pBdr>
+        <w:spacing w:after="0" w:line="240" w:lineRule="auto"/>
+        <w:jc w:val="both"/>
+        <w:rPr>
+          <w:rFonts w:ascii="Consolas" w:hAnsi="Consolas"/>
+          <w:i/>
+          <w:iCs/>
+        </w:rPr>
+      </w:pPr>
+      <w:proofErr w:type="spellStart"/>
+      <w:r>
+        <w:rPr>
+          <w:rFonts w:ascii="Consolas" w:hAnsi="Consolas"/>
+          <w:i/>
+          <w:iCs/>
+        </w:rPr>
+        <w:t>chmod</w:t>
+      </w:r>
+      <w:proofErr w:type="spellEnd"/>
+      <w:r>
+        <w:rPr>
+          <w:rFonts w:ascii="Consolas" w:hAnsi="Consolas"/>
+          <w:i/>
+          <w:iCs/>
+        </w:rPr>
+        <w:t xml:space="preserve"> +x /etc/init.d/fw.sh</w:t>
+      </w:r>
+    </w:p>
+    <w:p>
+      <w:pPr>
+        <w:pBdr>
+          <w:top w:val="inset" w:sz="6" w:space="1" w:color="auto"/>
+          <w:bottom w:val="inset" w:sz="6" w:space="1" w:color="auto"/>
+        </w:pBdr>
+        <w:spacing w:after="0" w:line="240" w:lineRule="auto"/>
+        <w:jc w:val="both"/>
+        <w:rPr>
+          <w:rFonts w:ascii="Consolas" w:hAnsi="Consolas"/>
+          <w:i/>
+          <w:iCs/>
+        </w:rPr>
+      </w:pPr>
+    </w:p>
+    <w:p>
+      <w:pPr>
+        <w:spacing w:line="360" w:lineRule="auto"/>
+        <w:jc w:val="both"/>
+        <w:rPr>
+          <w:rFonts w:ascii="Roboto Thin" w:hAnsi="Roboto Thin"/>
+          <w:sz w:val="24"/>
+          <w:szCs w:val="24"/>
+        </w:rPr>
+      </w:pPr>
+    </w:p>
+    <w:p>
+      <w:pPr>
+        <w:spacing w:line="360" w:lineRule="auto"/>
+        <w:jc w:val="both"/>
+        <w:rPr>
+          <w:rFonts w:ascii="Lora" w:hAnsi="Lora"/>
+          <w:sz w:val="24"/>
+          <w:szCs w:val="24"/>
+        </w:rPr>
+      </w:pPr>
+      <w:r>
+        <w:rPr>
+          <w:rFonts w:ascii="Lora" w:hAnsi="Lora"/>
+          <w:sz w:val="24"/>
+          <w:szCs w:val="24"/>
+        </w:rPr>
+        <w:t>Comprobamos que hace ping.</w:t>
+      </w:r>
+    </w:p>
+    <w:p>
+      <w:pPr>
+        <w:spacing w:line="360" w:lineRule="auto"/>
+        <w:jc w:val="both"/>
+        <w:rPr>
+          <w:rFonts w:ascii="Roboto Thin" w:hAnsi="Roboto Thin"/>
+          <w:sz w:val="24"/>
+          <w:szCs w:val="24"/>
+        </w:rPr>
+      </w:pPr>
       <w:r>
         <w:rPr>
           <w:noProof/>
         </w:rPr>
-        <w:lastRenderedPageBreak/>
         <w:drawing>
-          <wp:inline distT="0" distB="0" distL="0" distR="0" wp14:anchorId="0197A3F6" wp14:editId="534A98FD">
-            <wp:extent cx="5400040" cy="5053965"/>
+          <wp:inline distT="0" distB="0" distL="0" distR="0" wp14:anchorId="0D367A2C" wp14:editId="2ECB98F1">
+            <wp:extent cx="5400040" cy="3131185"/>
             <wp:effectExtent l="0" t="0" r="0" b="0"/>
-            <wp:docPr id="11" name="Imagen 11"/>
+            <wp:docPr id="6" name="Imagen 6"/>
             <wp:cNvGraphicFramePr>
               <a:graphicFrameLocks xmlns:a="http://schemas.openxmlformats.org/drawingml/2006/main" noChangeAspect="1"/>
             </wp:cNvGraphicFramePr>
@@ -1792,7 +3100,7 @@
                   <pic:spPr>
                     <a:xfrm>
                       <a:off x="0" y="0"/>
-                      <a:ext cx="5400040" cy="5053965"/>
+                      <a:ext cx="5400040" cy="3131185"/>
                     </a:xfrm>
                     <a:prstGeom prst="rect">
                       <a:avLst/>
@@ -1810,19 +3118,490 @@
         <w:spacing w:line="360" w:lineRule="auto"/>
         <w:jc w:val="both"/>
         <w:rPr>
-          <w:rFonts w:ascii="Roboto" w:hAnsi="Roboto"/>
-          <w:b/>
-          <w:bCs/>
-          <w:color w:val="E63838"/>
-          <w:sz w:val="24"/>
-          <w:szCs w:val="24"/>
-        </w:rPr>
-      </w:pPr>
-    </w:p>
-    <w:p>
-      <w:pPr>
-        <w:spacing w:line="360" w:lineRule="auto"/>
-        <w:ind w:left="708" w:hanging="708"/>
+          <w:rFonts w:ascii="Roboto Thin" w:hAnsi="Roboto Thin"/>
+          <w:sz w:val="24"/>
+          <w:szCs w:val="24"/>
+        </w:rPr>
+      </w:pPr>
+    </w:p>
+    <w:p>
+      <w:pPr>
+        <w:spacing w:line="360" w:lineRule="auto"/>
+        <w:jc w:val="both"/>
+        <w:rPr>
+          <w:rFonts w:ascii="Lora" w:hAnsi="Lora"/>
+          <w:sz w:val="24"/>
+          <w:szCs w:val="24"/>
+        </w:rPr>
+      </w:pPr>
+      <w:r>
+        <w:rPr>
+          <w:rFonts w:ascii="Lora" w:hAnsi="Lora"/>
+          <w:sz w:val="24"/>
+          <w:szCs w:val="24"/>
+        </w:rPr>
+        <w:t xml:space="preserve">Y finalmente </w:t>
+      </w:r>
+      <w:r>
+        <w:rPr>
+          <w:rFonts w:ascii="Lora" w:hAnsi="Lora"/>
+          <w:sz w:val="24"/>
+          <w:szCs w:val="24"/>
+        </w:rPr>
+        <w:t xml:space="preserve">actualizamos el </w:t>
+      </w:r>
+      <w:proofErr w:type="spellStart"/>
+      <w:proofErr w:type="gramStart"/>
+      <w:r>
+        <w:rPr>
+          <w:rFonts w:ascii="Lora" w:hAnsi="Lora"/>
+          <w:sz w:val="24"/>
+          <w:szCs w:val="24"/>
+        </w:rPr>
+        <w:t>rc.d</w:t>
+      </w:r>
+      <w:proofErr w:type="spellEnd"/>
+      <w:proofErr w:type="gramEnd"/>
+      <w:r>
+        <w:rPr>
+          <w:rFonts w:ascii="Lora" w:hAnsi="Lora"/>
+          <w:sz w:val="24"/>
+          <w:szCs w:val="24"/>
+        </w:rPr>
+        <w:t xml:space="preserve"> para que el script se ejecute automáticamente cuando el equipo se inicie. Para ello escribimos el siguiente comando.</w:t>
+      </w:r>
+    </w:p>
+    <w:p>
+      <w:pPr>
+        <w:pBdr>
+          <w:top w:val="inset" w:sz="6" w:space="1" w:color="auto"/>
+          <w:bottom w:val="inset" w:sz="6" w:space="1" w:color="auto"/>
+        </w:pBdr>
+        <w:spacing w:after="0" w:line="240" w:lineRule="auto"/>
+        <w:jc w:val="both"/>
+        <w:rPr>
+          <w:rFonts w:ascii="Consolas" w:hAnsi="Consolas"/>
+          <w:i/>
+          <w:iCs/>
+        </w:rPr>
+      </w:pPr>
+    </w:p>
+    <w:p>
+      <w:pPr>
+        <w:pBdr>
+          <w:top w:val="inset" w:sz="6" w:space="1" w:color="auto"/>
+          <w:bottom w:val="inset" w:sz="6" w:space="1" w:color="auto"/>
+        </w:pBdr>
+        <w:spacing w:after="0" w:line="240" w:lineRule="auto"/>
+        <w:jc w:val="both"/>
+        <w:rPr>
+          <w:rFonts w:ascii="Consolas" w:hAnsi="Consolas"/>
+          <w:i/>
+          <w:iCs/>
+        </w:rPr>
+      </w:pPr>
+      <w:proofErr w:type="spellStart"/>
+      <w:r>
+        <w:rPr>
+          <w:rFonts w:ascii="Consolas" w:hAnsi="Consolas"/>
+          <w:i/>
+          <w:iCs/>
+        </w:rPr>
+        <w:t>Update-</w:t>
+      </w:r>
+      <w:proofErr w:type="gramStart"/>
+      <w:r>
+        <w:rPr>
+          <w:rFonts w:ascii="Consolas" w:hAnsi="Consolas"/>
+          <w:i/>
+          <w:iCs/>
+        </w:rPr>
+        <w:t>rc.d</w:t>
+      </w:r>
+      <w:proofErr w:type="spellEnd"/>
+      <w:proofErr w:type="gramEnd"/>
+      <w:r>
+        <w:rPr>
+          <w:rFonts w:ascii="Consolas" w:hAnsi="Consolas"/>
+          <w:i/>
+          <w:iCs/>
+        </w:rPr>
+        <w:t xml:space="preserve"> fw.sh defaults</w:t>
+      </w:r>
+    </w:p>
+    <w:p>
+      <w:pPr>
+        <w:pBdr>
+          <w:top w:val="inset" w:sz="6" w:space="1" w:color="auto"/>
+          <w:bottom w:val="inset" w:sz="6" w:space="1" w:color="auto"/>
+        </w:pBdr>
+        <w:spacing w:after="0" w:line="240" w:lineRule="auto"/>
+        <w:jc w:val="both"/>
+        <w:rPr>
+          <w:rFonts w:ascii="Consolas" w:hAnsi="Consolas"/>
+          <w:i/>
+          <w:iCs/>
+        </w:rPr>
+      </w:pPr>
+    </w:p>
+    <w:p>
+      <w:pPr>
+        <w:spacing w:line="360" w:lineRule="auto"/>
+        <w:jc w:val="both"/>
+        <w:rPr>
+          <w:rFonts w:ascii="Roboto Thin" w:hAnsi="Roboto Thin"/>
+          <w:sz w:val="24"/>
+          <w:szCs w:val="24"/>
+        </w:rPr>
+      </w:pPr>
+    </w:p>
+    <w:p>
+      <w:pPr>
+        <w:spacing w:line="360" w:lineRule="auto"/>
+        <w:jc w:val="both"/>
+        <w:rPr>
+          <w:rFonts w:ascii="Lora" w:hAnsi="Lora"/>
+          <w:sz w:val="24"/>
+          <w:szCs w:val="24"/>
+        </w:rPr>
+      </w:pPr>
+    </w:p>
+    <w:p>
+      <w:pPr>
+        <w:spacing w:line="360" w:lineRule="auto"/>
+        <w:jc w:val="both"/>
+        <w:rPr>
+          <w:rFonts w:ascii="Lora" w:hAnsi="Lora"/>
+          <w:sz w:val="24"/>
+          <w:szCs w:val="24"/>
+        </w:rPr>
+      </w:pPr>
+    </w:p>
+    <w:p>
+      <w:pPr>
+        <w:spacing w:line="360" w:lineRule="auto"/>
+        <w:jc w:val="both"/>
+        <w:rPr>
+          <w:rFonts w:ascii="Lora" w:hAnsi="Lora"/>
+          <w:sz w:val="24"/>
+          <w:szCs w:val="24"/>
+        </w:rPr>
+      </w:pPr>
+    </w:p>
+    <w:p>
+      <w:pPr>
+        <w:rPr>
+          <w:rFonts w:ascii="Montserrat Black" w:hAnsi="Montserrat Black" w:cstheme="minorHAnsi"/>
+          <w:sz w:val="72"/>
+          <w:szCs w:val="72"/>
+        </w:rPr>
+      </w:pPr>
+      <w:r>
+        <w:rPr>
+          <w:rFonts w:ascii="Montserrat Black" w:hAnsi="Montserrat Black" w:cstheme="minorHAnsi"/>
+          <w:sz w:val="72"/>
+          <w:szCs w:val="72"/>
+        </w:rPr>
+        <w:lastRenderedPageBreak/>
+        <w:t>Instalación y Configuración</w:t>
+      </w:r>
+    </w:p>
+    <w:p>
+      <w:pPr>
+        <w:rPr>
+          <w:rFonts w:ascii="Montserrat Black" w:hAnsi="Montserrat Black" w:cstheme="minorHAnsi"/>
+          <w:sz w:val="72"/>
+          <w:szCs w:val="72"/>
+        </w:rPr>
+      </w:pPr>
+      <w:r>
+        <w:rPr>
+          <w:rFonts w:ascii="Montserrat Black" w:hAnsi="Montserrat Black" w:cstheme="minorHAnsi"/>
+          <w:sz w:val="72"/>
+          <w:szCs w:val="72"/>
+        </w:rPr>
+        <w:t>Debian 10</w:t>
+      </w:r>
+      <w:r>
+        <w:rPr>
+          <w:rFonts w:ascii="Montserrat Black" w:hAnsi="Montserrat Black" w:cstheme="minorHAnsi"/>
+          <w:sz w:val="72"/>
+          <w:szCs w:val="72"/>
+        </w:rPr>
+        <w:t xml:space="preserve"> – </w:t>
+      </w:r>
+      <w:r>
+        <w:rPr>
+          <w:rFonts w:ascii="Montserrat Black" w:hAnsi="Montserrat Black" w:cstheme="minorHAnsi"/>
+          <w:sz w:val="72"/>
+          <w:szCs w:val="72"/>
+        </w:rPr>
+        <w:t>Cliente</w:t>
+      </w:r>
+    </w:p>
+    <w:p>
+      <w:pPr>
+        <w:spacing w:line="360" w:lineRule="auto"/>
+        <w:jc w:val="both"/>
+        <w:rPr>
+          <w:rFonts w:ascii="Lora" w:hAnsi="Lora"/>
+          <w:sz w:val="24"/>
+          <w:szCs w:val="24"/>
+        </w:rPr>
+      </w:pPr>
+    </w:p>
+    <w:p>
+      <w:pPr>
+        <w:spacing w:line="360" w:lineRule="auto"/>
+        <w:jc w:val="both"/>
+        <w:rPr>
+          <w:rFonts w:ascii="Lora" w:hAnsi="Lora"/>
+          <w:sz w:val="24"/>
+          <w:szCs w:val="24"/>
+        </w:rPr>
+      </w:pPr>
+      <w:r>
+        <w:rPr>
+          <w:rFonts w:ascii="Lora" w:hAnsi="Lora"/>
+          <w:sz w:val="24"/>
+          <w:szCs w:val="24"/>
+        </w:rPr>
+        <w:t>C</w:t>
+      </w:r>
+      <w:r>
+        <w:rPr>
+          <w:rFonts w:ascii="Lora" w:hAnsi="Lora"/>
+          <w:sz w:val="24"/>
+          <w:szCs w:val="24"/>
+        </w:rPr>
+        <w:t xml:space="preserve">reamos una </w:t>
+      </w:r>
+      <w:r>
+        <w:rPr>
+          <w:rFonts w:ascii="Lora" w:hAnsi="Lora"/>
+          <w:sz w:val="24"/>
+          <w:szCs w:val="24"/>
+        </w:rPr>
+        <w:t>máquina</w:t>
+      </w:r>
+      <w:r>
+        <w:rPr>
+          <w:rFonts w:ascii="Lora" w:hAnsi="Lora"/>
+          <w:sz w:val="24"/>
+          <w:szCs w:val="24"/>
+        </w:rPr>
+        <w:t xml:space="preserve"> virtual Debian </w:t>
+      </w:r>
+      <w:r>
+        <w:rPr>
+          <w:rFonts w:ascii="Lora" w:hAnsi="Lora"/>
+          <w:sz w:val="24"/>
+          <w:szCs w:val="24"/>
+        </w:rPr>
+        <w:t>10</w:t>
+      </w:r>
+      <w:r>
+        <w:rPr>
+          <w:rFonts w:ascii="Lora" w:hAnsi="Lora"/>
+          <w:sz w:val="24"/>
+          <w:szCs w:val="24"/>
+        </w:rPr>
+        <w:t xml:space="preserve"> y la nombramos </w:t>
+      </w:r>
+      <w:r>
+        <w:rPr>
+          <w:rFonts w:ascii="Lora" w:hAnsi="Lora"/>
+          <w:sz w:val="24"/>
+          <w:szCs w:val="24"/>
+        </w:rPr>
+        <w:t>cliente</w:t>
+      </w:r>
+      <w:r>
+        <w:rPr>
+          <w:rFonts w:ascii="Lora" w:hAnsi="Lora"/>
+          <w:sz w:val="24"/>
+          <w:szCs w:val="24"/>
+        </w:rPr>
+        <w:t xml:space="preserve"> para </w:t>
+      </w:r>
+      <w:r>
+        <w:rPr>
+          <w:rFonts w:ascii="Lora" w:hAnsi="Lora"/>
+          <w:sz w:val="24"/>
+          <w:szCs w:val="24"/>
+        </w:rPr>
+        <w:t xml:space="preserve">diferenciarla de la máquina que ejercerá de </w:t>
+      </w:r>
+      <w:proofErr w:type="spellStart"/>
+      <w:r>
+        <w:rPr>
+          <w:rFonts w:ascii="Lora" w:hAnsi="Lora"/>
+          <w:sz w:val="24"/>
+          <w:szCs w:val="24"/>
+        </w:rPr>
+        <w:t>router</w:t>
+      </w:r>
+      <w:proofErr w:type="spellEnd"/>
+      <w:r>
+        <w:rPr>
+          <w:rFonts w:ascii="Lora" w:hAnsi="Lora"/>
+          <w:sz w:val="24"/>
+          <w:szCs w:val="24"/>
+        </w:rPr>
+        <w:t>.</w:t>
+      </w:r>
+    </w:p>
+    <w:p>
+      <w:pPr>
+        <w:spacing w:line="360" w:lineRule="auto"/>
+        <w:jc w:val="both"/>
+        <w:rPr>
+          <w:rFonts w:ascii="Lora" w:hAnsi="Lora"/>
+          <w:sz w:val="24"/>
+          <w:szCs w:val="24"/>
+        </w:rPr>
+      </w:pPr>
+    </w:p>
+    <w:p>
+      <w:pPr>
+        <w:spacing w:line="360" w:lineRule="auto"/>
+        <w:jc w:val="both"/>
+        <w:rPr>
+          <w:rFonts w:ascii="Lora" w:hAnsi="Lora"/>
+          <w:sz w:val="24"/>
+          <w:szCs w:val="24"/>
+        </w:rPr>
+      </w:pPr>
+      <w:r>
+        <w:rPr>
+          <w:rFonts w:ascii="Lora" w:hAnsi="Lora"/>
+          <w:sz w:val="24"/>
+          <w:szCs w:val="24"/>
+        </w:rPr>
+        <w:t>Una vez realizada la instalación del sistema operativo. Realizamos las siguientes configuraciones en la máquina:</w:t>
+      </w:r>
+    </w:p>
+    <w:p>
+      <w:pPr>
+        <w:spacing w:line="360" w:lineRule="auto"/>
+        <w:jc w:val="both"/>
+        <w:rPr>
+          <w:rFonts w:ascii="Lora" w:hAnsi="Lora"/>
+          <w:sz w:val="24"/>
+          <w:szCs w:val="24"/>
+        </w:rPr>
+      </w:pPr>
+    </w:p>
+    <w:p>
+      <w:pPr>
+        <w:pStyle w:val="Prrafodelista"/>
+        <w:numPr>
+          <w:ilvl w:val="0"/>
+          <w:numId w:val="4"/>
+        </w:numPr>
+        <w:spacing w:line="360" w:lineRule="auto"/>
+        <w:jc w:val="both"/>
+        <w:rPr>
+          <w:rFonts w:ascii="Lora" w:hAnsi="Lora"/>
+          <w:sz w:val="24"/>
+          <w:szCs w:val="24"/>
+        </w:rPr>
+      </w:pPr>
+      <w:r>
+        <w:rPr>
+          <w:rFonts w:ascii="Lora" w:hAnsi="Lora"/>
+          <w:sz w:val="24"/>
+          <w:szCs w:val="24"/>
+        </w:rPr>
+        <w:t xml:space="preserve">Configurar </w:t>
+      </w:r>
+      <w:r>
+        <w:rPr>
+          <w:rFonts w:ascii="Lora" w:hAnsi="Lora"/>
+          <w:sz w:val="24"/>
+          <w:szCs w:val="24"/>
+        </w:rPr>
+        <w:t xml:space="preserve">tarjeta de red en </w:t>
+      </w:r>
+      <w:r>
+        <w:rPr>
+          <w:rFonts w:ascii="Lora" w:hAnsi="Lora"/>
+          <w:sz w:val="24"/>
+          <w:szCs w:val="24"/>
+        </w:rPr>
+        <w:t>red interna</w:t>
+      </w:r>
+      <w:r>
+        <w:rPr>
+          <w:rFonts w:ascii="Lora" w:hAnsi="Lora"/>
+          <w:sz w:val="24"/>
+          <w:szCs w:val="24"/>
+        </w:rPr>
+        <w:t xml:space="preserve">. Su dirección IP será </w:t>
+      </w:r>
+      <w:r>
+        <w:rPr>
+          <w:rFonts w:ascii="Lora" w:hAnsi="Lora"/>
+          <w:sz w:val="24"/>
+          <w:szCs w:val="24"/>
+        </w:rPr>
+        <w:t>10.106.5.</w:t>
+      </w:r>
+      <w:r>
+        <w:rPr>
+          <w:rFonts w:ascii="Lora" w:hAnsi="Lora"/>
+          <w:sz w:val="24"/>
+          <w:szCs w:val="24"/>
+        </w:rPr>
+        <w:t>2</w:t>
+      </w:r>
+      <w:r>
+        <w:rPr>
+          <w:rFonts w:ascii="Lora" w:hAnsi="Lora"/>
+          <w:sz w:val="24"/>
+          <w:szCs w:val="24"/>
+        </w:rPr>
+        <w:t>/24</w:t>
+      </w:r>
+      <w:r>
+        <w:rPr>
+          <w:rFonts w:ascii="Lora" w:hAnsi="Lora"/>
+          <w:sz w:val="24"/>
+          <w:szCs w:val="24"/>
+        </w:rPr>
+        <w:t xml:space="preserve">. Además de la dirección IP y la </w:t>
+      </w:r>
+      <w:r>
+        <w:rPr>
+          <w:rFonts w:ascii="Lora" w:hAnsi="Lora"/>
+          <w:sz w:val="24"/>
+          <w:szCs w:val="24"/>
+        </w:rPr>
+        <w:t>máscara</w:t>
+      </w:r>
+      <w:r>
+        <w:rPr>
+          <w:rFonts w:ascii="Lora" w:hAnsi="Lora"/>
+          <w:sz w:val="24"/>
+          <w:szCs w:val="24"/>
+        </w:rPr>
+        <w:t xml:space="preserve"> añadimos la puerta de enlace 10.106.5.1</w:t>
+      </w:r>
+    </w:p>
+    <w:p>
+      <w:pPr>
+        <w:spacing w:line="360" w:lineRule="auto"/>
+        <w:jc w:val="both"/>
+        <w:rPr>
+          <w:rFonts w:ascii="Lora" w:hAnsi="Lora"/>
+          <w:sz w:val="24"/>
+          <w:szCs w:val="24"/>
+        </w:rPr>
+      </w:pPr>
+    </w:p>
+    <w:p>
+      <w:pPr>
+        <w:spacing w:line="360" w:lineRule="auto"/>
         <w:jc w:val="both"/>
         <w:rPr>
           <w:rFonts w:ascii="Lora" w:hAnsi="Lora"/>
@@ -1834,12 +3613,11 @@
         <w:rPr>
           <w:noProof/>
         </w:rPr>
-        <w:lastRenderedPageBreak/>
         <w:drawing>
-          <wp:inline distT="0" distB="0" distL="0" distR="0" wp14:anchorId="21F66ADB" wp14:editId="2E6C484E">
-            <wp:extent cx="5400040" cy="4526915"/>
-            <wp:effectExtent l="0" t="0" r="0" b="6985"/>
-            <wp:docPr id="13" name="Imagen 13"/>
+          <wp:inline distT="0" distB="0" distL="0" distR="0" wp14:anchorId="76325DDF" wp14:editId="0909E4C5">
+            <wp:extent cx="5400040" cy="1849755"/>
+            <wp:effectExtent l="0" t="0" r="0" b="0"/>
+            <wp:docPr id="12" name="Imagen 12"/>
             <wp:cNvGraphicFramePr>
               <a:graphicFrameLocks xmlns:a="http://schemas.openxmlformats.org/drawingml/2006/main" noChangeAspect="1"/>
             </wp:cNvGraphicFramePr>
@@ -1859,7 +3637,7 @@
                   <pic:spPr>
                     <a:xfrm>
                       <a:off x="0" y="0"/>
-                      <a:ext cx="5400040" cy="4526915"/>
+                      <a:ext cx="5400040" cy="1849755"/>
                     </a:xfrm>
                     <a:prstGeom prst="rect">
                       <a:avLst/>
@@ -1874,456 +3652,10 @@
     </w:p>
     <w:p>
       <w:pPr>
-        <w:rPr>
-          <w:rFonts w:ascii="Lora" w:hAnsi="Lora" w:cstheme="minorHAnsi"/>
-          <w:sz w:val="24"/>
-          <w:szCs w:val="24"/>
-        </w:rPr>
-      </w:pPr>
-    </w:p>
-    <w:p>
-      <w:pPr>
-        <w:rPr>
-          <w:rFonts w:ascii="Lora" w:hAnsi="Lora" w:cstheme="minorHAnsi"/>
-          <w:sz w:val="24"/>
-          <w:szCs w:val="24"/>
-        </w:rPr>
-      </w:pPr>
-    </w:p>
-    <w:p>
-      <w:pPr>
-        <w:rPr>
-          <w:rFonts w:ascii="Lora" w:hAnsi="Lora" w:cstheme="minorHAnsi"/>
-          <w:sz w:val="24"/>
-          <w:szCs w:val="24"/>
-        </w:rPr>
-      </w:pPr>
-    </w:p>
-    <w:p>
-      <w:pPr>
-        <w:rPr>
-          <w:rFonts w:ascii="Lora" w:hAnsi="Lora" w:cstheme="minorHAnsi"/>
-          <w:sz w:val="24"/>
-          <w:szCs w:val="24"/>
-        </w:rPr>
-      </w:pPr>
-    </w:p>
-    <w:p>
-      <w:pPr>
-        <w:rPr>
-          <w:rFonts w:ascii="Lora" w:hAnsi="Lora" w:cstheme="minorHAnsi"/>
-          <w:sz w:val="24"/>
-          <w:szCs w:val="24"/>
-        </w:rPr>
-      </w:pPr>
-    </w:p>
-    <w:p>
-      <w:pPr>
-        <w:rPr>
-          <w:rFonts w:ascii="Lora" w:hAnsi="Lora" w:cstheme="minorHAnsi"/>
-          <w:sz w:val="24"/>
-          <w:szCs w:val="24"/>
-        </w:rPr>
-      </w:pPr>
-    </w:p>
-    <w:p>
-      <w:pPr>
-        <w:rPr>
-          <w:rFonts w:ascii="Lora" w:hAnsi="Lora" w:cstheme="minorHAnsi"/>
-          <w:sz w:val="24"/>
-          <w:szCs w:val="24"/>
-        </w:rPr>
-      </w:pPr>
-    </w:p>
-    <w:p>
-      <w:pPr>
-        <w:rPr>
-          <w:rFonts w:ascii="Lora" w:hAnsi="Lora" w:cstheme="minorHAnsi"/>
-          <w:sz w:val="24"/>
-          <w:szCs w:val="24"/>
-        </w:rPr>
-      </w:pPr>
-    </w:p>
-    <w:p>
-      <w:pPr>
-        <w:rPr>
-          <w:rFonts w:ascii="Lora" w:hAnsi="Lora" w:cstheme="minorHAnsi"/>
-          <w:sz w:val="24"/>
-          <w:szCs w:val="24"/>
-        </w:rPr>
-      </w:pPr>
-    </w:p>
-    <w:p>
-      <w:pPr>
-        <w:rPr>
-          <w:rFonts w:ascii="Lora" w:hAnsi="Lora" w:cstheme="minorHAnsi"/>
-          <w:sz w:val="24"/>
-          <w:szCs w:val="24"/>
-        </w:rPr>
-      </w:pPr>
-    </w:p>
-    <w:p>
-      <w:pPr>
-        <w:rPr>
-          <w:rFonts w:ascii="Lora" w:hAnsi="Lora" w:cstheme="minorHAnsi"/>
-          <w:sz w:val="24"/>
-          <w:szCs w:val="24"/>
-        </w:rPr>
-      </w:pPr>
-    </w:p>
-    <w:p>
-      <w:pPr>
-        <w:rPr>
-          <w:rFonts w:ascii="Lora" w:hAnsi="Lora" w:cstheme="minorHAnsi"/>
-          <w:sz w:val="24"/>
-          <w:szCs w:val="24"/>
-        </w:rPr>
-      </w:pPr>
-    </w:p>
-    <w:p>
-      <w:pPr>
-        <w:rPr>
-          <w:rFonts w:ascii="Lora" w:hAnsi="Lora" w:cstheme="minorHAnsi"/>
-          <w:sz w:val="24"/>
-          <w:szCs w:val="24"/>
-        </w:rPr>
-      </w:pPr>
-    </w:p>
-    <w:p>
-      <w:pPr>
-        <w:rPr>
-          <w:rFonts w:ascii="Lora" w:hAnsi="Lora" w:cstheme="minorHAnsi"/>
-          <w:sz w:val="24"/>
-          <w:szCs w:val="24"/>
-        </w:rPr>
-      </w:pPr>
-    </w:p>
-    <w:p>
-      <w:pPr>
-        <w:rPr>
-          <w:rFonts w:ascii="Lora" w:hAnsi="Lora" w:cstheme="minorHAnsi"/>
-          <w:sz w:val="24"/>
-          <w:szCs w:val="24"/>
-        </w:rPr>
-      </w:pPr>
-    </w:p>
-    <w:p>
-      <w:pPr>
-        <w:rPr>
-          <w:rFonts w:ascii="Lora" w:hAnsi="Lora" w:cstheme="minorHAnsi"/>
-          <w:sz w:val="24"/>
-          <w:szCs w:val="24"/>
-        </w:rPr>
-      </w:pPr>
-    </w:p>
-    <w:p>
-      <w:pPr>
-        <w:rPr>
-          <w:rFonts w:ascii="Lora" w:hAnsi="Lora" w:cstheme="minorHAnsi"/>
-          <w:sz w:val="24"/>
-          <w:szCs w:val="24"/>
-        </w:rPr>
-      </w:pPr>
-    </w:p>
-    <w:p>
-      <w:pPr>
-        <w:rPr>
-          <w:rFonts w:ascii="Lora" w:hAnsi="Lora" w:cstheme="minorHAnsi"/>
-          <w:sz w:val="24"/>
-          <w:szCs w:val="24"/>
-        </w:rPr>
-      </w:pPr>
-    </w:p>
-    <w:p>
-      <w:pPr>
-        <w:rPr>
-          <w:rFonts w:ascii="Lora" w:hAnsi="Lora" w:cstheme="minorHAnsi"/>
-          <w:sz w:val="24"/>
-          <w:szCs w:val="24"/>
-        </w:rPr>
-      </w:pPr>
-    </w:p>
-    <w:p>
-      <w:pPr>
-        <w:rPr>
-          <w:rFonts w:ascii="Lora" w:hAnsi="Lora" w:cstheme="minorHAnsi"/>
-          <w:sz w:val="24"/>
-          <w:szCs w:val="24"/>
-        </w:rPr>
-      </w:pPr>
-    </w:p>
-    <w:p>
-      <w:pPr>
-        <w:rPr>
-          <w:rFonts w:ascii="Lora" w:hAnsi="Lora" w:cstheme="minorHAnsi"/>
-          <w:sz w:val="24"/>
-          <w:szCs w:val="24"/>
-        </w:rPr>
-      </w:pPr>
-    </w:p>
-    <w:p>
-      <w:pPr>
-        <w:rPr>
-          <w:rFonts w:ascii="Lora" w:hAnsi="Lora" w:cstheme="minorHAnsi"/>
-          <w:sz w:val="24"/>
-          <w:szCs w:val="24"/>
-        </w:rPr>
-      </w:pPr>
-    </w:p>
-    <w:p>
-      <w:pPr>
-        <w:rPr>
-          <w:rFonts w:ascii="Lora" w:hAnsi="Lora" w:cstheme="minorHAnsi"/>
-          <w:sz w:val="24"/>
-          <w:szCs w:val="24"/>
-        </w:rPr>
-      </w:pPr>
-    </w:p>
-    <w:p>
-      <w:pPr>
-        <w:rPr>
-          <w:rFonts w:ascii="Lora" w:hAnsi="Lora" w:cstheme="minorHAnsi"/>
-          <w:sz w:val="24"/>
-          <w:szCs w:val="24"/>
-        </w:rPr>
-      </w:pPr>
-    </w:p>
-    <w:p>
-      <w:pPr>
-        <w:rPr>
-          <w:rFonts w:ascii="Lora" w:hAnsi="Lora" w:cstheme="minorHAnsi"/>
-          <w:sz w:val="24"/>
-          <w:szCs w:val="24"/>
-        </w:rPr>
-      </w:pPr>
-    </w:p>
-    <w:p>
-      <w:pPr>
-        <w:rPr>
-          <w:rFonts w:ascii="Lora" w:hAnsi="Lora" w:cstheme="minorHAnsi"/>
-          <w:sz w:val="24"/>
-          <w:szCs w:val="24"/>
-        </w:rPr>
-      </w:pPr>
-    </w:p>
-    <w:p>
-      <w:pPr>
-        <w:rPr>
-          <w:rFonts w:ascii="Lora" w:hAnsi="Lora" w:cstheme="minorHAnsi"/>
-          <w:sz w:val="24"/>
-          <w:szCs w:val="24"/>
-        </w:rPr>
-      </w:pPr>
-    </w:p>
-    <w:p>
-      <w:pPr>
-        <w:rPr>
-          <w:rFonts w:ascii="Lora" w:hAnsi="Lora" w:cstheme="minorHAnsi"/>
-          <w:sz w:val="24"/>
-          <w:szCs w:val="24"/>
-        </w:rPr>
-      </w:pPr>
-    </w:p>
-    <w:p>
-      <w:pPr>
-        <w:rPr>
-          <w:rFonts w:ascii="Lora" w:hAnsi="Lora" w:cstheme="minorHAnsi"/>
-          <w:sz w:val="24"/>
-          <w:szCs w:val="24"/>
-        </w:rPr>
-      </w:pPr>
-    </w:p>
-    <w:p>
-      <w:pPr>
-        <w:rPr>
-          <w:rFonts w:ascii="Lora" w:hAnsi="Lora" w:cstheme="minorHAnsi"/>
-          <w:sz w:val="24"/>
-          <w:szCs w:val="24"/>
-        </w:rPr>
-      </w:pPr>
-    </w:p>
-    <w:p>
-      <w:pPr>
-        <w:rPr>
-          <w:rFonts w:ascii="Lora" w:hAnsi="Lora" w:cstheme="minorHAnsi"/>
-          <w:sz w:val="24"/>
-          <w:szCs w:val="24"/>
-        </w:rPr>
-      </w:pPr>
-    </w:p>
-    <w:p>
-      <w:pPr>
-        <w:rPr>
-          <w:rFonts w:ascii="Lora" w:hAnsi="Lora" w:cstheme="minorHAnsi"/>
-          <w:sz w:val="24"/>
-          <w:szCs w:val="24"/>
-        </w:rPr>
-      </w:pPr>
-    </w:p>
-    <w:p>
-      <w:pPr>
-        <w:rPr>
-          <w:rFonts w:ascii="Lora" w:hAnsi="Lora" w:cstheme="minorHAnsi"/>
-          <w:sz w:val="24"/>
-          <w:szCs w:val="24"/>
-        </w:rPr>
-      </w:pPr>
-    </w:p>
-    <w:p>
-      <w:pPr>
-        <w:rPr>
-          <w:rFonts w:ascii="Lora" w:hAnsi="Lora" w:cstheme="minorHAnsi"/>
-          <w:sz w:val="24"/>
-          <w:szCs w:val="24"/>
-        </w:rPr>
-      </w:pPr>
-    </w:p>
-    <w:p>
-      <w:pPr>
-        <w:rPr>
-          <w:rFonts w:ascii="Lora" w:hAnsi="Lora" w:cstheme="minorHAnsi"/>
-          <w:sz w:val="24"/>
-          <w:szCs w:val="24"/>
-        </w:rPr>
-      </w:pPr>
-    </w:p>
-    <w:p>
-      <w:pPr>
-        <w:rPr>
-          <w:rFonts w:ascii="Lora" w:hAnsi="Lora" w:cstheme="minorHAnsi"/>
-          <w:sz w:val="24"/>
-          <w:szCs w:val="24"/>
-        </w:rPr>
-      </w:pPr>
-    </w:p>
-    <w:p>
-      <w:pPr>
-        <w:rPr>
-          <w:rFonts w:ascii="Lora" w:hAnsi="Lora" w:cstheme="minorHAnsi"/>
-          <w:sz w:val="24"/>
-          <w:szCs w:val="24"/>
-        </w:rPr>
-      </w:pPr>
-    </w:p>
-    <w:p>
-      <w:pPr>
-        <w:rPr>
-          <w:rFonts w:ascii="Lora" w:hAnsi="Lora" w:cstheme="minorHAnsi"/>
-          <w:sz w:val="24"/>
-          <w:szCs w:val="24"/>
-        </w:rPr>
-      </w:pPr>
-    </w:p>
-    <w:p>
-      <w:pPr>
-        <w:rPr>
-          <w:rFonts w:ascii="Lora" w:hAnsi="Lora" w:cstheme="minorHAnsi"/>
-          <w:sz w:val="24"/>
-          <w:szCs w:val="24"/>
-        </w:rPr>
-      </w:pPr>
-    </w:p>
-    <w:p>
-      <w:pPr>
-        <w:rPr>
-          <w:rFonts w:ascii="Lora" w:hAnsi="Lora" w:cstheme="minorHAnsi"/>
-          <w:sz w:val="24"/>
-          <w:szCs w:val="24"/>
-        </w:rPr>
-      </w:pPr>
-    </w:p>
-    <w:p>
-      <w:pPr>
-        <w:rPr>
-          <w:rFonts w:ascii="Lora" w:hAnsi="Lora" w:cstheme="minorHAnsi"/>
-          <w:sz w:val="24"/>
-          <w:szCs w:val="24"/>
-        </w:rPr>
-      </w:pPr>
-    </w:p>
-    <w:p>
-      <w:pPr>
-        <w:rPr>
-          <w:rFonts w:ascii="Lora" w:hAnsi="Lora" w:cstheme="minorHAnsi"/>
-          <w:sz w:val="24"/>
-          <w:szCs w:val="24"/>
-        </w:rPr>
-      </w:pPr>
-    </w:p>
-    <w:p>
-      <w:pPr>
-        <w:rPr>
-          <w:rFonts w:ascii="Lora" w:hAnsi="Lora" w:cstheme="minorHAnsi"/>
-          <w:sz w:val="24"/>
-          <w:szCs w:val="24"/>
-        </w:rPr>
-      </w:pPr>
-    </w:p>
-    <w:p>
-      <w:pPr>
-        <w:rPr>
-          <w:rFonts w:ascii="Lora" w:hAnsi="Lora" w:cstheme="minorHAnsi"/>
-          <w:sz w:val="24"/>
-          <w:szCs w:val="24"/>
-        </w:rPr>
-      </w:pPr>
-    </w:p>
-    <w:p>
-      <w:pPr>
-        <w:rPr>
-          <w:rFonts w:ascii="Lora" w:hAnsi="Lora" w:cstheme="minorHAnsi"/>
-          <w:sz w:val="24"/>
-          <w:szCs w:val="24"/>
-        </w:rPr>
-      </w:pPr>
-      <w:r>
-        <w:rPr>
-          <w:rFonts w:ascii="Lora" w:hAnsi="Lora" w:cstheme="minorHAnsi"/>
-          <w:sz w:val="24"/>
-          <w:szCs w:val="24"/>
-        </w:rPr>
-        <w:t>Crear archivo fw.sh</w:t>
-      </w:r>
-    </w:p>
-    <w:p>
-      <w:pPr>
-        <w:rPr>
-          <w:rFonts w:ascii="Lora" w:hAnsi="Lora" w:cstheme="minorHAnsi"/>
-          <w:sz w:val="24"/>
-          <w:szCs w:val="24"/>
-        </w:rPr>
-      </w:pPr>
-    </w:p>
-    <w:p>
-      <w:pPr>
-        <w:rPr>
-          <w:rFonts w:ascii="Lora" w:hAnsi="Lora" w:cstheme="minorHAnsi"/>
-          <w:sz w:val="24"/>
-          <w:szCs w:val="24"/>
-        </w:rPr>
-      </w:pPr>
-    </w:p>
-    <w:p>
-      <w:pPr>
-        <w:rPr>
-          <w:rFonts w:ascii="Lora" w:hAnsi="Lora" w:cstheme="minorHAnsi"/>
-          <w:sz w:val="24"/>
-          <w:szCs w:val="24"/>
-        </w:rPr>
-      </w:pPr>
-      <w:r>
-        <w:rPr>
-          <w:rFonts w:ascii="Lora" w:hAnsi="Lora" w:cstheme="minorHAnsi"/>
-          <w:sz w:val="24"/>
-          <w:szCs w:val="24"/>
-        </w:rPr>
-        <w:t xml:space="preserve">Moverlo </w:t>
-      </w:r>
-    </w:p>
-    <w:p>
-      <w:pPr>
-        <w:rPr>
-          <w:rFonts w:ascii="Lora" w:hAnsi="Lora" w:cstheme="minorHAnsi"/>
+        <w:spacing w:line="360" w:lineRule="auto"/>
+        <w:jc w:val="both"/>
+        <w:rPr>
+          <w:rFonts w:ascii="Lora" w:hAnsi="Lora"/>
           <w:sz w:val="24"/>
           <w:szCs w:val="24"/>
         </w:rPr>
@@ -2332,11 +3664,12 @@
         <w:rPr>
           <w:noProof/>
         </w:rPr>
+        <w:lastRenderedPageBreak/>
         <w:drawing>
-          <wp:inline distT="0" distB="0" distL="0" distR="0" wp14:anchorId="0D28CDE7" wp14:editId="5EB85B0B">
-            <wp:extent cx="5400040" cy="1409700"/>
+          <wp:inline distT="0" distB="0" distL="0" distR="0" wp14:anchorId="0197A3F6" wp14:editId="534A98FD">
+            <wp:extent cx="5400040" cy="5053965"/>
             <wp:effectExtent l="0" t="0" r="0" b="0"/>
-            <wp:docPr id="4" name="Imagen 4"/>
+            <wp:docPr id="11" name="Imagen 11"/>
             <wp:cNvGraphicFramePr>
               <a:graphicFrameLocks xmlns:a="http://schemas.openxmlformats.org/drawingml/2006/main" noChangeAspect="1"/>
             </wp:cNvGraphicFramePr>
@@ -2356,7 +3689,7 @@
                   <pic:spPr>
                     <a:xfrm>
                       <a:off x="0" y="0"/>
-                      <a:ext cx="5400040" cy="1409700"/>
+                      <a:ext cx="5400040" cy="5053965"/>
                     </a:xfrm>
                     <a:prstGeom prst="rect">
                       <a:avLst/>
@@ -2371,21 +3704,548 @@
     </w:p>
     <w:p>
       <w:pPr>
+        <w:spacing w:line="360" w:lineRule="auto"/>
+        <w:jc w:val="both"/>
+        <w:rPr>
+          <w:rFonts w:ascii="Roboto" w:hAnsi="Roboto"/>
+          <w:b/>
+          <w:bCs/>
+          <w:color w:val="E63838"/>
+          <w:sz w:val="24"/>
+          <w:szCs w:val="24"/>
+        </w:rPr>
+      </w:pPr>
+    </w:p>
+    <w:p>
+      <w:pPr>
+        <w:spacing w:line="360" w:lineRule="auto"/>
+        <w:jc w:val="both"/>
+        <w:rPr>
+          <w:rFonts w:ascii="Roboto" w:hAnsi="Roboto"/>
+          <w:b/>
+          <w:bCs/>
+          <w:color w:val="E63838"/>
+          <w:sz w:val="24"/>
+          <w:szCs w:val="24"/>
+        </w:rPr>
+      </w:pPr>
+    </w:p>
+    <w:p>
+      <w:pPr>
+        <w:spacing w:line="360" w:lineRule="auto"/>
+        <w:jc w:val="both"/>
+        <w:rPr>
+          <w:rFonts w:ascii="Roboto" w:hAnsi="Roboto"/>
+          <w:b/>
+          <w:bCs/>
+          <w:color w:val="E63838"/>
+          <w:sz w:val="24"/>
+          <w:szCs w:val="24"/>
+        </w:rPr>
+      </w:pPr>
+    </w:p>
+    <w:p>
+      <w:pPr>
+        <w:spacing w:line="360" w:lineRule="auto"/>
+        <w:jc w:val="both"/>
+        <w:rPr>
+          <w:rFonts w:ascii="Roboto" w:hAnsi="Roboto"/>
+          <w:b/>
+          <w:bCs/>
+          <w:color w:val="E63838"/>
+          <w:sz w:val="24"/>
+          <w:szCs w:val="24"/>
+        </w:rPr>
+      </w:pPr>
+    </w:p>
+    <w:p>
+      <w:pPr>
+        <w:spacing w:line="360" w:lineRule="auto"/>
+        <w:jc w:val="both"/>
+        <w:rPr>
+          <w:rFonts w:ascii="Roboto" w:hAnsi="Roboto"/>
+          <w:b/>
+          <w:bCs/>
+          <w:color w:val="E63838"/>
+          <w:sz w:val="24"/>
+          <w:szCs w:val="24"/>
+        </w:rPr>
+      </w:pPr>
+    </w:p>
+    <w:p>
+      <w:pPr>
+        <w:spacing w:line="360" w:lineRule="auto"/>
+        <w:jc w:val="both"/>
+        <w:rPr>
+          <w:rFonts w:ascii="Roboto" w:hAnsi="Roboto"/>
+          <w:b/>
+          <w:bCs/>
+          <w:color w:val="E63838"/>
+          <w:sz w:val="24"/>
+          <w:szCs w:val="24"/>
+        </w:rPr>
+      </w:pPr>
+    </w:p>
+    <w:p>
+      <w:pPr>
+        <w:spacing w:line="360" w:lineRule="auto"/>
+        <w:jc w:val="both"/>
+        <w:rPr>
+          <w:rFonts w:ascii="Roboto" w:hAnsi="Roboto"/>
+          <w:b/>
+          <w:bCs/>
+          <w:color w:val="E63838"/>
+          <w:sz w:val="24"/>
+          <w:szCs w:val="24"/>
+        </w:rPr>
+      </w:pPr>
+    </w:p>
+    <w:p>
+      <w:pPr>
+        <w:spacing w:line="360" w:lineRule="auto"/>
+        <w:jc w:val="both"/>
+        <w:rPr>
+          <w:rFonts w:ascii="Roboto" w:hAnsi="Roboto"/>
+          <w:b/>
+          <w:bCs/>
+          <w:color w:val="E63838"/>
+          <w:sz w:val="24"/>
+          <w:szCs w:val="24"/>
+        </w:rPr>
+      </w:pPr>
+    </w:p>
+    <w:p>
+      <w:pPr>
+        <w:spacing w:line="360" w:lineRule="auto"/>
+        <w:jc w:val="both"/>
+        <w:rPr>
+          <w:rFonts w:ascii="Roboto" w:hAnsi="Roboto"/>
+          <w:b/>
+          <w:bCs/>
+          <w:color w:val="E63838"/>
+          <w:sz w:val="24"/>
+          <w:szCs w:val="24"/>
+        </w:rPr>
+      </w:pPr>
+    </w:p>
+    <w:p>
+      <w:pPr>
+        <w:spacing w:line="360" w:lineRule="auto"/>
+        <w:jc w:val="both"/>
+        <w:rPr>
+          <w:rFonts w:ascii="Lora" w:hAnsi="Lora"/>
+          <w:sz w:val="24"/>
+          <w:szCs w:val="24"/>
+        </w:rPr>
+      </w:pPr>
+      <w:r>
+        <w:rPr>
+          <w:rFonts w:ascii="Lora" w:hAnsi="Lora"/>
+          <w:sz w:val="24"/>
+          <w:szCs w:val="24"/>
+        </w:rPr>
+        <w:lastRenderedPageBreak/>
+        <w:t xml:space="preserve">Comprobamos que podemos conectarnos desde el </w:t>
+      </w:r>
+      <w:proofErr w:type="spellStart"/>
+      <w:r>
+        <w:rPr>
+          <w:rFonts w:ascii="Lora" w:hAnsi="Lora"/>
+          <w:sz w:val="24"/>
+          <w:szCs w:val="24"/>
+        </w:rPr>
+        <w:t>router</w:t>
+      </w:r>
+      <w:proofErr w:type="spellEnd"/>
+      <w:r>
+        <w:rPr>
+          <w:rFonts w:ascii="Lora" w:hAnsi="Lora"/>
+          <w:sz w:val="24"/>
+          <w:szCs w:val="24"/>
+        </w:rPr>
+        <w:t xml:space="preserve"> al cliente.</w:t>
+      </w:r>
+    </w:p>
+    <w:p>
+      <w:pPr>
+        <w:spacing w:line="360" w:lineRule="auto"/>
+        <w:jc w:val="both"/>
+        <w:rPr>
+          <w:rFonts w:ascii="Lora" w:hAnsi="Lora"/>
+          <w:sz w:val="24"/>
+          <w:szCs w:val="24"/>
+        </w:rPr>
+      </w:pPr>
+    </w:p>
+    <w:p>
+      <w:pPr>
+        <w:spacing w:line="360" w:lineRule="auto"/>
+        <w:jc w:val="both"/>
+        <w:rPr>
+          <w:rFonts w:ascii="Lora" w:hAnsi="Lora"/>
+          <w:sz w:val="24"/>
+          <w:szCs w:val="24"/>
+        </w:rPr>
+      </w:pPr>
+      <w:r>
+        <w:rPr>
+          <w:noProof/>
+        </w:rPr>
+        <w:drawing>
+          <wp:inline distT="0" distB="0" distL="0" distR="0" wp14:anchorId="1FCFF3B6" wp14:editId="4202E9EB">
+            <wp:extent cx="5400040" cy="2925445"/>
+            <wp:effectExtent l="0" t="0" r="0" b="8255"/>
+            <wp:docPr id="8" name="Imagen 8"/>
+            <wp:cNvGraphicFramePr>
+              <a:graphicFrameLocks xmlns:a="http://schemas.openxmlformats.org/drawingml/2006/main" noChangeAspect="1"/>
+            </wp:cNvGraphicFramePr>
+            <a:graphic xmlns:a="http://schemas.openxmlformats.org/drawingml/2006/main">
+              <a:graphicData uri="http://schemas.openxmlformats.org/drawingml/2006/picture">
+                <pic:pic xmlns:pic="http://schemas.openxmlformats.org/drawingml/2006/picture">
+                  <pic:nvPicPr>
+                    <pic:cNvPr id="1" name=""/>
+                    <pic:cNvPicPr/>
+                  </pic:nvPicPr>
+                  <pic:blipFill>
+                    <a:blip r:embed="rId18"/>
+                    <a:stretch>
+                      <a:fillRect/>
+                    </a:stretch>
+                  </pic:blipFill>
+                  <pic:spPr>
+                    <a:xfrm>
+                      <a:off x="0" y="0"/>
+                      <a:ext cx="5400040" cy="2925445"/>
+                    </a:xfrm>
+                    <a:prstGeom prst="rect">
+                      <a:avLst/>
+                    </a:prstGeom>
+                  </pic:spPr>
+                </pic:pic>
+              </a:graphicData>
+            </a:graphic>
+          </wp:inline>
+        </w:drawing>
+      </w:r>
+    </w:p>
+    <w:p>
+      <w:pPr>
+        <w:spacing w:line="360" w:lineRule="auto"/>
+        <w:jc w:val="both"/>
+        <w:rPr>
+          <w:rFonts w:ascii="Lora" w:hAnsi="Lora"/>
+          <w:sz w:val="24"/>
+          <w:szCs w:val="24"/>
+        </w:rPr>
+      </w:pPr>
+    </w:p>
+    <w:p>
+      <w:pPr>
+        <w:spacing w:line="360" w:lineRule="auto"/>
+        <w:jc w:val="both"/>
+        <w:rPr>
+          <w:rFonts w:ascii="Lora" w:hAnsi="Lora"/>
+          <w:sz w:val="24"/>
+          <w:szCs w:val="24"/>
+        </w:rPr>
+      </w:pPr>
+      <w:r>
+        <w:rPr>
+          <w:rFonts w:ascii="Lora" w:hAnsi="Lora"/>
+          <w:sz w:val="24"/>
+          <w:szCs w:val="24"/>
+        </w:rPr>
+        <w:t xml:space="preserve">Comprobamos que podemos conectarnos desde el cliente </w:t>
+      </w:r>
+      <w:r>
+        <w:rPr>
+          <w:rFonts w:ascii="Lora" w:hAnsi="Lora"/>
+          <w:sz w:val="24"/>
+          <w:szCs w:val="24"/>
+        </w:rPr>
+        <w:t>a internet.</w:t>
+      </w:r>
+    </w:p>
+    <w:p>
+      <w:pPr>
+        <w:spacing w:line="360" w:lineRule="auto"/>
+        <w:jc w:val="both"/>
+        <w:rPr>
+          <w:rFonts w:ascii="Lora" w:hAnsi="Lora"/>
+          <w:sz w:val="24"/>
+          <w:szCs w:val="24"/>
+          <w:u w:val="single"/>
+        </w:rPr>
+      </w:pPr>
+    </w:p>
+    <w:p>
+      <w:pPr>
+        <w:spacing w:line="360" w:lineRule="auto"/>
+        <w:jc w:val="both"/>
+        <w:rPr>
+          <w:rFonts w:ascii="Lora" w:hAnsi="Lora"/>
+          <w:sz w:val="24"/>
+          <w:szCs w:val="24"/>
+        </w:rPr>
+      </w:pPr>
+      <w:r>
+        <w:rPr>
+          <w:noProof/>
+        </w:rPr>
+        <w:drawing>
+          <wp:inline distT="0" distB="0" distL="0" distR="0" wp14:anchorId="729A5892" wp14:editId="5A88E4D3">
+            <wp:extent cx="5400040" cy="2656205"/>
+            <wp:effectExtent l="0" t="0" r="0" b="0"/>
+            <wp:docPr id="14" name="Imagen 14"/>
+            <wp:cNvGraphicFramePr>
+              <a:graphicFrameLocks xmlns:a="http://schemas.openxmlformats.org/drawingml/2006/main" noChangeAspect="1"/>
+            </wp:cNvGraphicFramePr>
+            <a:graphic xmlns:a="http://schemas.openxmlformats.org/drawingml/2006/main">
+              <a:graphicData uri="http://schemas.openxmlformats.org/drawingml/2006/picture">
+                <pic:pic xmlns:pic="http://schemas.openxmlformats.org/drawingml/2006/picture">
+                  <pic:nvPicPr>
+                    <pic:cNvPr id="1" name=""/>
+                    <pic:cNvPicPr/>
+                  </pic:nvPicPr>
+                  <pic:blipFill>
+                    <a:blip r:embed="rId19"/>
+                    <a:stretch>
+                      <a:fillRect/>
+                    </a:stretch>
+                  </pic:blipFill>
+                  <pic:spPr>
+                    <a:xfrm>
+                      <a:off x="0" y="0"/>
+                      <a:ext cx="5400040" cy="2656205"/>
+                    </a:xfrm>
+                    <a:prstGeom prst="rect">
+                      <a:avLst/>
+                    </a:prstGeom>
+                  </pic:spPr>
+                </pic:pic>
+              </a:graphicData>
+            </a:graphic>
+          </wp:inline>
+        </w:drawing>
+      </w:r>
+    </w:p>
+    <w:p>
+      <w:pPr>
+        <w:spacing w:line="360" w:lineRule="auto"/>
+        <w:jc w:val="both"/>
+        <w:rPr>
+          <w:rFonts w:ascii="Lora" w:hAnsi="Lora"/>
+          <w:sz w:val="24"/>
+          <w:szCs w:val="24"/>
+        </w:rPr>
+      </w:pPr>
+    </w:p>
+    <w:p>
+      <w:pPr>
+        <w:spacing w:line="360" w:lineRule="auto"/>
+        <w:jc w:val="both"/>
+        <w:rPr>
+          <w:rFonts w:ascii="Lora" w:hAnsi="Lora"/>
+          <w:sz w:val="24"/>
+          <w:szCs w:val="24"/>
+        </w:rPr>
+      </w:pPr>
+    </w:p>
+    <w:p>
+      <w:pPr>
+        <w:rPr>
+          <w:rFonts w:ascii="Montserrat Black" w:hAnsi="Montserrat Black" w:cstheme="minorHAnsi"/>
+          <w:sz w:val="72"/>
+          <w:szCs w:val="72"/>
+        </w:rPr>
+      </w:pPr>
+      <w:r>
+        <w:rPr>
+          <w:rFonts w:ascii="Montserrat Black" w:hAnsi="Montserrat Black" w:cstheme="minorHAnsi"/>
+          <w:sz w:val="72"/>
+          <w:szCs w:val="72"/>
+        </w:rPr>
+        <w:lastRenderedPageBreak/>
+        <w:t>Enrutamiento</w:t>
+      </w:r>
+    </w:p>
+    <w:p>
+      <w:pPr>
+        <w:spacing w:line="360" w:lineRule="auto"/>
+        <w:jc w:val="both"/>
+        <w:rPr>
+          <w:rFonts w:ascii="Lora" w:hAnsi="Lora"/>
+          <w:sz w:val="24"/>
+          <w:szCs w:val="24"/>
+        </w:rPr>
+      </w:pPr>
+    </w:p>
+    <w:p>
+      <w:pPr>
+        <w:spacing w:line="360" w:lineRule="auto"/>
+        <w:jc w:val="both"/>
+        <w:rPr>
+          <w:rFonts w:ascii="Lora" w:hAnsi="Lora"/>
+          <w:sz w:val="24"/>
+          <w:szCs w:val="24"/>
+        </w:rPr>
+      </w:pPr>
+      <w:r>
+        <w:rPr>
+          <w:rFonts w:ascii="Lora" w:hAnsi="Lora"/>
+          <w:sz w:val="24"/>
+          <w:szCs w:val="24"/>
+        </w:rPr>
+        <w:t xml:space="preserve">Una vez realizados con éxito los pasos anteriores. Nos encontramos con que los </w:t>
+      </w:r>
+      <w:proofErr w:type="spellStart"/>
+      <w:r>
+        <w:rPr>
+          <w:rFonts w:ascii="Lora" w:hAnsi="Lora"/>
+          <w:sz w:val="24"/>
+          <w:szCs w:val="24"/>
+        </w:rPr>
+        <w:t>routers</w:t>
+      </w:r>
+      <w:proofErr w:type="spellEnd"/>
+      <w:r>
+        <w:rPr>
+          <w:rFonts w:ascii="Lora" w:hAnsi="Lora"/>
+          <w:sz w:val="24"/>
+          <w:szCs w:val="24"/>
+        </w:rPr>
+        <w:t xml:space="preserve"> de cada una de las redes no conocen la existencia del resto de las redes. </w:t>
+      </w:r>
+    </w:p>
+    <w:p>
+      <w:pPr>
+        <w:spacing w:line="360" w:lineRule="auto"/>
+        <w:jc w:val="both"/>
+        <w:rPr>
+          <w:rFonts w:ascii="Lora" w:hAnsi="Lora"/>
+          <w:sz w:val="24"/>
+          <w:szCs w:val="24"/>
+        </w:rPr>
+      </w:pPr>
+      <w:r>
+        <w:rPr>
+          <w:rFonts w:ascii="Lora" w:hAnsi="Lora"/>
+          <w:sz w:val="24"/>
+          <w:szCs w:val="24"/>
+        </w:rPr>
+        <w:t xml:space="preserve">Para solucionarlo, modificamos la tabla de rutas de nuestro </w:t>
+      </w:r>
+      <w:proofErr w:type="spellStart"/>
+      <w:r>
+        <w:rPr>
+          <w:rFonts w:ascii="Lora" w:hAnsi="Lora"/>
+          <w:sz w:val="24"/>
+          <w:szCs w:val="24"/>
+        </w:rPr>
+        <w:t>router</w:t>
+      </w:r>
+      <w:proofErr w:type="spellEnd"/>
+      <w:r>
+        <w:rPr>
+          <w:rFonts w:ascii="Lora" w:hAnsi="Lora"/>
+          <w:sz w:val="24"/>
+          <w:szCs w:val="24"/>
+        </w:rPr>
+        <w:t>, que quedaría de la siguiente manera:</w:t>
+      </w:r>
+    </w:p>
+    <w:p>
+      <w:pPr>
+        <w:spacing w:line="360" w:lineRule="auto"/>
+        <w:jc w:val="both"/>
+        <w:rPr>
+          <w:rFonts w:ascii="Lora" w:hAnsi="Lora"/>
+          <w:sz w:val="24"/>
+          <w:szCs w:val="24"/>
+        </w:rPr>
+      </w:pPr>
+    </w:p>
+    <w:p>
+      <w:pPr>
+        <w:spacing w:line="360" w:lineRule="auto"/>
+        <w:ind w:left="708" w:hanging="708"/>
+        <w:jc w:val="both"/>
+        <w:rPr>
+          <w:rFonts w:ascii="Lora" w:hAnsi="Lora"/>
+          <w:sz w:val="24"/>
+          <w:szCs w:val="24"/>
+        </w:rPr>
+      </w:pPr>
+      <w:r>
+        <w:rPr>
+          <w:noProof/>
+        </w:rPr>
+        <w:drawing>
+          <wp:inline distT="0" distB="0" distL="0" distR="0" wp14:anchorId="21F66ADB" wp14:editId="2E6C484E">
+            <wp:extent cx="5400040" cy="4526915"/>
+            <wp:effectExtent l="0" t="0" r="0" b="6985"/>
+            <wp:docPr id="13" name="Imagen 13"/>
+            <wp:cNvGraphicFramePr>
+              <a:graphicFrameLocks xmlns:a="http://schemas.openxmlformats.org/drawingml/2006/main" noChangeAspect="1"/>
+            </wp:cNvGraphicFramePr>
+            <a:graphic xmlns:a="http://schemas.openxmlformats.org/drawingml/2006/main">
+              <a:graphicData uri="http://schemas.openxmlformats.org/drawingml/2006/picture">
+                <pic:pic xmlns:pic="http://schemas.openxmlformats.org/drawingml/2006/picture">
+                  <pic:nvPicPr>
+                    <pic:cNvPr id="1" name=""/>
+                    <pic:cNvPicPr/>
+                  </pic:nvPicPr>
+                  <pic:blipFill>
+                    <a:blip r:embed="rId20"/>
+                    <a:stretch>
+                      <a:fillRect/>
+                    </a:stretch>
+                  </pic:blipFill>
+                  <pic:spPr>
+                    <a:xfrm>
+                      <a:off x="0" y="0"/>
+                      <a:ext cx="5400040" cy="4526915"/>
+                    </a:xfrm>
+                    <a:prstGeom prst="rect">
+                      <a:avLst/>
+                    </a:prstGeom>
+                  </pic:spPr>
+                </pic:pic>
+              </a:graphicData>
+            </a:graphic>
+          </wp:inline>
+        </w:drawing>
+      </w:r>
+    </w:p>
+    <w:p>
+      <w:pPr>
+        <w:spacing w:line="360" w:lineRule="auto"/>
+        <w:ind w:left="708" w:hanging="708"/>
+        <w:jc w:val="both"/>
+        <w:rPr>
+          <w:rFonts w:ascii="Lora" w:hAnsi="Lora"/>
+          <w:sz w:val="24"/>
+          <w:szCs w:val="24"/>
+        </w:rPr>
+      </w:pPr>
+    </w:p>
+    <w:p>
+      <w:pPr>
         <w:rPr>
           <w:rFonts w:ascii="Lora" w:hAnsi="Lora" w:cstheme="minorHAnsi"/>
           <w:sz w:val="24"/>
           <w:szCs w:val="24"/>
         </w:rPr>
       </w:pPr>
-    </w:p>
-    <w:p>
-      <w:pPr>
+      <w:r>
         <w:rPr>
           <w:rFonts w:ascii="Lora" w:hAnsi="Lora" w:cstheme="minorHAnsi"/>
           <w:sz w:val="24"/>
           <w:szCs w:val="24"/>
         </w:rPr>
-      </w:pPr>
+        <w:lastRenderedPageBreak/>
+        <w:t>Una vez aplicados los cambios, comprobamos que podemos conectarnos al resto de las redes.</w:t>
+      </w:r>
     </w:p>
     <w:p>
       <w:pPr>
@@ -2397,12 +4257,117 @@
       </w:pPr>
       <w:r>
         <w:rPr>
+          <w:noProof/>
+        </w:rPr>
+        <w:drawing>
+          <wp:inline distT="0" distB="0" distL="0" distR="0" wp14:anchorId="38D44BC7" wp14:editId="77C1B059">
+            <wp:extent cx="5400040" cy="2606040"/>
+            <wp:effectExtent l="0" t="0" r="0" b="3810"/>
+            <wp:docPr id="16" name="Imagen 16"/>
+            <wp:cNvGraphicFramePr>
+              <a:graphicFrameLocks xmlns:a="http://schemas.openxmlformats.org/drawingml/2006/main" noChangeAspect="1"/>
+            </wp:cNvGraphicFramePr>
+            <a:graphic xmlns:a="http://schemas.openxmlformats.org/drawingml/2006/main">
+              <a:graphicData uri="http://schemas.openxmlformats.org/drawingml/2006/picture">
+                <pic:pic xmlns:pic="http://schemas.openxmlformats.org/drawingml/2006/picture">
+                  <pic:nvPicPr>
+                    <pic:cNvPr id="1" name=""/>
+                    <pic:cNvPicPr/>
+                  </pic:nvPicPr>
+                  <pic:blipFill>
+                    <a:blip r:embed="rId21"/>
+                    <a:stretch>
+                      <a:fillRect/>
+                    </a:stretch>
+                  </pic:blipFill>
+                  <pic:spPr>
+                    <a:xfrm>
+                      <a:off x="0" y="0"/>
+                      <a:ext cx="5400040" cy="2606040"/>
+                    </a:xfrm>
+                    <a:prstGeom prst="rect">
+                      <a:avLst/>
+                    </a:prstGeom>
+                  </pic:spPr>
+                </pic:pic>
+              </a:graphicData>
+            </a:graphic>
+          </wp:inline>
+        </w:drawing>
+      </w:r>
+    </w:p>
+    <w:p>
+      <w:pPr>
+        <w:rPr>
           <w:rFonts w:ascii="Lora" w:hAnsi="Lora" w:cstheme="minorHAnsi"/>
           <w:sz w:val="24"/>
           <w:szCs w:val="24"/>
         </w:rPr>
-        <w:t>Dando permisos y haciendo que arranque al iniciar la máquina, respectivamente</w:t>
-      </w:r>
+      </w:pPr>
+    </w:p>
+    <w:p>
+      <w:pPr>
+        <w:rPr>
+          <w:rFonts w:ascii="Lora" w:hAnsi="Lora" w:cstheme="minorHAnsi"/>
+          <w:sz w:val="24"/>
+          <w:szCs w:val="24"/>
+          <w:u w:val="single"/>
+        </w:rPr>
+      </w:pPr>
+    </w:p>
+    <w:p>
+      <w:pPr>
+        <w:rPr>
+          <w:rFonts w:ascii="Lora" w:hAnsi="Lora" w:cstheme="minorHAnsi"/>
+          <w:sz w:val="24"/>
+          <w:szCs w:val="24"/>
+        </w:rPr>
+      </w:pPr>
+    </w:p>
+    <w:p>
+      <w:pPr>
+        <w:rPr>
+          <w:rFonts w:ascii="Lora" w:hAnsi="Lora" w:cstheme="minorHAnsi"/>
+          <w:sz w:val="24"/>
+          <w:szCs w:val="24"/>
+        </w:rPr>
+      </w:pPr>
+    </w:p>
+    <w:p>
+      <w:pPr>
+        <w:rPr>
+          <w:rFonts w:ascii="Lora" w:hAnsi="Lora" w:cstheme="minorHAnsi"/>
+          <w:sz w:val="24"/>
+          <w:szCs w:val="24"/>
+        </w:rPr>
+      </w:pPr>
+    </w:p>
+    <w:p>
+      <w:pPr>
+        <w:rPr>
+          <w:rFonts w:ascii="Lora" w:hAnsi="Lora" w:cstheme="minorHAnsi"/>
+          <w:sz w:val="24"/>
+          <w:szCs w:val="24"/>
+        </w:rPr>
+      </w:pPr>
+    </w:p>
+    <w:p>
+      <w:pPr>
+        <w:rPr>
+          <w:rFonts w:ascii="Lora" w:hAnsi="Lora" w:cstheme="minorHAnsi"/>
+          <w:sz w:val="24"/>
+          <w:szCs w:val="24"/>
+        </w:rPr>
+      </w:pPr>
+    </w:p>
+    <w:p>
+      <w:pPr>
+        <w:rPr>
+          <w:rFonts w:ascii="Lora" w:hAnsi="Lora" w:cstheme="minorHAnsi"/>
+          <w:sz w:val="24"/>
+          <w:szCs w:val="24"/>
+        </w:rPr>
+      </w:pPr>
     </w:p>
     <w:p>
       <w:pPr>
@@ -2847,6 +4812,118 @@
       </w:rPr>
     </w:lvl>
   </w:abstractNum>
+  <w:abstractNum w:abstractNumId="3" w15:restartNumberingAfterBreak="0">
+    <w:nsid w:val="642E17BD"/>
+    <w:multiLevelType w:val="hybridMultilevel"/>
+    <w:tmpl w:val="B72CB420"/>
+    <w:lvl w:ilvl="0" w:tplc="25FC762A">
+      <w:numFmt w:val="bullet"/>
+      <w:lvlText w:val="-"/>
+      <w:lvlJc w:val="left"/>
+      <w:pPr>
+        <w:ind w:left="720" w:hanging="360"/>
+      </w:pPr>
+      <w:rPr>
+        <w:rFonts w:ascii="Lora" w:eastAsiaTheme="minorHAnsi" w:hAnsi="Lora" w:cstheme="minorBidi" w:hint="default"/>
+      </w:rPr>
+    </w:lvl>
+    <w:lvl w:ilvl="1" w:tplc="0C0A0003" w:tentative="1">
+      <w:start w:val="1"/>
+      <w:numFmt w:val="bullet"/>
+      <w:lvlText w:val="o"/>
+      <w:lvlJc w:val="left"/>
+      <w:pPr>
+        <w:ind w:left="1440" w:hanging="360"/>
+      </w:pPr>
+      <w:rPr>
+        <w:rFonts w:ascii="Courier New" w:hAnsi="Courier New" w:cs="Courier New" w:hint="default"/>
+      </w:rPr>
+    </w:lvl>
+    <w:lvl w:ilvl="2" w:tplc="0C0A0005" w:tentative="1">
+      <w:start w:val="1"/>
+      <w:numFmt w:val="bullet"/>
+      <w:lvlText w:val=""/>
+      <w:lvlJc w:val="left"/>
+      <w:pPr>
+        <w:ind w:left="2160" w:hanging="360"/>
+      </w:pPr>
+      <w:rPr>
+        <w:rFonts w:ascii="Wingdings" w:hAnsi="Wingdings" w:hint="default"/>
+      </w:rPr>
+    </w:lvl>
+    <w:lvl w:ilvl="3" w:tplc="0C0A0001" w:tentative="1">
+      <w:start w:val="1"/>
+      <w:numFmt w:val="bullet"/>
+      <w:lvlText w:val=""/>
+      <w:lvlJc w:val="left"/>
+      <w:pPr>
+        <w:ind w:left="2880" w:hanging="360"/>
+      </w:pPr>
+      <w:rPr>
+        <w:rFonts w:ascii="Symbol" w:hAnsi="Symbol" w:hint="default"/>
+      </w:rPr>
+    </w:lvl>
+    <w:lvl w:ilvl="4" w:tplc="0C0A0003" w:tentative="1">
+      <w:start w:val="1"/>
+      <w:numFmt w:val="bullet"/>
+      <w:lvlText w:val="o"/>
+      <w:lvlJc w:val="left"/>
+      <w:pPr>
+        <w:ind w:left="3600" w:hanging="360"/>
+      </w:pPr>
+      <w:rPr>
+        <w:rFonts w:ascii="Courier New" w:hAnsi="Courier New" w:cs="Courier New" w:hint="default"/>
+      </w:rPr>
+    </w:lvl>
+    <w:lvl w:ilvl="5" w:tplc="0C0A0005" w:tentative="1">
+      <w:start w:val="1"/>
+      <w:numFmt w:val="bullet"/>
+      <w:lvlText w:val=""/>
+      <w:lvlJc w:val="left"/>
+      <w:pPr>
+        <w:ind w:left="4320" w:hanging="360"/>
+      </w:pPr>
+      <w:rPr>
+        <w:rFonts w:ascii="Wingdings" w:hAnsi="Wingdings" w:hint="default"/>
+      </w:rPr>
+    </w:lvl>
+    <w:lvl w:ilvl="6" w:tplc="0C0A0001" w:tentative="1">
+      <w:start w:val="1"/>
+      <w:numFmt w:val="bullet"/>
+      <w:lvlText w:val=""/>
+      <w:lvlJc w:val="left"/>
+      <w:pPr>
+        <w:ind w:left="5040" w:hanging="360"/>
+      </w:pPr>
+      <w:rPr>
+        <w:rFonts w:ascii="Symbol" w:hAnsi="Symbol" w:hint="default"/>
+      </w:rPr>
+    </w:lvl>
+    <w:lvl w:ilvl="7" w:tplc="0C0A0003" w:tentative="1">
+      <w:start w:val="1"/>
+      <w:numFmt w:val="bullet"/>
+      <w:lvlText w:val="o"/>
+      <w:lvlJc w:val="left"/>
+      <w:pPr>
+        <w:ind w:left="5760" w:hanging="360"/>
+      </w:pPr>
+      <w:rPr>
+        <w:rFonts w:ascii="Courier New" w:hAnsi="Courier New" w:cs="Courier New" w:hint="default"/>
+      </w:rPr>
+    </w:lvl>
+    <w:lvl w:ilvl="8" w:tplc="0C0A0005" w:tentative="1">
+      <w:start w:val="1"/>
+      <w:numFmt w:val="bullet"/>
+      <w:lvlText w:val=""/>
+      <w:lvlJc w:val="left"/>
+      <w:pPr>
+        <w:ind w:left="6480" w:hanging="360"/>
+      </w:pPr>
+      <w:rPr>
+        <w:rFonts w:ascii="Wingdings" w:hAnsi="Wingdings" w:hint="default"/>
+      </w:rPr>
+    </w:lvl>
+  </w:abstractNum>
   <w:num w:numId="1">
     <w:abstractNumId w:val="2"/>
   </w:num>
@@ -2855,6 +4932,9 @@
   </w:num>
   <w:num w:numId="3">
     <w:abstractNumId w:val="0"/>
+  </w:num>
+  <w:num w:numId="4">
+    <w:abstractNumId w:val="3"/>
   </w:num>
 </w:numbering>
 </file>

</xml_diff>

<commit_message>
[RETO1] Esquema de Red Actualizado
Esquema de Red Actualizado.
</commit_message>
<xml_diff>
--- a/UD02 Conceptos Basicos TCP-IP SSH DNS/RETO1/reto1.docx
+++ b/UD02 Conceptos Basicos TCP-IP SSH DNS/RETO1/reto1.docx
@@ -1255,20 +1255,20 @@
           <w:lang w:eastAsia="es-ES"/>
         </w:rPr>
         <w:drawing>
-          <wp:inline distT="0" distB="0" distL="0" distR="0" wp14:anchorId="38C83DD5" wp14:editId="74F8F88E">
-            <wp:extent cx="8032821" cy="5378379"/>
-            <wp:effectExtent l="0" t="6033" r="318" b="317"/>
+          <wp:inline distT="0" distB="0" distL="0" distR="0" wp14:anchorId="38C83DD5" wp14:editId="4A2C7C22">
+            <wp:extent cx="5713013" cy="3287396"/>
+            <wp:effectExtent l="0" t="0" r="2540" b="8255"/>
             <wp:docPr id="2" name="Imagen 2"/>
             <wp:cNvGraphicFramePr/>
             <a:graphic xmlns:a="http://schemas.openxmlformats.org/drawingml/2006/main">
               <a:graphicData uri="http://schemas.openxmlformats.org/drawingml/2006/picture">
                 <pic:pic xmlns:pic="http://schemas.openxmlformats.org/drawingml/2006/picture">
                   <pic:nvPicPr>
-                    <pic:cNvPr id="1" name="Imagen 1"/>
+                    <pic:cNvPr id="2" name="Imagen 2"/>
                     <pic:cNvPicPr/>
                   </pic:nvPicPr>
                   <pic:blipFill>
-                    <a:blip r:embed="rId9">
+                    <a:blip r:embed="rId9" cstate="print">
                       <a:extLst>
                         <a:ext uri="{28A0092B-C50C-407E-A947-70E740481C1C}">
                           <a14:useLocalDpi xmlns:a14="http://schemas.microsoft.com/office/drawing/2010/main" val="0"/>
@@ -1280,9 +1280,9 @@
                     </a:stretch>
                   </pic:blipFill>
                   <pic:spPr>
-                    <a:xfrm rot="16200000">
+                    <a:xfrm>
                       <a:off x="0" y="0"/>
-                      <a:ext cx="8050815" cy="5390427"/>
+                      <a:ext cx="5713013" cy="3287396"/>
                     </a:xfrm>
                     <a:prstGeom prst="rect">
                       <a:avLst/>
@@ -1303,6 +1303,51 @@
           <w:szCs w:val="72"/>
         </w:rPr>
       </w:pPr>
+    </w:p>
+    <w:p>
+      <w:pPr>
+        <w:rPr>
+          <w:rFonts w:ascii="Montserrat Black" w:hAnsi="Montserrat Black" w:cstheme="minorHAnsi"/>
+          <w:sz w:val="72"/>
+          <w:szCs w:val="72"/>
+        </w:rPr>
+      </w:pPr>
+    </w:p>
+    <w:p>
+      <w:pPr>
+        <w:rPr>
+          <w:rFonts w:ascii="Montserrat Black" w:hAnsi="Montserrat Black" w:cstheme="minorHAnsi"/>
+          <w:sz w:val="72"/>
+          <w:szCs w:val="72"/>
+        </w:rPr>
+      </w:pPr>
+    </w:p>
+    <w:p>
+      <w:pPr>
+        <w:rPr>
+          <w:rFonts w:ascii="Montserrat Black" w:hAnsi="Montserrat Black" w:cstheme="minorHAnsi"/>
+          <w:sz w:val="72"/>
+          <w:szCs w:val="72"/>
+        </w:rPr>
+      </w:pPr>
+    </w:p>
+    <w:p>
+      <w:pPr>
+        <w:rPr>
+          <w:rFonts w:ascii="Montserrat Black" w:hAnsi="Montserrat Black" w:cstheme="minorHAnsi"/>
+          <w:sz w:val="72"/>
+          <w:szCs w:val="72"/>
+        </w:rPr>
+      </w:pPr>
+    </w:p>
+    <w:p>
+      <w:pPr>
+        <w:rPr>
+          <w:rFonts w:ascii="Montserrat Black" w:hAnsi="Montserrat Black" w:cstheme="minorHAnsi"/>
+          <w:sz w:val="72"/>
+          <w:szCs w:val="72"/>
+        </w:rPr>
+      </w:pPr>
       <w:r>
         <w:rPr>
           <w:rFonts w:ascii="Montserrat Black" w:hAnsi="Montserrat Black" w:cstheme="minorHAnsi"/>
@@ -1532,15 +1577,7 @@
           <w:sz w:val="24"/>
           <w:szCs w:val="24"/>
         </w:rPr>
-        <w:t xml:space="preserve"> </w:t>
-      </w:r>
-      <w:r>
-        <w:rPr>
-          <w:rFonts w:ascii="Lora" w:hAnsi="Lora"/>
-          <w:sz w:val="24"/>
-          <w:szCs w:val="24"/>
-        </w:rPr>
-        <w:t>Su dirección IP será 172.20.106.135/24</w:t>
+        <w:t xml:space="preserve"> Su dirección IP será 172.20.106.135/24</w:t>
       </w:r>
       <w:r>
         <w:rPr>
@@ -3328,109 +3365,37 @@
           <w:sz w:val="72"/>
           <w:szCs w:val="72"/>
         </w:rPr>
-        <w:t xml:space="preserve"> – </w:t>
-      </w:r>
-      <w:r>
-        <w:rPr>
-          <w:rFonts w:ascii="Montserrat Black" w:hAnsi="Montserrat Black" w:cstheme="minorHAnsi"/>
-          <w:sz w:val="72"/>
-          <w:szCs w:val="72"/>
-        </w:rPr>
-        <w:t>Cliente</w:t>
-      </w:r>
-    </w:p>
-    <w:p>
-      <w:pPr>
-        <w:spacing w:line="360" w:lineRule="auto"/>
-        <w:jc w:val="both"/>
-        <w:rPr>
-          <w:rFonts w:ascii="Lora" w:hAnsi="Lora"/>
-          <w:sz w:val="24"/>
-          <w:szCs w:val="24"/>
-        </w:rPr>
-      </w:pPr>
-    </w:p>
-    <w:p>
-      <w:pPr>
-        <w:spacing w:line="360" w:lineRule="auto"/>
-        <w:jc w:val="both"/>
-        <w:rPr>
-          <w:rFonts w:ascii="Lora" w:hAnsi="Lora"/>
-          <w:sz w:val="24"/>
-          <w:szCs w:val="24"/>
-        </w:rPr>
-      </w:pPr>
-      <w:r>
-        <w:rPr>
-          <w:rFonts w:ascii="Lora" w:hAnsi="Lora"/>
-          <w:sz w:val="24"/>
-          <w:szCs w:val="24"/>
-        </w:rPr>
-        <w:t>C</w:t>
-      </w:r>
-      <w:r>
-        <w:rPr>
-          <w:rFonts w:ascii="Lora" w:hAnsi="Lora"/>
-          <w:sz w:val="24"/>
-          <w:szCs w:val="24"/>
-        </w:rPr>
-        <w:t xml:space="preserve">reamos una </w:t>
-      </w:r>
-      <w:r>
-        <w:rPr>
-          <w:rFonts w:ascii="Lora" w:hAnsi="Lora"/>
-          <w:sz w:val="24"/>
-          <w:szCs w:val="24"/>
-        </w:rPr>
-        <w:t>máquina</w:t>
-      </w:r>
-      <w:r>
-        <w:rPr>
-          <w:rFonts w:ascii="Lora" w:hAnsi="Lora"/>
-          <w:sz w:val="24"/>
-          <w:szCs w:val="24"/>
-        </w:rPr>
-        <w:t xml:space="preserve"> virtual Debian </w:t>
-      </w:r>
-      <w:r>
-        <w:rPr>
-          <w:rFonts w:ascii="Lora" w:hAnsi="Lora"/>
-          <w:sz w:val="24"/>
-          <w:szCs w:val="24"/>
-        </w:rPr>
-        <w:t>10</w:t>
-      </w:r>
-      <w:r>
-        <w:rPr>
-          <w:rFonts w:ascii="Lora" w:hAnsi="Lora"/>
-          <w:sz w:val="24"/>
-          <w:szCs w:val="24"/>
-        </w:rPr>
-        <w:t xml:space="preserve"> y la nombramos </w:t>
-      </w:r>
-      <w:r>
-        <w:rPr>
-          <w:rFonts w:ascii="Lora" w:hAnsi="Lora"/>
-          <w:sz w:val="24"/>
-          <w:szCs w:val="24"/>
-        </w:rPr>
-        <w:t>cliente</w:t>
-      </w:r>
-      <w:r>
-        <w:rPr>
-          <w:rFonts w:ascii="Lora" w:hAnsi="Lora"/>
-          <w:sz w:val="24"/>
-          <w:szCs w:val="24"/>
-        </w:rPr>
-        <w:t xml:space="preserve"> para </w:t>
-      </w:r>
-      <w:r>
-        <w:rPr>
-          <w:rFonts w:ascii="Lora" w:hAnsi="Lora"/>
-          <w:sz w:val="24"/>
-          <w:szCs w:val="24"/>
-        </w:rPr>
-        <w:t xml:space="preserve">diferenciarla de la máquina que ejercerá de </w:t>
+        <w:t xml:space="preserve"> – Cliente</w:t>
+      </w:r>
+    </w:p>
+    <w:p>
+      <w:pPr>
+        <w:spacing w:line="360" w:lineRule="auto"/>
+        <w:jc w:val="both"/>
+        <w:rPr>
+          <w:rFonts w:ascii="Lora" w:hAnsi="Lora"/>
+          <w:sz w:val="24"/>
+          <w:szCs w:val="24"/>
+        </w:rPr>
+      </w:pPr>
+    </w:p>
+    <w:p>
+      <w:pPr>
+        <w:spacing w:line="360" w:lineRule="auto"/>
+        <w:jc w:val="both"/>
+        <w:rPr>
+          <w:rFonts w:ascii="Lora" w:hAnsi="Lora"/>
+          <w:sz w:val="24"/>
+          <w:szCs w:val="24"/>
+        </w:rPr>
+      </w:pPr>
+      <w:r>
+        <w:rPr>
+          <w:rFonts w:ascii="Lora" w:hAnsi="Lora"/>
+          <w:sz w:val="24"/>
+          <w:szCs w:val="24"/>
+        </w:rPr>
+        <w:t xml:space="preserve">Creamos una máquina virtual Debian 10 y la nombramos cliente para diferenciarla de la máquina que ejercerá de </w:t>
       </w:r>
       <w:proofErr w:type="spellStart"/>
       <w:r>
@@ -3521,15 +3486,7 @@
           <w:sz w:val="24"/>
           <w:szCs w:val="24"/>
         </w:rPr>
-        <w:t xml:space="preserve">tarjeta de red en </w:t>
-      </w:r>
-      <w:r>
-        <w:rPr>
-          <w:rFonts w:ascii="Lora" w:hAnsi="Lora"/>
-          <w:sz w:val="24"/>
-          <w:szCs w:val="24"/>
-        </w:rPr>
-        <w:t>red interna</w:t>
+        <w:t>tarjeta de red en red interna</w:t>
       </w:r>
       <w:r>
         <w:rPr>
@@ -3545,15 +3502,7 @@
           <w:sz w:val="24"/>
           <w:szCs w:val="24"/>
         </w:rPr>
-        <w:t>10.106.5.</w:t>
-      </w:r>
-      <w:r>
-        <w:rPr>
-          <w:rFonts w:ascii="Lora" w:hAnsi="Lora"/>
-          <w:sz w:val="24"/>
-          <w:szCs w:val="24"/>
-        </w:rPr>
-        <w:t>2</w:t>
+        <w:t>10.106.5.2</w:t>
       </w:r>
       <w:r>
         <w:rPr>
@@ -3569,23 +3518,7 @@
           <w:sz w:val="24"/>
           <w:szCs w:val="24"/>
         </w:rPr>
-        <w:t xml:space="preserve">. Además de la dirección IP y la </w:t>
-      </w:r>
-      <w:r>
-        <w:rPr>
-          <w:rFonts w:ascii="Lora" w:hAnsi="Lora"/>
-          <w:sz w:val="24"/>
-          <w:szCs w:val="24"/>
-        </w:rPr>
-        <w:t>máscara</w:t>
-      </w:r>
-      <w:r>
-        <w:rPr>
-          <w:rFonts w:ascii="Lora" w:hAnsi="Lora"/>
-          <w:sz w:val="24"/>
-          <w:szCs w:val="24"/>
-        </w:rPr>
-        <w:t xml:space="preserve"> añadimos la puerta de enlace 10.106.5.1</w:t>
+        <w:t>. Además de la dirección IP y la máscara añadimos la puerta de enlace 10.106.5.1</w:t>
       </w:r>
     </w:p>
     <w:p>

</xml_diff>